<commit_message>
Toegevoegd mehtoden in Implementatieplan
</commit_message>
<xml_diff>
--- a/implementatieplannen/working/Implementatieplan.docx
+++ b/implementatieplannen/working/Implementatieplan.docx
@@ -1,6 +1,6 @@
 
 <file path=word/document.xml><?xml version="1.0" encoding="utf-8"?>
-<w:document xmlns:wpc="http://schemas.microsoft.com/office/word/2010/wordprocessingCanvas" xmlns:cx="http://schemas.microsoft.com/office/drawing/2014/chartex" xmlns:cx1="http://schemas.microsoft.com/office/drawing/2015/9/8/chartex" xmlns:cx2="http://schemas.microsoft.com/office/drawing/2015/10/21/chartex" xmlns:cx3="http://schemas.microsoft.com/office/drawing/2016/5/9/chartex" xmlns:cx4="http://schemas.microsoft.com/office/drawing/2016/5/10/chartex" xmlns:cx5="http://schemas.microsoft.com/office/drawing/2016/5/11/chartex" xmlns:cx6="http://schemas.microsoft.com/office/drawing/2016/5/12/chartex" xmlns:cx7="http://schemas.microsoft.com/office/drawing/2016/5/13/chartex" xmlns:cx8="http://schemas.microsoft.com/office/drawing/2016/5/14/chartex" xmlns:mc="http://schemas.openxmlformats.org/markup-compatibility/2006" xmlns:aink="http://schemas.microsoft.com/office/drawing/2016/ink" xmlns:am3d="http://schemas.microsoft.com/office/drawing/2017/model3d" xmlns:o="urn:schemas-microsoft-com:office:office" xmlns:r="http://schemas.openxmlformats.org/officeDocument/2006/relationships" xmlns:m="http://schemas.openxmlformats.org/officeDocument/2006/math" xmlns:v="urn:schemas-microsoft-com:vml" xmlns:wp14="http://schemas.microsoft.com/office/word/2010/wordprocessingDrawing" xmlns:wp="http://schemas.openxmlformats.org/drawingml/2006/wordprocessingDrawing" xmlns:w10="urn:schemas-microsoft-com:office:word" xmlns:w="http://schemas.openxmlformats.org/wordprocessingml/2006/main" xmlns:w14="http://schemas.microsoft.com/office/word/2010/wordml" xmlns:w15="http://schemas.microsoft.com/office/word/2012/wordml" xmlns:w16cex="http://schemas.microsoft.com/office/word/2018/wordml/cex" xmlns:w16cid="http://schemas.microsoft.com/office/word/2016/wordml/cid" xmlns:w16="http://schemas.microsoft.com/office/word/2018/wordml" xmlns:w16se="http://schemas.microsoft.com/office/word/2015/wordml/symex" xmlns:wpg="http://schemas.microsoft.com/office/word/2010/wordprocessingGroup" xmlns:wpi="http://schemas.microsoft.com/office/word/2010/wordprocessingInk" xmlns:wne="http://schemas.microsoft.com/office/word/2006/wordml" xmlns:wps="http://schemas.microsoft.com/office/word/2010/wordprocessingShape" mc:Ignorable="w14 w15 w16se w16cid w16 w16cex wp14">
+<w:document xmlns:wpc="http://schemas.microsoft.com/office/word/2010/wordprocessingCanvas" xmlns:cx="http://schemas.microsoft.com/office/drawing/2014/chartex" xmlns:cx1="http://schemas.microsoft.com/office/drawing/2015/9/8/chartex" xmlns:cx2="http://schemas.microsoft.com/office/drawing/2015/10/21/chartex" xmlns:cx3="http://schemas.microsoft.com/office/drawing/2016/5/9/chartex" xmlns:cx4="http://schemas.microsoft.com/office/drawing/2016/5/10/chartex" xmlns:cx5="http://schemas.microsoft.com/office/drawing/2016/5/11/chartex" xmlns:cx6="http://schemas.microsoft.com/office/drawing/2016/5/12/chartex" xmlns:cx7="http://schemas.microsoft.com/office/drawing/2016/5/13/chartex" xmlns:cx8="http://schemas.microsoft.com/office/drawing/2016/5/14/chartex" xmlns:mc="http://schemas.openxmlformats.org/markup-compatibility/2006" xmlns:aink="http://schemas.microsoft.com/office/drawing/2016/ink" xmlns:am3d="http://schemas.microsoft.com/office/drawing/2017/model3d" xmlns:o="urn:schemas-microsoft-com:office:office" xmlns:r="http://schemas.openxmlformats.org/officeDocument/2006/relationships" xmlns:m="http://schemas.openxmlformats.org/officeDocument/2006/math" xmlns:v="urn:schemas-microsoft-com:vml" xmlns:wp14="http://schemas.microsoft.com/office/word/2010/wordprocessingDrawing" xmlns:wp="http://schemas.openxmlformats.org/drawingml/2006/wordprocessingDrawing" xmlns:w10="urn:schemas-microsoft-com:office:word" xmlns:w="http://schemas.openxmlformats.org/wordprocessingml/2006/main" xmlns:w14="http://schemas.microsoft.com/office/word/2010/wordml" xmlns:w15="http://schemas.microsoft.com/office/word/2012/wordml" xmlns:w16cid="http://schemas.microsoft.com/office/word/2016/wordml/cid" xmlns:w16se="http://schemas.microsoft.com/office/word/2015/wordml/symex" xmlns:wpg="http://schemas.microsoft.com/office/word/2010/wordprocessingGroup" xmlns:wpi="http://schemas.microsoft.com/office/word/2010/wordprocessingInk" xmlns:wne="http://schemas.microsoft.com/office/word/2006/wordml" xmlns:wps="http://schemas.microsoft.com/office/word/2010/wordprocessingShape" mc:Ignorable="w14 w15 w16se w16cid wp14">
   <w:body>
     <w:sdt>
       <w:sdtPr>
@@ -18,7 +18,7 @@
       <w:sdtContent>
         <w:p>
           <w:pPr>
-            <w:pStyle w:val="NoSpacing"/>
+            <w:pStyle w:val="Geenafstand"/>
           </w:pPr>
           <w:r>
             <w:rPr>
@@ -156,7 +156,7 @@
                                   <w:sdtContent>
                                     <w:p>
                                       <w:pPr>
-                                        <w:pStyle w:val="NoSpacing"/>
+                                        <w:pStyle w:val="Geenafstand"/>
                                         <w:jc w:val="right"/>
                                         <w:rPr>
                                           <w:color w:val="FFFFFF" w:themeColor="background1"/>
@@ -3469,7 +3469,7 @@
                             <w:sdtContent>
                               <w:p>
                                 <w:pPr>
-                                  <w:pStyle w:val="NoSpacing"/>
+                                  <w:pStyle w:val="Geenafstand"/>
                                   <w:jc w:val="right"/>
                                   <w:rPr>
                                     <w:color w:val="FFFFFF" w:themeColor="background1"/>
@@ -3671,7 +3671,7 @@
                             <w:txbxContent>
                               <w:p>
                                 <w:pPr>
-                                  <w:pStyle w:val="NoSpacing"/>
+                                  <w:pStyle w:val="Geenafstand"/>
                                   <w:rPr>
                                     <w:color w:val="4472C4" w:themeColor="accent1"/>
                                     <w:sz w:val="26"/>
@@ -3726,7 +3726,7 @@
                               </w:p>
                               <w:p>
                                 <w:pPr>
-                                  <w:pStyle w:val="NoSpacing"/>
+                                  <w:pStyle w:val="Geenafstand"/>
                                   <w:rPr>
                                     <w:color w:val="595959" w:themeColor="text1" w:themeTint="A6"/>
                                     <w:lang w:val="nl-NL"/>
@@ -3793,7 +3793,7 @@
                       <w:txbxContent>
                         <w:p>
                           <w:pPr>
-                            <w:pStyle w:val="NoSpacing"/>
+                            <w:pStyle w:val="Geenafstand"/>
                             <w:rPr>
                               <w:color w:val="4472C4" w:themeColor="accent1"/>
                               <w:sz w:val="26"/>
@@ -3848,7 +3848,7 @@
                         </w:p>
                         <w:p>
                           <w:pPr>
-                            <w:pStyle w:val="NoSpacing"/>
+                            <w:pStyle w:val="Geenafstand"/>
                             <w:rPr>
                               <w:color w:val="595959" w:themeColor="text1" w:themeTint="A6"/>
                               <w:lang w:val="nl-NL"/>
@@ -3966,7 +3966,7 @@
                             <w:txbxContent>
                               <w:p>
                                 <w:pPr>
-                                  <w:pStyle w:val="NoSpacing"/>
+                                  <w:pStyle w:val="Geenafstand"/>
                                   <w:rPr>
                                     <w:rFonts w:asciiTheme="majorHAnsi" w:eastAsiaTheme="majorEastAsia" w:hAnsiTheme="majorHAnsi" w:cstheme="majorBidi"/>
                                     <w:color w:val="262626" w:themeColor="text1" w:themeTint="D9"/>
@@ -4073,7 +4073,7 @@
                       <w:txbxContent>
                         <w:p>
                           <w:pPr>
-                            <w:pStyle w:val="NoSpacing"/>
+                            <w:pStyle w:val="Geenafstand"/>
                             <w:rPr>
                               <w:rFonts w:asciiTheme="majorHAnsi" w:eastAsiaTheme="majorEastAsia" w:hAnsiTheme="majorHAnsi" w:cstheme="majorBidi"/>
                               <w:color w:val="262626" w:themeColor="text1" w:themeTint="D9"/>
@@ -4186,15 +4186,16 @@
     </w:sdt>
     <w:p>
       <w:pPr>
-        <w:pStyle w:val="Heading1"/>
-        <w:rPr>
-          <w:lang w:val="nl-NL"/>
-        </w:rPr>
-      </w:pPr>
-      <w:r>
-        <w:rPr>
-          <w:lang w:val="nl-NL"/>
-        </w:rPr>
+        <w:pStyle w:val="Kop1"/>
+        <w:rPr>
+          <w:lang w:val="nl-NL"/>
+        </w:rPr>
+      </w:pPr>
+      <w:r>
+        <w:rPr>
+          <w:lang w:val="nl-NL"/>
+        </w:rPr>
+        <w:lastRenderedPageBreak/>
         <w:t>Doel</w:t>
       </w:r>
     </w:p>
@@ -4629,7 +4630,7 @@
     </w:p>
     <w:p>
       <w:pPr>
-        <w:pStyle w:val="Heading1"/>
+        <w:pStyle w:val="Kop1"/>
         <w:rPr>
           <w:lang w:val="nl-NL"/>
         </w:rPr>
@@ -4658,7 +4659,7 @@
     </w:p>
     <w:p>
       <w:pPr>
-        <w:pStyle w:val="Heading2"/>
+        <w:pStyle w:val="Kop2"/>
         <w:rPr>
           <w:lang w:val="nl-NL"/>
         </w:rPr>
@@ -4672,7 +4673,7 @@
     </w:p>
     <w:p>
       <w:pPr>
-        <w:pStyle w:val="Heading3"/>
+        <w:pStyle w:val="Kop3"/>
         <w:rPr>
           <w:lang w:val="nl-NL"/>
         </w:rPr>
@@ -4690,129 +4691,666 @@
           <w:lang w:val="nl-NL"/>
         </w:rPr>
       </w:pPr>
+      <w:r>
+        <w:rPr>
+          <w:lang w:val="nl-NL"/>
+        </w:rPr>
+        <w:t xml:space="preserve">Wij hebben in </w:t>
+      </w:r>
+      <w:r>
+        <w:rPr>
+          <w:lang w:val="nl-NL"/>
+        </w:rPr>
+        <w:t>de</w:t>
+      </w:r>
+      <w:r>
+        <w:rPr>
+          <w:lang w:val="nl-NL"/>
+        </w:rPr>
+        <w:t xml:space="preserve"> paper</w:t>
+      </w:r>
+      <w:r>
+        <w:rPr>
+          <w:lang w:val="nl-NL"/>
+        </w:rPr>
+        <w:t xml:space="preserve"> </w:t>
+      </w:r>
+      <w:r>
+        <w:rPr>
+          <w:lang w:val="nl-NL"/>
+        </w:rPr>
+        <w:t xml:space="preserve">Sobel Edge Detection Algorithm van Gupta </w:t>
+      </w:r>
+      <w:r>
+        <w:rPr>
+          <w:lang w:val="nl-NL"/>
+        </w:rPr>
+        <w:t>en</w:t>
+      </w:r>
+      <w:r>
+        <w:rPr>
+          <w:lang w:val="nl-NL"/>
+        </w:rPr>
+        <w:t xml:space="preserve"> M</w:t>
+      </w:r>
+      <w:r>
+        <w:rPr>
+          <w:lang w:val="nl-NL"/>
+        </w:rPr>
+        <w:t>a</w:t>
+      </w:r>
+      <w:r>
+        <w:rPr>
+          <w:lang w:val="nl-NL"/>
+        </w:rPr>
+        <w:t>zumdar</w:t>
+      </w:r>
+      <w:r>
+        <w:rPr>
+          <w:lang w:val="nl-NL"/>
+        </w:rPr>
+        <w:t xml:space="preserve"> (</w:t>
+      </w:r>
+      <w:r>
+        <w:rPr>
+          <w:lang w:val="nl-NL"/>
+        </w:rPr>
+        <w:t xml:space="preserve">2013) </w:t>
+      </w:r>
+      <w:r>
+        <w:rPr>
+          <w:lang w:val="nl-NL"/>
+        </w:rPr>
+        <w:t>de volgende informatie gevonden over de Sobel Operator.</w:t>
+      </w:r>
     </w:p>
     <w:p>
       <w:pPr>
-        <w:pStyle w:val="Heading3"/>
-        <w:rPr>
-          <w:lang w:val="nl-NL"/>
-        </w:rPr>
-      </w:pPr>
-      <w:r>
-        <w:rPr>
-          <w:lang w:val="nl-NL"/>
-        </w:rPr>
-        <w:t>Pluspunten</w:t>
+        <w:rPr>
+          <w:lang w:val="nl-NL"/>
+        </w:rPr>
+      </w:pPr>
+      <w:r>
+        <w:rPr>
+          <w:lang w:val="nl-NL"/>
+        </w:rPr>
+        <w:t xml:space="preserve">De Sobel </w:t>
+      </w:r>
+      <w:r>
+        <w:rPr>
+          <w:lang w:val="nl-NL"/>
+        </w:rPr>
+        <w:t>Edge Detection</w:t>
+      </w:r>
+      <w:r>
+        <w:rPr>
+          <w:lang w:val="nl-NL"/>
+        </w:rPr>
+        <w:t xml:space="preserve"> methode </w:t>
+      </w:r>
+      <w:r>
+        <w:rPr>
+          <w:lang w:val="nl-NL"/>
+        </w:rPr>
+        <w:t xml:space="preserve">maakt gebruik van </w:t>
+      </w:r>
+      <w:r>
+        <w:rPr>
+          <w:lang w:val="nl-NL"/>
+        </w:rPr>
+        <w:t xml:space="preserve">de afgeleide </w:t>
+      </w:r>
+      <w:r>
+        <w:rPr>
+          <w:lang w:val="nl-NL"/>
+        </w:rPr>
+        <w:t>(differentiaalquotiënt) om edges te detecteren.</w:t>
+      </w:r>
+      <w:r>
+        <w:rPr>
+          <w:lang w:val="nl-NL"/>
+        </w:rPr>
+        <w:t xml:space="preserve"> </w:t>
+      </w:r>
+      <w:r>
+        <w:rPr>
+          <w:lang w:val="nl-NL"/>
+        </w:rPr>
+        <w:t xml:space="preserve">Er worden twee kernels over </w:t>
+      </w:r>
+      <w:r>
+        <w:rPr>
+          <w:lang w:val="nl-NL"/>
+        </w:rPr>
+        <w:t xml:space="preserve">het plaatje gedaan. </w:t>
+      </w:r>
+      <w:r>
+        <w:rPr>
+          <w:lang w:val="nl-NL"/>
+        </w:rPr>
+        <w:t>Één van de</w:t>
+      </w:r>
+      <w:r>
+        <w:rPr>
+          <w:lang w:val="nl-NL"/>
+        </w:rPr>
+        <w:t xml:space="preserve"> kernel</w:t>
+      </w:r>
+      <w:r>
+        <w:rPr>
+          <w:lang w:val="nl-NL"/>
+        </w:rPr>
+        <w:t>s</w:t>
+      </w:r>
+      <w:r>
+        <w:rPr>
+          <w:lang w:val="nl-NL"/>
+        </w:rPr>
+        <w:t xml:space="preserve"> is voor </w:t>
+      </w:r>
+      <w:r>
+        <w:rPr>
+          <w:lang w:val="nl-NL"/>
+        </w:rPr>
+        <w:t>het detecteren van edges</w:t>
+      </w:r>
+      <w:r>
+        <w:rPr>
+          <w:lang w:val="nl-NL"/>
+        </w:rPr>
+        <w:t xml:space="preserve"> in</w:t>
+      </w:r>
+      <w:r>
+        <w:rPr>
+          <w:lang w:val="nl-NL"/>
+        </w:rPr>
+        <w:t xml:space="preserve"> </w:t>
+      </w:r>
+      <w:r>
+        <w:rPr>
+          <w:lang w:val="nl-NL"/>
+        </w:rPr>
+        <w:t>de x-as</w:t>
+      </w:r>
+      <w:r>
+        <w:rPr>
+          <w:lang w:val="nl-NL"/>
+        </w:rPr>
+        <w:t>,</w:t>
+      </w:r>
+      <w:r>
+        <w:rPr>
+          <w:lang w:val="nl-NL"/>
+        </w:rPr>
+        <w:t xml:space="preserve"> en de ander</w:t>
+      </w:r>
+      <w:r>
+        <w:rPr>
+          <w:lang w:val="nl-NL"/>
+        </w:rPr>
+        <w:t>e</w:t>
+      </w:r>
+      <w:r>
+        <w:rPr>
+          <w:lang w:val="nl-NL"/>
+        </w:rPr>
+        <w:t xml:space="preserve"> voor </w:t>
+      </w:r>
+      <w:r>
+        <w:rPr>
+          <w:lang w:val="nl-NL"/>
+        </w:rPr>
+        <w:t xml:space="preserve">in </w:t>
+      </w:r>
+      <w:r>
+        <w:rPr>
+          <w:lang w:val="nl-NL"/>
+        </w:rPr>
+        <w:t>de y-as.</w:t>
+      </w:r>
+      <w:r>
+        <w:rPr>
+          <w:lang w:val="nl-NL"/>
+        </w:rPr>
+        <w:t xml:space="preserve"> </w:t>
+      </w:r>
+      <w:r>
+        <w:rPr>
+          <w:lang w:val="nl-NL"/>
+        </w:rPr>
+        <w:t xml:space="preserve">De twee afbeeldingen met </w:t>
+      </w:r>
+      <w:r>
+        <w:rPr>
+          <w:lang w:val="nl-NL"/>
+        </w:rPr>
+        <w:t>de edges in de x en y-as worden samengevoegd d.m.v. pythagor</w:t>
+      </w:r>
+      <w:r>
+        <w:rPr>
+          <w:lang w:val="nl-NL"/>
+        </w:rPr>
+        <w:t>as</w:t>
+      </w:r>
+      <w:r>
+        <w:rPr>
+          <w:lang w:val="nl-NL"/>
+        </w:rPr>
+        <w:t xml:space="preserve">, dit geeft de </w:t>
+      </w:r>
+      <w:r>
+        <w:rPr>
+          <w:lang w:val="nl-NL"/>
+        </w:rPr>
+        <w:t>afbeel</w:t>
+      </w:r>
+      <w:r>
+        <w:rPr>
+          <w:lang w:val="nl-NL"/>
+        </w:rPr>
+        <w:t>d</w:t>
+      </w:r>
+      <w:r>
+        <w:rPr>
+          <w:lang w:val="nl-NL"/>
+        </w:rPr>
+        <w:t>ing met de edges</w:t>
+      </w:r>
+      <w:r>
+        <w:rPr>
+          <w:lang w:val="nl-NL"/>
+        </w:rPr>
+        <w:t>.</w:t>
       </w:r>
     </w:p>
     <w:p>
       <w:pPr>
-        <w:rPr>
-          <w:lang w:val="nl-NL"/>
-        </w:rPr>
-      </w:pPr>
+        <w:pStyle w:val="Kop3"/>
+        <w:rPr>
+          <w:lang w:val="nl-NL"/>
+        </w:rPr>
+      </w:pPr>
+      <w:r>
+        <w:rPr>
+          <w:lang w:val="nl-NL"/>
+        </w:rPr>
+        <w:t>Pluspunten</w:t>
+      </w:r>
     </w:p>
     <w:p>
       <w:pPr>
-        <w:pStyle w:val="Heading3"/>
-        <w:rPr>
-          <w:lang w:val="nl-NL"/>
-        </w:rPr>
-      </w:pPr>
-      <w:r>
-        <w:rPr>
-          <w:lang w:val="nl-NL"/>
-        </w:rPr>
-        <w:t>Minpunten</w:t>
+        <w:pStyle w:val="Lijstalinea"/>
+        <w:numPr>
+          <w:ilvl w:val="0"/>
+          <w:numId w:val="3"/>
+        </w:numPr>
+        <w:rPr>
+          <w:lang w:val="nl-NL"/>
+        </w:rPr>
+      </w:pPr>
+      <w:r>
+        <w:rPr>
+          <w:lang w:val="nl-NL"/>
+        </w:rPr>
+        <w:t>De Sobel methode is erg snel</w:t>
+      </w:r>
+      <w:r>
+        <w:rPr>
+          <w:lang w:val="nl-NL"/>
+        </w:rPr>
+        <w:t>.</w:t>
       </w:r>
     </w:p>
     <w:p>
       <w:pPr>
-        <w:rPr>
-          <w:lang w:val="nl-NL"/>
-        </w:rPr>
-      </w:pPr>
+        <w:pStyle w:val="Lijstalinea"/>
+        <w:numPr>
+          <w:ilvl w:val="0"/>
+          <w:numId w:val="3"/>
+        </w:numPr>
+        <w:rPr>
+          <w:lang w:val="nl-NL"/>
+        </w:rPr>
+      </w:pPr>
+      <w:r>
+        <w:rPr>
+          <w:lang w:val="nl-NL"/>
+        </w:rPr>
+        <w:t>De</w:t>
+      </w:r>
+      <w:r>
+        <w:rPr>
+          <w:lang w:val="nl-NL"/>
+        </w:rPr>
+        <w:t xml:space="preserve"> kernels </w:t>
+      </w:r>
+      <w:r>
+        <w:rPr>
+          <w:lang w:val="nl-NL"/>
+        </w:rPr>
+        <w:t>verminderen de ruis tot een zekere mate.</w:t>
+      </w:r>
     </w:p>
     <w:p>
       <w:pPr>
-        <w:pStyle w:val="Heading2"/>
-        <w:rPr>
-          <w:lang w:val="nl-NL"/>
-        </w:rPr>
-      </w:pPr>
-      <w:r>
-        <w:rPr>
-          <w:lang w:val="nl-NL"/>
-        </w:rPr>
-        <w:t>The Prewitt</w:t>
-      </w:r>
+        <w:pStyle w:val="Lijstalinea"/>
+        <w:numPr>
+          <w:ilvl w:val="0"/>
+          <w:numId w:val="3"/>
+        </w:numPr>
+        <w:rPr>
+          <w:lang w:val="nl-NL"/>
+        </w:rPr>
+      </w:pPr>
+      <w:r>
+        <w:rPr>
+          <w:lang w:val="nl-NL"/>
+        </w:rPr>
+        <w:t xml:space="preserve">De kernels zorgen ervoor dat het </w:t>
+      </w:r>
+      <w:r>
+        <w:rPr>
+          <w:lang w:val="nl-NL"/>
+        </w:rPr>
+        <w:t>verschil</w:t>
+      </w:r>
+      <w:r>
+        <w:rPr>
+          <w:lang w:val="nl-NL"/>
+        </w:rPr>
+        <w:t xml:space="preserve"> tussen</w:t>
+      </w:r>
+      <w:r>
+        <w:rPr>
+          <w:lang w:val="nl-NL"/>
+        </w:rPr>
+        <w:t xml:space="preserve"> de twee rijen of </w:t>
+      </w:r>
+      <w:r>
+        <w:rPr>
+          <w:lang w:val="nl-NL"/>
+        </w:rPr>
+        <w:t>kolommen</w:t>
+      </w:r>
+      <w:r>
+        <w:rPr>
+          <w:lang w:val="nl-NL"/>
+        </w:rPr>
+        <w:t xml:space="preserve"> wordt </w:t>
+      </w:r>
+      <w:r>
+        <w:rPr>
+          <w:lang w:val="nl-NL"/>
+        </w:rPr>
+        <w:t xml:space="preserve">verbeterd. </w:t>
+      </w:r>
+      <w:sdt>
+        <w:sdtPr>
+          <w:rPr>
+            <w:lang w:val="nl-NL"/>
+          </w:rPr>
+          <w:id w:val="1904105589"/>
+          <w:citation/>
+        </w:sdtPr>
+        <w:sdtContent>
+          <w:r>
+            <w:rPr>
+              <w:lang w:val="nl-NL"/>
+            </w:rPr>
+            <w:fldChar w:fldCharType="begin"/>
+          </w:r>
+          <w:r>
+            <w:rPr>
+              <w:lang w:val="nl-NL"/>
+            </w:rPr>
+            <w:instrText xml:space="preserve">CITATION Sam13 \p 1579 \l 1043 </w:instrText>
+          </w:r>
+          <w:r>
+            <w:rPr>
+              <w:lang w:val="nl-NL"/>
+            </w:rPr>
+            <w:fldChar w:fldCharType="separate"/>
+          </w:r>
+          <w:r>
+            <w:rPr>
+              <w:noProof/>
+              <w:lang w:val="nl-NL"/>
+            </w:rPr>
+            <w:t>(Gupta &amp; Mazumbar, 2013, p. 1579)</w:t>
+          </w:r>
+          <w:r>
+            <w:rPr>
+              <w:lang w:val="nl-NL"/>
+            </w:rPr>
+            <w:fldChar w:fldCharType="end"/>
+          </w:r>
+        </w:sdtContent>
+      </w:sdt>
     </w:p>
     <w:p>
       <w:pPr>
-        <w:pStyle w:val="Heading3"/>
-        <w:rPr>
-          <w:lang w:val="nl-NL"/>
-        </w:rPr>
-      </w:pPr>
-      <w:r>
-        <w:rPr>
-          <w:lang w:val="nl-NL"/>
-        </w:rPr>
-        <w:t>Beschrijving</w:t>
+        <w:pStyle w:val="Kop3"/>
+        <w:rPr>
+          <w:lang w:val="en-US"/>
+        </w:rPr>
+      </w:pPr>
+      <w:r>
+        <w:rPr>
+          <w:lang w:val="nl-NL"/>
+        </w:rPr>
+        <w:t>Minpunten</w:t>
       </w:r>
     </w:p>
     <w:p>
       <w:pPr>
-        <w:rPr>
-          <w:lang w:val="nl-NL"/>
-        </w:rPr>
-      </w:pPr>
+        <w:pStyle w:val="Lijstalinea"/>
+        <w:numPr>
+          <w:ilvl w:val="0"/>
+          <w:numId w:val="2"/>
+        </w:numPr>
+        <w:rPr>
+          <w:lang w:val="nl-NL"/>
+        </w:rPr>
+      </w:pPr>
+      <w:r>
+        <w:rPr>
+          <w:lang w:val="nl-NL"/>
+        </w:rPr>
+        <w:t xml:space="preserve">Heeft moeite om edges te detecteren die </w:t>
+      </w:r>
+      <w:r>
+        <w:rPr>
+          <w:lang w:val="nl-NL"/>
+        </w:rPr>
+        <w:t>niet ‘duidelijk’ zijn.</w:t>
+      </w:r>
+      <w:sdt>
+        <w:sdtPr>
+          <w:rPr>
+            <w:lang w:val="nl-NL"/>
+          </w:rPr>
+          <w:id w:val="-491409283"/>
+          <w:citation/>
+        </w:sdtPr>
+        <w:sdtContent>
+          <w:r>
+            <w:rPr>
+              <w:lang w:val="nl-NL"/>
+            </w:rPr>
+            <w:fldChar w:fldCharType="begin"/>
+          </w:r>
+          <w:r>
+            <w:rPr>
+              <w:lang w:val="nl-NL"/>
+            </w:rPr>
+            <w:instrText xml:space="preserve">CITATION Sam13 \l 1043 </w:instrText>
+          </w:r>
+          <w:r>
+            <w:rPr>
+              <w:lang w:val="nl-NL"/>
+            </w:rPr>
+            <w:fldChar w:fldCharType="separate"/>
+          </w:r>
+          <w:r>
+            <w:rPr>
+              <w:noProof/>
+              <w:lang w:val="nl-NL"/>
+            </w:rPr>
+            <w:t xml:space="preserve"> (Gupta &amp; Mazumbar, 2013)</w:t>
+          </w:r>
+          <w:r>
+            <w:rPr>
+              <w:lang w:val="nl-NL"/>
+            </w:rPr>
+            <w:fldChar w:fldCharType="end"/>
+          </w:r>
+        </w:sdtContent>
+      </w:sdt>
     </w:p>
     <w:p>
       <w:pPr>
-        <w:pStyle w:val="Heading3"/>
-        <w:rPr>
-          <w:lang w:val="nl-NL"/>
-        </w:rPr>
-      </w:pPr>
-      <w:r>
-        <w:rPr>
-          <w:lang w:val="nl-NL"/>
-        </w:rPr>
-        <w:t>Pluspunten</w:t>
+        <w:rPr>
+          <w:lang w:val="nl-NL"/>
+        </w:rPr>
+      </w:pPr>
+      <w:r>
+        <w:rPr>
+          <w:lang w:val="nl-NL"/>
+        </w:rPr>
+        <w:t>Het is moeilijk om e</w:t>
+      </w:r>
+      <w:r>
+        <w:rPr>
+          <w:lang w:val="nl-NL"/>
+        </w:rPr>
+        <w:t xml:space="preserve">dges te detecteren die niet zo strak gedefinieerd zijn. </w:t>
       </w:r>
     </w:p>
     <w:p>
       <w:pPr>
-        <w:rPr>
-          <w:lang w:val="nl-NL"/>
-        </w:rPr>
-      </w:pPr>
+        <w:pStyle w:val="Kop2"/>
+        <w:rPr>
+          <w:lang w:val="nl-NL"/>
+        </w:rPr>
+      </w:pPr>
+      <w:r>
+        <w:rPr>
+          <w:lang w:val="nl-NL"/>
+        </w:rPr>
+        <w:t>The Prewitt</w:t>
+      </w:r>
     </w:p>
     <w:p>
       <w:pPr>
-        <w:pStyle w:val="Heading3"/>
-        <w:rPr>
-          <w:lang w:val="nl-NL"/>
-        </w:rPr>
-      </w:pPr>
-      <w:r>
-        <w:rPr>
-          <w:lang w:val="nl-NL"/>
-        </w:rPr>
-        <w:t>Minpunten</w:t>
+        <w:pStyle w:val="Kop3"/>
+        <w:rPr>
+          <w:lang w:val="nl-NL"/>
+        </w:rPr>
+      </w:pPr>
+      <w:r>
+        <w:rPr>
+          <w:lang w:val="nl-NL"/>
+        </w:rPr>
+        <w:t>Beschrijving</w:t>
       </w:r>
     </w:p>
     <w:p>
       <w:pPr>
         <w:rPr>
-          <w:lang w:val="nl-NL"/>
-        </w:rPr>
-      </w:pPr>
+          <w:lang w:val="en-US"/>
+        </w:rPr>
+      </w:pPr>
+      <w:r>
+        <w:rPr>
+          <w:lang w:val="nl-NL"/>
+        </w:rPr>
+        <w:t xml:space="preserve">De Prewitt </w:t>
+      </w:r>
+      <w:r>
+        <w:rPr>
+          <w:lang w:val="nl-NL"/>
+        </w:rPr>
+        <w:t xml:space="preserve">methode is bijna hetzelfde als de Sobel methode. </w:t>
+      </w:r>
+      <w:r>
+        <w:rPr>
+          <w:lang w:val="nl-NL"/>
+        </w:rPr>
+        <w:t xml:space="preserve">Het verschil tussen deze twee </w:t>
+      </w:r>
+      <w:r>
+        <w:rPr>
+          <w:lang w:val="nl-NL"/>
+        </w:rPr>
+        <w:t xml:space="preserve">methoden </w:t>
+      </w:r>
+      <w:r>
+        <w:rPr>
+          <w:lang w:val="nl-NL"/>
+        </w:rPr>
+        <w:t xml:space="preserve">wordt </w:t>
+      </w:r>
+      <w:r>
+        <w:rPr>
+          <w:lang w:val="nl-NL"/>
+        </w:rPr>
+        <w:t>uitgeleg</w:t>
+      </w:r>
+      <w:r>
+        <w:rPr>
+          <w:lang w:val="nl-NL"/>
+        </w:rPr>
+        <w:t>d in het volgende citaat.</w:t>
+      </w:r>
+      <w:r>
+        <w:rPr>
+          <w:lang w:val="nl-NL"/>
+        </w:rPr>
+        <w:t xml:space="preserve"> </w:t>
+      </w:r>
+      <w:r>
+        <w:rPr>
+          <w:lang w:val="en-US"/>
+        </w:rPr>
+        <w:t>“</w:t>
+      </w:r>
+      <w:r>
+        <w:t>Therefore, note that, unlike the Sobel operator, this operator does not place any emphasis on pixels that are closer to the center of the masks.”</w:t>
+      </w:r>
+      <w:r>
+        <w:t>(</w:t>
+      </w:r>
+      <w:r>
+        <w:t xml:space="preserve"> </w:t>
+      </w:r>
+      <w:r>
+        <w:rPr>
+          <w:lang w:val="en-US"/>
+        </w:rPr>
+        <w:t xml:space="preserve">G.T. Shrivakshan &amp; </w:t>
+      </w:r>
+      <w:r>
+        <w:rPr>
+          <w:lang w:val="en-US"/>
+        </w:rPr>
+        <w:t>Dr.C. Chandrasekar, 2012, p.</w:t>
+      </w:r>
+      <w:r>
+        <w:rPr>
+          <w:lang w:val="en-US"/>
+        </w:rPr>
+        <w:t>272)</w:t>
+      </w:r>
+      <w:r>
+        <w:rPr>
+          <w:lang w:val="en-US"/>
+        </w:rPr>
+        <w:t>.</w:t>
+      </w:r>
     </w:p>
     <w:p>
       <w:pPr>
-        <w:pStyle w:val="Heading2"/>
+        <w:pStyle w:val="Kop3"/>
         <w:rPr>
           <w:lang w:val="en-US"/>
         </w:rPr>
@@ -4821,220 +5359,486 @@
         <w:rPr>
           <w:lang w:val="en-US"/>
         </w:rPr>
-        <w:t>Canny</w:t>
+        <w:t>Pluspunten</w:t>
       </w:r>
     </w:p>
     <w:p>
       <w:pPr>
-        <w:pStyle w:val="Heading3"/>
-        <w:rPr>
-          <w:lang w:val="nl-NL"/>
-        </w:rPr>
-      </w:pPr>
-      <w:r>
-        <w:rPr>
-          <w:lang w:val="nl-NL"/>
-        </w:rPr>
-        <w:t>Beschrijving</w:t>
+        <w:pStyle w:val="Lijstalinea"/>
+        <w:numPr>
+          <w:ilvl w:val="0"/>
+          <w:numId w:val="2"/>
+        </w:numPr>
+        <w:rPr>
+          <w:lang w:val="nl-NL"/>
+        </w:rPr>
+      </w:pPr>
+      <w:r>
+        <w:rPr>
+          <w:lang w:val="nl-NL"/>
+        </w:rPr>
+        <w:t>De Prewitt methode is snel</w:t>
+      </w:r>
+      <w:r>
+        <w:rPr>
+          <w:lang w:val="nl-NL"/>
+        </w:rPr>
+        <w:t xml:space="preserve"> en gemakkelijk</w:t>
+      </w:r>
+      <w:r>
+        <w:rPr>
+          <w:lang w:val="nl-NL"/>
+        </w:rPr>
+        <w:t>.</w:t>
       </w:r>
     </w:p>
     <w:p>
       <w:pPr>
-        <w:rPr>
-          <w:lang w:val="nl-NL"/>
-        </w:rPr>
-      </w:pPr>
+        <w:pStyle w:val="Kop3"/>
+        <w:rPr>
+          <w:lang w:val="nl-NL"/>
+        </w:rPr>
+      </w:pPr>
+      <w:r>
+        <w:rPr>
+          <w:lang w:val="nl-NL"/>
+        </w:rPr>
+        <w:lastRenderedPageBreak/>
+        <w:t>Minpunten</w:t>
+      </w:r>
     </w:p>
     <w:p>
       <w:pPr>
-        <w:pStyle w:val="Heading3"/>
-        <w:rPr>
-          <w:lang w:val="nl-NL"/>
-        </w:rPr>
-      </w:pPr>
-      <w:r>
-        <w:rPr>
-          <w:lang w:val="nl-NL"/>
-        </w:rPr>
-        <w:t>Pluspunten</w:t>
+        <w:pStyle w:val="Lijstalinea"/>
+        <w:numPr>
+          <w:ilvl w:val="0"/>
+          <w:numId w:val="2"/>
+        </w:numPr>
+        <w:rPr>
+          <w:lang w:val="nl-NL"/>
+        </w:rPr>
+      </w:pPr>
+      <w:r>
+        <w:rPr>
+          <w:lang w:val="nl-NL"/>
+        </w:rPr>
+        <w:t xml:space="preserve">De uitkomst kan erg ruw zijn op sommige </w:t>
+      </w:r>
+      <w:r>
+        <w:rPr>
+          <w:lang w:val="nl-NL"/>
+        </w:rPr>
+        <w:t>plekken</w:t>
+      </w:r>
+      <w:r>
+        <w:rPr>
+          <w:sz w:val="18"/>
+          <w:szCs w:val="18"/>
+          <w:lang w:val="nl-NL"/>
+        </w:rPr>
+        <w:softHyphen/>
+      </w:r>
+      <w:r>
+        <w:rPr>
+          <w:lang w:val="nl-NL"/>
+        </w:rPr>
+        <w:t>.</w:t>
       </w:r>
     </w:p>
     <w:p>
       <w:pPr>
-        <w:rPr>
-          <w:lang w:val="nl-NL"/>
-        </w:rPr>
-      </w:pPr>
+        <w:pStyle w:val="Lijstalinea"/>
+        <w:numPr>
+          <w:ilvl w:val="0"/>
+          <w:numId w:val="2"/>
+        </w:numPr>
+        <w:rPr>
+          <w:lang w:val="nl-NL"/>
+        </w:rPr>
+      </w:pPr>
+      <w:r>
+        <w:rPr>
+          <w:lang w:val="nl-NL"/>
+        </w:rPr>
+        <w:t xml:space="preserve">De </w:t>
+      </w:r>
+      <w:r>
+        <w:rPr>
+          <w:lang w:val="nl-NL"/>
+        </w:rPr>
+        <w:t>Prewitt methode kan inacuraat zijn met veel ruis.</w:t>
+      </w:r>
     </w:p>
     <w:p>
       <w:pPr>
-        <w:pStyle w:val="Heading3"/>
-        <w:rPr>
-          <w:lang w:val="nl-NL"/>
-        </w:rPr>
-      </w:pPr>
-      <w:r>
-        <w:rPr>
-          <w:lang w:val="nl-NL"/>
-        </w:rPr>
-        <w:t>Minpunten</w:t>
+        <w:pStyle w:val="Kop2"/>
+        <w:rPr>
+          <w:lang w:val="nl-NL"/>
+        </w:rPr>
+      </w:pPr>
+      <w:r>
+        <w:rPr>
+          <w:lang w:val="nl-NL"/>
+        </w:rPr>
+        <w:t>Canny</w:t>
       </w:r>
     </w:p>
     <w:p>
       <w:pPr>
-        <w:rPr>
-          <w:lang w:val="en-US"/>
-        </w:rPr>
-      </w:pPr>
+        <w:pStyle w:val="Kop3"/>
+        <w:rPr>
+          <w:lang w:val="nl-NL"/>
+        </w:rPr>
+      </w:pPr>
+      <w:r>
+        <w:rPr>
+          <w:lang w:val="nl-NL"/>
+        </w:rPr>
+        <w:t>Beschrijving</w:t>
+      </w:r>
     </w:p>
     <w:p>
       <w:pPr>
-        <w:pStyle w:val="Heading2"/>
-        <w:rPr>
-          <w:lang w:val="en-US"/>
-        </w:rPr>
-      </w:pPr>
-      <w:r>
-        <w:rPr>
-          <w:lang w:val="en-US"/>
-        </w:rPr>
-        <w:t>Fuz</w:t>
-      </w:r>
-      <w:r>
-        <w:rPr>
-          <w:lang w:val="en-US"/>
-        </w:rPr>
-        <w:t>z</w:t>
-      </w:r>
-      <w:r>
-        <w:rPr>
-          <w:lang w:val="en-US"/>
-        </w:rPr>
-        <w:t>y logic</w:t>
+        <w:rPr>
+          <w:lang w:val="nl-NL"/>
+        </w:rPr>
+      </w:pPr>
+      <w:r>
+        <w:rPr>
+          <w:lang w:val="nl-NL"/>
+        </w:rPr>
+        <w:t xml:space="preserve">Canny edge detection </w:t>
+      </w:r>
+      <w:r>
+        <w:rPr>
+          <w:lang w:val="nl-NL"/>
+        </w:rPr>
+        <w:t>is ontwikkeld o</w:t>
+      </w:r>
+      <w:r>
+        <w:rPr>
+          <w:lang w:val="nl-NL"/>
+        </w:rPr>
+        <w:t>m een optimale edge detector te maken.</w:t>
+      </w:r>
+      <w:r>
+        <w:rPr>
+          <w:lang w:val="nl-NL"/>
+        </w:rPr>
+        <w:t xml:space="preserve"> Het</w:t>
+      </w:r>
+      <w:r>
+        <w:rPr>
+          <w:lang w:val="nl-NL"/>
+        </w:rPr>
+        <w:t xml:space="preserve"> algoritme is op te delen </w:t>
+      </w:r>
+      <w:r>
+        <w:rPr>
+          <w:lang w:val="nl-NL"/>
+        </w:rPr>
+        <w:t>in vijf stappen.</w:t>
+      </w:r>
+      <w:r>
+        <w:rPr>
+          <w:lang w:val="nl-NL"/>
+        </w:rPr>
+        <w:t xml:space="preserve"> De stappen zien er als volgt uit:</w:t>
       </w:r>
     </w:p>
     <w:p>
       <w:pPr>
-        <w:pStyle w:val="Heading3"/>
-        <w:rPr>
-          <w:lang w:val="nl-NL"/>
-        </w:rPr>
-      </w:pPr>
-      <w:r>
-        <w:rPr>
-          <w:lang w:val="nl-NL"/>
-        </w:rPr>
-        <w:t>Beschrijving</w:t>
+        <w:pStyle w:val="Lijstalinea"/>
+        <w:numPr>
+          <w:ilvl w:val="0"/>
+          <w:numId w:val="4"/>
+        </w:numPr>
+        <w:rPr>
+          <w:lang w:val="nl-NL"/>
+        </w:rPr>
+      </w:pPr>
+      <w:r>
+        <w:rPr>
+          <w:lang w:val="nl-NL"/>
+        </w:rPr>
+        <w:t>W</w:t>
+      </w:r>
+      <w:r>
+        <w:rPr>
+          <w:lang w:val="nl-NL"/>
+        </w:rPr>
+        <w:t>eg filteren</w:t>
+      </w:r>
+      <w:r>
+        <w:rPr>
+          <w:lang w:val="nl-NL"/>
+        </w:rPr>
+        <w:t xml:space="preserve"> van de rui</w:t>
+      </w:r>
+      <w:r>
+        <w:rPr>
+          <w:lang w:val="nl-NL"/>
+        </w:rPr>
+        <w:t>s</w:t>
+      </w:r>
+      <w:r>
+        <w:rPr>
+          <w:lang w:val="nl-NL"/>
+        </w:rPr>
+        <w:t xml:space="preserve"> met een </w:t>
+      </w:r>
+      <w:r>
+        <w:rPr>
+          <w:lang w:val="nl-NL"/>
+        </w:rPr>
+        <w:t xml:space="preserve">gaussian filter. </w:t>
       </w:r>
     </w:p>
     <w:p>
       <w:pPr>
-        <w:rPr>
-          <w:lang w:val="nl-NL"/>
-        </w:rPr>
-      </w:pPr>
+        <w:pStyle w:val="Lijstalinea"/>
+        <w:numPr>
+          <w:ilvl w:val="0"/>
+          <w:numId w:val="4"/>
+        </w:numPr>
+        <w:rPr>
+          <w:lang w:val="nl-NL"/>
+        </w:rPr>
+      </w:pPr>
+      <w:r>
+        <w:rPr>
+          <w:lang w:val="nl-NL"/>
+        </w:rPr>
+        <w:t xml:space="preserve">Het vinden van de edges met </w:t>
+      </w:r>
+      <w:r>
+        <w:rPr>
+          <w:lang w:val="nl-NL"/>
+        </w:rPr>
+        <w:t>bijvoorbeeld Sobel of Prewitt. (wiki)</w:t>
+      </w:r>
     </w:p>
     <w:p>
       <w:pPr>
-        <w:pStyle w:val="Heading3"/>
-        <w:rPr>
-          <w:lang w:val="nl-NL"/>
-        </w:rPr>
-      </w:pPr>
-      <w:r>
-        <w:rPr>
-          <w:lang w:val="nl-NL"/>
-        </w:rPr>
-        <w:t>Pluspunten</w:t>
+        <w:pStyle w:val="Lijstalinea"/>
+        <w:numPr>
+          <w:ilvl w:val="0"/>
+          <w:numId w:val="4"/>
+        </w:numPr>
+        <w:rPr>
+          <w:lang w:val="nl-NL"/>
+        </w:rPr>
+      </w:pPr>
+      <w:r>
+        <w:rPr>
+          <w:lang w:val="nl-NL"/>
+        </w:rPr>
+        <w:t>Het wegfilteren van NIET local maxima.</w:t>
       </w:r>
     </w:p>
     <w:p>
       <w:pPr>
-        <w:rPr>
-          <w:lang w:val="nl-NL"/>
-        </w:rPr>
-      </w:pPr>
+        <w:pStyle w:val="Lijstalinea"/>
+        <w:numPr>
+          <w:ilvl w:val="0"/>
+          <w:numId w:val="4"/>
+        </w:numPr>
+      </w:pPr>
+      <w:r>
+        <w:t>Double t</w:t>
+      </w:r>
+      <w:r>
+        <w:t>hresholding</w:t>
+      </w:r>
+      <w:r>
+        <w:t xml:space="preserve"> </w:t>
+      </w:r>
+      <w:r>
+        <w:t>om potentiële e</w:t>
+      </w:r>
+      <w:r>
+        <w:t>dges te krijgen</w:t>
+      </w:r>
     </w:p>
     <w:p>
       <w:pPr>
-        <w:pStyle w:val="Heading3"/>
-        <w:rPr>
-          <w:lang w:val="nl-NL"/>
-        </w:rPr>
-      </w:pPr>
-      <w:r>
-        <w:rPr>
-          <w:lang w:val="nl-NL"/>
-        </w:rPr>
-        <w:t>Minpunten</w:t>
+        <w:pStyle w:val="Lijstalinea"/>
+        <w:numPr>
+          <w:ilvl w:val="0"/>
+          <w:numId w:val="4"/>
+        </w:numPr>
+        <w:rPr>
+          <w:lang w:val="nl-NL"/>
+        </w:rPr>
+      </w:pPr>
+      <w:r>
+        <w:rPr>
+          <w:lang w:val="nl-NL"/>
+        </w:rPr>
+        <w:t xml:space="preserve">D.m.v. </w:t>
+      </w:r>
+      <w:r>
+        <w:rPr>
+          <w:lang w:val="nl-NL"/>
+        </w:rPr>
+        <w:t>H</w:t>
+      </w:r>
+      <w:r>
+        <w:rPr>
+          <w:lang w:val="nl-NL"/>
+        </w:rPr>
+        <w:t>ysterese</w:t>
+      </w:r>
+      <w:r>
+        <w:rPr>
+          <w:lang w:val="nl-NL"/>
+        </w:rPr>
+        <w:t xml:space="preserve"> </w:t>
+      </w:r>
+      <w:r>
+        <w:rPr>
+          <w:lang w:val="nl-NL"/>
+        </w:rPr>
+        <w:t>edges wegfilteren die</w:t>
+      </w:r>
+      <w:r>
+        <w:rPr>
+          <w:lang w:val="nl-NL"/>
+        </w:rPr>
+        <w:t xml:space="preserve"> niet aan een zekere edge zitten.</w:t>
       </w:r>
     </w:p>
     <w:p>
       <w:pPr>
         <w:rPr>
-          <w:lang w:val="en-US"/>
-        </w:rPr>
-      </w:pPr>
+          <w:lang w:val="nl-NL"/>
+        </w:rPr>
+      </w:pPr>
+      <w:r>
+        <w:rPr>
+          <w:lang w:val="nl-NL"/>
+        </w:rPr>
+        <w:t>De laatste stap komt niet voor in elke paper over Canny.</w:t>
+      </w:r>
     </w:p>
     <w:p>
       <w:pPr>
-        <w:pStyle w:val="Heading2"/>
-        <w:rPr>
-          <w:lang w:val="en-US"/>
-        </w:rPr>
-      </w:pPr>
-      <w:r>
-        <w:rPr>
-          <w:lang w:val="en-US"/>
-        </w:rPr>
-        <w:t>Laplacian</w:t>
+        <w:pStyle w:val="Kop3"/>
+        <w:rPr>
+          <w:lang w:val="nl-NL"/>
+        </w:rPr>
+      </w:pPr>
+      <w:r>
+        <w:rPr>
+          <w:lang w:val="nl-NL"/>
+        </w:rPr>
+        <w:t>Pluspunten</w:t>
       </w:r>
     </w:p>
     <w:p>
       <w:pPr>
-        <w:pStyle w:val="Heading3"/>
-        <w:rPr>
-          <w:lang w:val="nl-NL"/>
-        </w:rPr>
-      </w:pPr>
-      <w:r>
-        <w:rPr>
-          <w:lang w:val="nl-NL"/>
-        </w:rPr>
-        <w:t>Beschrijving</w:t>
+        <w:pStyle w:val="Lijstalinea"/>
+        <w:numPr>
+          <w:ilvl w:val="0"/>
+          <w:numId w:val="2"/>
+        </w:numPr>
+        <w:rPr>
+          <w:lang w:val="nl-NL"/>
+        </w:rPr>
+      </w:pPr>
+      <w:r>
+        <w:rPr>
+          <w:lang w:val="nl-NL"/>
+        </w:rPr>
+        <w:t>Filtert een deel van de noise weg</w:t>
+      </w:r>
+      <w:r>
+        <w:rPr>
+          <w:lang w:val="nl-NL"/>
+        </w:rPr>
+        <w:t xml:space="preserve"> met Gaussian.</w:t>
       </w:r>
     </w:p>
     <w:p>
       <w:pPr>
-        <w:rPr>
-          <w:lang w:val="nl-NL"/>
-        </w:rPr>
-      </w:pPr>
+        <w:pStyle w:val="Lijstalinea"/>
+        <w:numPr>
+          <w:ilvl w:val="0"/>
+          <w:numId w:val="2"/>
+        </w:numPr>
+      </w:pPr>
+      <w:r>
+        <w:t>Betere edge detection d.m</w:t>
+      </w:r>
+      <w:r>
+        <w:t>.v.</w:t>
+      </w:r>
+      <w:r>
+        <w:t xml:space="preserve"> thresholding</w:t>
+      </w:r>
+      <w:r>
+        <w:t>.</w:t>
+      </w:r>
+      <w:bookmarkStart w:id="0" w:name="_GoBack"/>
+      <w:bookmarkEnd w:id="0"/>
     </w:p>
     <w:p>
       <w:pPr>
-        <w:pStyle w:val="Heading3"/>
-        <w:rPr>
-          <w:lang w:val="nl-NL"/>
-        </w:rPr>
-      </w:pPr>
-      <w:r>
-        <w:rPr>
-          <w:lang w:val="nl-NL"/>
-        </w:rPr>
-        <w:t>Pluspunten</w:t>
+        <w:pStyle w:val="Lijstalinea"/>
+        <w:numPr>
+          <w:ilvl w:val="0"/>
+          <w:numId w:val="2"/>
+        </w:numPr>
+        <w:rPr>
+          <w:lang w:val="nl-NL"/>
+        </w:rPr>
+      </w:pPr>
+      <w:r>
+        <w:rPr>
+          <w:lang w:val="nl-NL"/>
+        </w:rPr>
+        <w:t>Vind edges met een l</w:t>
+      </w:r>
+      <w:r>
+        <w:rPr>
+          <w:lang w:val="nl-NL"/>
+        </w:rPr>
+        <w:t>age error rate</w:t>
+      </w:r>
+      <w:r>
+        <w:rPr>
+          <w:lang w:val="nl-NL"/>
+        </w:rPr>
+        <w:t>.</w:t>
       </w:r>
     </w:p>
     <w:p>
       <w:pPr>
-        <w:rPr>
-          <w:lang w:val="nl-NL"/>
-        </w:rPr>
-      </w:pPr>
+        <w:pStyle w:val="Lijstalinea"/>
+        <w:numPr>
+          <w:ilvl w:val="0"/>
+          <w:numId w:val="2"/>
+        </w:numPr>
+        <w:rPr>
+          <w:lang w:val="nl-NL"/>
+        </w:rPr>
+      </w:pPr>
+      <w:r>
+        <w:rPr>
+          <w:lang w:val="nl-NL"/>
+        </w:rPr>
+        <w:t>Elke edge is maar één keer gemarkeerd</w:t>
+      </w:r>
+      <w:r>
+        <w:rPr>
+          <w:lang w:val="nl-NL"/>
+        </w:rPr>
+        <w:t>.</w:t>
+      </w:r>
     </w:p>
     <w:p>
       <w:pPr>
-        <w:pStyle w:val="Heading3"/>
+        <w:pStyle w:val="Kop3"/>
         <w:rPr>
           <w:lang w:val="nl-NL"/>
         </w:rPr>
@@ -5048,59 +5852,346 @@
     </w:p>
     <w:p>
       <w:pPr>
-        <w:rPr>
-          <w:lang w:val="en-US"/>
-        </w:rPr>
-      </w:pPr>
+        <w:pStyle w:val="Lijstalinea"/>
+        <w:numPr>
+          <w:ilvl w:val="0"/>
+          <w:numId w:val="2"/>
+        </w:numPr>
+        <w:rPr>
+          <w:lang w:val="nl-NL"/>
+        </w:rPr>
+      </w:pPr>
+      <w:r>
+        <w:rPr>
+          <w:lang w:val="nl-NL"/>
+        </w:rPr>
+        <w:t>Moeilijk om te implementeren</w:t>
+      </w:r>
+      <w:r>
+        <w:rPr>
+          <w:lang w:val="nl-NL"/>
+        </w:rPr>
+        <w:t>.</w:t>
+      </w:r>
     </w:p>
     <w:p>
       <w:pPr>
-        <w:pStyle w:val="Heading1"/>
-        <w:rPr>
-          <w:lang w:val="en-US"/>
-        </w:rPr>
-      </w:pPr>
-      <w:proofErr w:type="spellStart"/>
-      <w:r>
-        <w:rPr>
-          <w:lang w:val="en-US"/>
-        </w:rPr>
-        <w:t>Keuze</w:t>
-      </w:r>
-      <w:proofErr w:type="spellEnd"/>
+        <w:pStyle w:val="Lijstalinea"/>
+        <w:numPr>
+          <w:ilvl w:val="0"/>
+          <w:numId w:val="2"/>
+        </w:numPr>
+        <w:rPr>
+          <w:lang w:val="nl-NL"/>
+        </w:rPr>
+      </w:pPr>
+      <w:r>
+        <w:rPr>
+          <w:lang w:val="nl-NL"/>
+        </w:rPr>
+        <w:t>Veel bere</w:t>
+      </w:r>
+      <w:r>
+        <w:rPr>
+          <w:lang w:val="nl-NL"/>
+        </w:rPr>
+        <w:t>keningen</w:t>
+      </w:r>
+      <w:r>
+        <w:rPr>
+          <w:lang w:val="nl-NL"/>
+        </w:rPr>
+        <w:t>, dus neemt veel tijd in beslag</w:t>
+      </w:r>
+      <w:r>
+        <w:rPr>
+          <w:lang w:val="nl-NL"/>
+        </w:rPr>
+        <w:t>.</w:t>
+      </w:r>
     </w:p>
     <w:p>
       <w:pPr>
-        <w:rPr>
-          <w:i/>
-          <w:lang w:val="nl-NL"/>
-        </w:rPr>
-      </w:pPr>
-      <w:r>
-        <w:rPr>
-          <w:i/>
-          <w:lang w:val="nl-NL"/>
-        </w:rPr>
-        <w:t>Je geeft een onderbouwing over waarom een bepaalde methode is gekozen, en/of waarom bepaalde settings zijn gebruikt.</w:t>
+        <w:pStyle w:val="Kop2"/>
+        <w:rPr>
+          <w:lang w:val="nl-NL"/>
+        </w:rPr>
+      </w:pPr>
+      <w:r>
+        <w:rPr>
+          <w:lang w:val="nl-NL"/>
+        </w:rPr>
+        <w:t>Fuz</w:t>
+      </w:r>
+      <w:r>
+        <w:rPr>
+          <w:lang w:val="nl-NL"/>
+        </w:rPr>
+        <w:t>z</w:t>
+      </w:r>
+      <w:r>
+        <w:rPr>
+          <w:lang w:val="nl-NL"/>
+        </w:rPr>
+        <w:t>y logic</w:t>
       </w:r>
     </w:p>
     <w:p>
       <w:pPr>
-        <w:pStyle w:val="Heading1"/>
-        <w:rPr>
-          <w:lang w:val="nl-NL"/>
-        </w:rPr>
-      </w:pPr>
-      <w:r>
-        <w:rPr>
-          <w:lang w:val="nl-NL"/>
-        </w:rPr>
-        <w:t>Implementatie</w:t>
+        <w:pStyle w:val="Kop3"/>
+        <w:rPr>
+          <w:lang w:val="nl-NL"/>
+        </w:rPr>
+      </w:pPr>
+      <w:r>
+        <w:rPr>
+          <w:lang w:val="nl-NL"/>
+        </w:rPr>
+        <w:t>Beschrijving</w:t>
       </w:r>
     </w:p>
     <w:p>
       <w:pPr>
         <w:rPr>
+          <w:lang w:val="nl-NL"/>
+        </w:rPr>
+      </w:pPr>
+      <w:r>
+        <w:rPr>
+          <w:lang w:val="nl-NL"/>
+        </w:rPr>
+        <w:t xml:space="preserve">Fuzzy logic maakt gebruik van 3x3 binary matrices. </w:t>
+      </w:r>
+      <w:r>
+        <w:rPr>
+          <w:lang w:val="nl-NL"/>
+        </w:rPr>
+        <w:t xml:space="preserve">De pixels die aan de rand zitten worden </w:t>
+      </w:r>
+      <w:r>
+        <w:rPr>
+          <w:lang w:val="nl-NL"/>
+        </w:rPr>
+        <w:t xml:space="preserve">toegewezen aan een bereik van waarden die allemaal van elkaar verschillen. </w:t>
+      </w:r>
+      <w:r>
+        <w:rPr>
+          <w:lang w:val="nl-NL"/>
+        </w:rPr>
+        <w:t xml:space="preserve">Dit resulteert </w:t>
+      </w:r>
+      <w:r>
+        <w:rPr>
+          <w:lang w:val="nl-NL"/>
+        </w:rPr>
+        <w:t xml:space="preserve">in scherpe </w:t>
+      </w:r>
+      <w:r>
+        <w:rPr>
+          <w:lang w:val="nl-NL"/>
+        </w:rPr>
+        <w:t xml:space="preserve">randen, die gemakkelijk te detecteren zijn, </w:t>
+      </w:r>
+    </w:p>
+    <w:p>
+      <w:pPr>
+        <w:pStyle w:val="Kop3"/>
+        <w:rPr>
+          <w:lang w:val="nl-NL"/>
+        </w:rPr>
+      </w:pPr>
+      <w:r>
+        <w:rPr>
+          <w:lang w:val="nl-NL"/>
+        </w:rPr>
+        <w:t>Pluspunten</w:t>
+      </w:r>
+    </w:p>
+    <w:p>
+      <w:pPr>
+        <w:rPr>
+          <w:lang w:val="nl-NL"/>
+        </w:rPr>
+      </w:pPr>
+    </w:p>
+    <w:p>
+      <w:pPr>
+        <w:pStyle w:val="Kop3"/>
+        <w:rPr>
+          <w:lang w:val="nl-NL"/>
+        </w:rPr>
+      </w:pPr>
+      <w:r>
+        <w:rPr>
+          <w:lang w:val="nl-NL"/>
+        </w:rPr>
+        <w:t>Minpunten</w:t>
+      </w:r>
+    </w:p>
+    <w:p>
+      <w:pPr>
+        <w:rPr>
+          <w:lang w:val="nl-NL"/>
+        </w:rPr>
+      </w:pPr>
+    </w:p>
+    <w:p>
+      <w:pPr>
+        <w:pStyle w:val="Kop2"/>
+        <w:rPr>
+          <w:lang w:val="nl-NL"/>
+        </w:rPr>
+      </w:pPr>
+      <w:r>
+        <w:rPr>
+          <w:lang w:val="nl-NL"/>
+        </w:rPr>
+        <w:t>Laplacian</w:t>
+      </w:r>
+    </w:p>
+    <w:p>
+      <w:pPr>
+        <w:pStyle w:val="Kop3"/>
+        <w:rPr>
+          <w:lang w:val="nl-NL"/>
+        </w:rPr>
+      </w:pPr>
+      <w:r>
+        <w:rPr>
+          <w:lang w:val="nl-NL"/>
+        </w:rPr>
+        <w:t>Beschrijving</w:t>
+      </w:r>
+    </w:p>
+    <w:p>
+      <w:pPr>
+        <w:rPr>
+          <w:lang w:val="en-US"/>
+        </w:rPr>
+      </w:pPr>
+      <w:r>
+        <w:t>T</w:t>
+      </w:r>
+      <w:r>
+        <w:t>he Laplacian typically is unacceptably sensitive to noise. The magnitude of the Laplacian produces double edges, an undesirable effect because it complicates segmentation [9] . For these reasons, the Laplacian is combined with smoothing as a precursor to</w:t>
+      </w:r>
+      <w:r>
+        <w:t xml:space="preserve"> finding edges via zero-crossings.</w:t>
+      </w:r>
+    </w:p>
+    <w:p>
+      <w:pPr>
+        <w:pStyle w:val="Kop3"/>
+        <w:rPr>
+          <w:lang w:val="nl-NL"/>
+        </w:rPr>
+      </w:pPr>
+      <w:r>
+        <w:rPr>
+          <w:lang w:val="nl-NL"/>
+        </w:rPr>
+        <w:t>Pluspunten</w:t>
+      </w:r>
+    </w:p>
+    <w:p>
+      <w:pPr>
+        <w:rPr>
+          <w:lang w:val="nl-NL"/>
+        </w:rPr>
+      </w:pPr>
+    </w:p>
+    <w:p>
+      <w:pPr>
+        <w:pStyle w:val="Kop3"/>
+        <w:rPr>
+          <w:lang w:val="nl-NL"/>
+        </w:rPr>
+      </w:pPr>
+      <w:r>
+        <w:rPr>
+          <w:lang w:val="nl-NL"/>
+        </w:rPr>
+        <w:t>Minpunten</w:t>
+      </w:r>
+    </w:p>
+    <w:p>
+      <w:pPr>
+        <w:pStyle w:val="Lijstalinea"/>
+        <w:numPr>
+          <w:ilvl w:val="0"/>
+          <w:numId w:val="2"/>
+        </w:numPr>
+        <w:rPr>
+          <w:lang w:val="nl-NL"/>
+        </w:rPr>
+      </w:pPr>
+      <w:r>
+        <w:rPr>
+          <w:lang w:val="nl-NL"/>
+        </w:rPr>
+        <w:t>Is erg sensitief voor</w:t>
+      </w:r>
+      <w:r>
+        <w:rPr>
+          <w:lang w:val="nl-NL"/>
+        </w:rPr>
+        <w:t xml:space="preserve"> noise.</w:t>
+      </w:r>
+    </w:p>
+    <w:p>
+      <w:pPr>
+        <w:rPr>
+          <w:lang w:val="nl-NL"/>
+        </w:rPr>
+      </w:pPr>
+    </w:p>
+    <w:p>
+      <w:pPr>
+        <w:pStyle w:val="Kop1"/>
+        <w:rPr>
+          <w:lang w:val="nl-NL"/>
+        </w:rPr>
+      </w:pPr>
+      <w:r>
+        <w:rPr>
+          <w:lang w:val="nl-NL"/>
+        </w:rPr>
+        <w:lastRenderedPageBreak/>
+        <w:t>Keuze</w:t>
+      </w:r>
+    </w:p>
+    <w:p>
+      <w:pPr>
+        <w:rPr>
+          <w:i/>
+          <w:lang w:val="nl-NL"/>
+        </w:rPr>
+      </w:pPr>
+      <w:r>
+        <w:rPr>
+          <w:i/>
+          <w:lang w:val="nl-NL"/>
+        </w:rPr>
+        <w:t>Je geeft een onderbouwing over waarom een bepaalde methode is gekozen, en/of waarom bepaalde settings zijn gebruikt.</w:t>
+      </w:r>
+    </w:p>
+    <w:p>
+      <w:pPr>
+        <w:pStyle w:val="Kop1"/>
+        <w:rPr>
+          <w:lang w:val="nl-NL"/>
+        </w:rPr>
+      </w:pPr>
+      <w:r>
+        <w:rPr>
+          <w:lang w:val="nl-NL"/>
+        </w:rPr>
+        <w:t>Implementatie</w:t>
+      </w:r>
+    </w:p>
+    <w:p>
+      <w:pPr>
+        <w:rPr>
           <w:rFonts w:cstheme="minorHAnsi"/>
           <w:i/>
           <w:lang w:val="nl-NL"/>
@@ -5117,7 +6208,7 @@
     </w:p>
     <w:p>
       <w:pPr>
-        <w:pStyle w:val="Heading1"/>
+        <w:pStyle w:val="Kop1"/>
         <w:rPr>
           <w:lang w:val="nl-NL"/>
         </w:rPr>
@@ -5156,7 +6247,7 @@
     </w:p>
     <w:p>
       <w:pPr>
-        <w:pStyle w:val="Heading1"/>
+        <w:pStyle w:val="Kop1"/>
         <w:rPr>
           <w:lang w:val="nl-NL"/>
         </w:rPr>
@@ -5169,7 +6260,12 @@
       </w:r>
     </w:p>
     <w:p>
-      <w:hyperlink r:id="rId11" w:history="1">
+      <w:pPr>
+        <w:rPr>
+          <w:lang w:val="nl-NL"/>
+        </w:rPr>
+      </w:pPr>
+      <w:hyperlink r:id="rId12" w:history="1">
         <w:r>
           <w:rPr>
             <w:rStyle w:val="Hyperlink"/>
@@ -5180,27 +6276,175 @@
       </w:hyperlink>
     </w:p>
     <w:p>
-      <w:hyperlink r:id="rId12" w:history="1">
+      <w:pPr>
+        <w:rPr>
+          <w:lang w:val="nl-NL"/>
+        </w:rPr>
+      </w:pPr>
+      <w:hyperlink r:id="rId13" w:history="1">
         <w:r>
           <w:rPr>
             <w:rStyle w:val="Hyperlink"/>
+            <w:lang w:val="nl-NL"/>
           </w:rPr>
           <w:t>https://nl.mathworks.com/discovery/edge-detection.html</w:t>
         </w:r>
       </w:hyperlink>
     </w:p>
     <w:p>
-      <w:hyperlink r:id="rId13" w:history="1">
+      <w:pPr>
+        <w:rPr>
+          <w:lang w:val="nl-NL"/>
+        </w:rPr>
+      </w:pPr>
+      <w:hyperlink r:id="rId14" w:history="1">
         <w:r>
           <w:rPr>
             <w:rStyle w:val="Hyperlink"/>
+            <w:lang w:val="nl-NL"/>
           </w:rPr>
           <w:t>https://pdfs.semanticscholar.org/587a/acc01a4c33f0fe7fb172f5db785f40522b57.pdf</w:t>
         </w:r>
       </w:hyperlink>
     </w:p>
     <w:p>
-      <w:hyperlink r:id="rId14" w:history="1">
+      <w:pPr>
+        <w:rPr>
+          <w:rStyle w:val="Hyperlink"/>
+          <w:lang w:val="nl-NL"/>
+        </w:rPr>
+      </w:pPr>
+      <w:hyperlink r:id="rId15" w:history="1">
+        <w:r>
+          <w:rPr>
+            <w:rStyle w:val="Hyperlink"/>
+            <w:lang w:val="nl-NL"/>
+          </w:rPr>
+          <w:t>https://www.freeprojectsforall.com/wp-content/uploads/2018/10/Edge-Detection-Techniques-using-Fuzzy-Logic.pdf</w:t>
+        </w:r>
+      </w:hyperlink>
+    </w:p>
+    <w:p>
+      <w:hyperlink r:id="rId16" w:history="1">
+        <w:r>
+          <w:rPr>
+            <w:rStyle w:val="Hyperlink"/>
+          </w:rPr>
+          <w:t>https://pdfs.semanticscholar.org/6bca/fdf33445585966ee6fb3371dd1ce15241a62.pdf</w:t>
+        </w:r>
+      </w:hyperlink>
+      <w:r>
+        <w:t xml:space="preserve"> (sobel)</w:t>
+      </w:r>
+    </w:p>
+    <w:p>
+      <w:pPr>
+        <w:rPr>
+          <w:lang w:val="en-US"/>
+        </w:rPr>
+      </w:pPr>
+      <w:hyperlink r:id="rId17" w:history="1">
+        <w:r>
+          <w:rPr>
+            <w:rStyle w:val="Hyperlink"/>
+            <w:lang w:val="en-US"/>
+          </w:rPr>
+          <w:t>https://en.wikipedia.org/wiki/Prewitt_operator</w:t>
+        </w:r>
+      </w:hyperlink>
+      <w:r>
+        <w:rPr>
+          <w:lang w:val="en-US"/>
+        </w:rPr>
+        <w:t xml:space="preserve"> (Prewi</w:t>
+      </w:r>
+      <w:r>
+        <w:rPr>
+          <w:lang w:val="en-US"/>
+        </w:rPr>
+        <w:t>tt)</w:t>
+      </w:r>
+    </w:p>
+    <w:p>
+      <w:pPr>
+        <w:rPr>
+          <w:rStyle w:val="Hyperlink"/>
+        </w:rPr>
+      </w:pPr>
+      <w:hyperlink r:id="rId18" w:history="1">
+        <w:r>
+          <w:rPr>
+            <w:rStyle w:val="Hyperlink"/>
+          </w:rPr>
+          <w:t>https://stackoverflow.com/questions/25815209/what-are-pros-and-cons-of-different-edge-detection-algorithms</w:t>
+        </w:r>
+      </w:hyperlink>
+    </w:p>
+    <w:p>
+      <w:pPr>
+        <w:rPr>
+          <w:lang w:val="nl-NL"/>
+        </w:rPr>
+      </w:pPr>
+      <w:hyperlink r:id="rId19" w:history="1">
+        <w:r>
+          <w:rPr>
+            <w:rStyle w:val="Hyperlink"/>
+            <w:lang w:val="nl-NL"/>
+          </w:rPr>
+          <w:t>http://citeseerx.ist.psu.edu/viewdoc/download?doi=10.1.1.402.1860&amp;rep=rep1&amp;type=pdf</w:t>
+        </w:r>
+      </w:hyperlink>
+      <w:r>
+        <w:rPr>
+          <w:lang w:val="nl-NL"/>
+        </w:rPr>
+        <w:t>( Alle</w:t>
+      </w:r>
+      <w:r>
+        <w:rPr>
+          <w:lang w:val="nl-NL"/>
+        </w:rPr>
+        <w:t>s )</w:t>
+      </w:r>
+    </w:p>
+    <w:p>
+      <w:hyperlink r:id="rId20" w:history="1">
+        <w:r>
+          <w:rPr>
+            <w:rStyle w:val="Hyperlink"/>
+            <w:lang w:val="nl-NL"/>
+          </w:rPr>
+          <w:t>https://www.aishack.in/tutorials/sobel-laplacian-edge-detectors/</w:t>
+        </w:r>
+      </w:hyperlink>
+    </w:p>
+    <w:p>
+      <w:hyperlink r:id="rId21" w:history="1">
+        <w:r>
+          <w:rPr>
+            <w:rStyle w:val="Hyperlink"/>
+          </w:rPr>
+          <w:t>http://citeseerx.ist.psu.edu/viewdoc/download;jsessionid=0F065FA9048AE874AD804FCFABC71FCF?doi=10.1.1.165.9458&amp;rep=rep1&amp;type=pdf</w:t>
+        </w:r>
+      </w:hyperlink>
+    </w:p>
+    <w:p/>
+    <w:p>
+      <w:hyperlink r:id="rId22" w:history="1">
+        <w:r>
+          <w:rPr>
+            <w:rStyle w:val="Hyperlink"/>
+          </w:rPr>
+          <w:t>https://www.ijser.org/researchpaper/Edge-Detection-by-Using-Canny-and-Prewitt.pdf</w:t>
+        </w:r>
+      </w:hyperlink>
+      <w:r>
+        <w:t xml:space="preserve"> (canny)</w:t>
+      </w:r>
+    </w:p>
+    <w:p>
+      <w:hyperlink r:id="rId23" w:history="1">
         <w:r>
           <w:rPr>
             <w:rStyle w:val="Hyperlink"/>
@@ -5210,9 +6454,132 @@
       </w:hyperlink>
     </w:p>
     <w:p/>
-    <w:p/>
+    <w:sdt>
+      <w:sdtPr>
+        <w:rPr>
+          <w:rFonts w:asciiTheme="minorHAnsi" w:eastAsiaTheme="minorEastAsia" w:hAnsiTheme="minorHAnsi" w:cstheme="minorBidi"/>
+          <w:color w:val="auto"/>
+          <w:sz w:val="20"/>
+          <w:szCs w:val="20"/>
+          <w:lang w:val="nl-NL"/>
+        </w:rPr>
+        <w:id w:val="618953726"/>
+        <w:docPartObj>
+          <w:docPartGallery w:val="Bibliographies"/>
+          <w:docPartUnique/>
+        </w:docPartObj>
+      </w:sdtPr>
+      <w:sdtEndPr>
+        <w:rPr>
+          <w:lang w:val="en-GB"/>
+        </w:rPr>
+      </w:sdtEndPr>
+      <w:sdtContent>
+        <w:p>
+          <w:pPr>
+            <w:pStyle w:val="Kop1"/>
+          </w:pPr>
+          <w:r>
+            <w:t>Bibliografie</w:t>
+          </w:r>
+        </w:p>
+        <w:sdt>
+          <w:sdtPr>
+            <w:id w:val="111145805"/>
+            <w:bibliography/>
+          </w:sdtPr>
+          <w:sdtContent>
+            <w:p>
+              <w:pPr>
+                <w:pStyle w:val="Bibliografie"/>
+                <w:ind w:left="720" w:hanging="720"/>
+                <w:rPr>
+                  <w:noProof/>
+                  <w:sz w:val="24"/>
+                  <w:szCs w:val="24"/>
+                </w:rPr>
+              </w:pPr>
+              <w:r>
+                <w:fldChar w:fldCharType="begin"/>
+              </w:r>
+              <w:r>
+                <w:instrText>BIBLIOGRAPHY</w:instrText>
+              </w:r>
+              <w:r>
+                <w:fldChar w:fldCharType="separate"/>
+              </w:r>
+              <w:r>
+                <w:rPr>
+                  <w:noProof/>
+                </w:rPr>
+                <w:t xml:space="preserve">Gupta, S., &amp; Mazumbar, S. G. (2013). Sobel edge detection algorithm. </w:t>
+              </w:r>
+              <w:r>
+                <w:rPr>
+                  <w:i/>
+                  <w:iCs/>
+                  <w:noProof/>
+                </w:rPr>
+                <w:t>International Journal of Computer Science and Management Research Vol. 2, Issue 2</w:t>
+              </w:r>
+              <w:r>
+                <w:rPr>
+                  <w:noProof/>
+                </w:rPr>
+                <w:t>, 1578-1583.</w:t>
+              </w:r>
+            </w:p>
+            <w:p>
+              <w:pPr>
+                <w:pStyle w:val="Bibliografie"/>
+                <w:ind w:left="720" w:hanging="720"/>
+                <w:rPr>
+                  <w:noProof/>
+                </w:rPr>
+              </w:pPr>
+              <w:r>
+                <w:rPr>
+                  <w:noProof/>
+                </w:rPr>
+                <w:t xml:space="preserve">Shrivakhan, G. T., &amp; Chandrasekar, C. (2012). A Comparison of various Edge Detection Techniques used in Image Processing. </w:t>
+              </w:r>
+              <w:r>
+                <w:rPr>
+                  <w:i/>
+                  <w:iCs/>
+                  <w:noProof/>
+                </w:rPr>
+                <w:t>IJCSI International Journal of Computer Science Issues Vol. 9, Issue 5, No 1</w:t>
+              </w:r>
+              <w:r>
+                <w:rPr>
+                  <w:noProof/>
+                </w:rPr>
+                <w:t>, 269-276.</w:t>
+              </w:r>
+            </w:p>
+            <w:p>
+              <w:r>
+                <w:rPr>
+                  <w:b/>
+                  <w:bCs/>
+                </w:rPr>
+                <w:fldChar w:fldCharType="end"/>
+              </w:r>
+            </w:p>
+          </w:sdtContent>
+        </w:sdt>
+      </w:sdtContent>
+    </w:sdt>
+    <w:p>
+      <w:pPr>
+        <w:rPr>
+          <w:lang w:val="en-US"/>
+        </w:rPr>
+      </w:pPr>
+    </w:p>
     <w:sectPr>
-      <w:footerReference w:type="default" r:id="rId15"/>
+      <w:footerReference w:type="default" r:id="rId24"/>
       <w:pgSz w:w="12240" w:h="15840"/>
       <w:pgMar w:top="1440" w:right="1440" w:bottom="1440" w:left="1440" w:header="720" w:footer="720" w:gutter="0"/>
       <w:pgNumType w:start="0"/>
@@ -5225,7 +6592,7 @@
 </file>
 
 <file path=word/endnotes.xml><?xml version="1.0" encoding="utf-8"?>
-<w:endnotes xmlns:wpc="http://schemas.microsoft.com/office/word/2010/wordprocessingCanvas" xmlns:cx="http://schemas.microsoft.com/office/drawing/2014/chartex" xmlns:cx1="http://schemas.microsoft.com/office/drawing/2015/9/8/chartex" xmlns:cx2="http://schemas.microsoft.com/office/drawing/2015/10/21/chartex" xmlns:cx3="http://schemas.microsoft.com/office/drawing/2016/5/9/chartex" xmlns:cx4="http://schemas.microsoft.com/office/drawing/2016/5/10/chartex" xmlns:cx5="http://schemas.microsoft.com/office/drawing/2016/5/11/chartex" xmlns:cx6="http://schemas.microsoft.com/office/drawing/2016/5/12/chartex" xmlns:cx7="http://schemas.microsoft.com/office/drawing/2016/5/13/chartex" xmlns:cx8="http://schemas.microsoft.com/office/drawing/2016/5/14/chartex" xmlns:mc="http://schemas.openxmlformats.org/markup-compatibility/2006" xmlns:aink="http://schemas.microsoft.com/office/drawing/2016/ink" xmlns:am3d="http://schemas.microsoft.com/office/drawing/2017/model3d" xmlns:o="urn:schemas-microsoft-com:office:office" xmlns:r="http://schemas.openxmlformats.org/officeDocument/2006/relationships" xmlns:m="http://schemas.openxmlformats.org/officeDocument/2006/math" xmlns:v="urn:schemas-microsoft-com:vml" xmlns:wp14="http://schemas.microsoft.com/office/word/2010/wordprocessingDrawing" xmlns:wp="http://schemas.openxmlformats.org/drawingml/2006/wordprocessingDrawing" xmlns:w10="urn:schemas-microsoft-com:office:word" xmlns:w="http://schemas.openxmlformats.org/wordprocessingml/2006/main" xmlns:w14="http://schemas.microsoft.com/office/word/2010/wordml" xmlns:w15="http://schemas.microsoft.com/office/word/2012/wordml" xmlns:w16cex="http://schemas.microsoft.com/office/word/2018/wordml/cex" xmlns:w16cid="http://schemas.microsoft.com/office/word/2016/wordml/cid" xmlns:w16="http://schemas.microsoft.com/office/word/2018/wordml" xmlns:w16se="http://schemas.microsoft.com/office/word/2015/wordml/symex" xmlns:wpg="http://schemas.microsoft.com/office/word/2010/wordprocessingGroup" xmlns:wpi="http://schemas.microsoft.com/office/word/2010/wordprocessingInk" xmlns:wne="http://schemas.microsoft.com/office/word/2006/wordml" xmlns:wps="http://schemas.microsoft.com/office/word/2010/wordprocessingShape" mc:Ignorable="w14 w15 w16se w16cid w16 w16cex wp14">
+<w:endnotes xmlns:wpc="http://schemas.microsoft.com/office/word/2010/wordprocessingCanvas" xmlns:cx="http://schemas.microsoft.com/office/drawing/2014/chartex" xmlns:cx1="http://schemas.microsoft.com/office/drawing/2015/9/8/chartex" xmlns:cx2="http://schemas.microsoft.com/office/drawing/2015/10/21/chartex" xmlns:cx3="http://schemas.microsoft.com/office/drawing/2016/5/9/chartex" xmlns:cx4="http://schemas.microsoft.com/office/drawing/2016/5/10/chartex" xmlns:cx5="http://schemas.microsoft.com/office/drawing/2016/5/11/chartex" xmlns:cx6="http://schemas.microsoft.com/office/drawing/2016/5/12/chartex" xmlns:cx7="http://schemas.microsoft.com/office/drawing/2016/5/13/chartex" xmlns:cx8="http://schemas.microsoft.com/office/drawing/2016/5/14/chartex" xmlns:mc="http://schemas.openxmlformats.org/markup-compatibility/2006" xmlns:aink="http://schemas.microsoft.com/office/drawing/2016/ink" xmlns:am3d="http://schemas.microsoft.com/office/drawing/2017/model3d" xmlns:o="urn:schemas-microsoft-com:office:office" xmlns:r="http://schemas.openxmlformats.org/officeDocument/2006/relationships" xmlns:m="http://schemas.openxmlformats.org/officeDocument/2006/math" xmlns:v="urn:schemas-microsoft-com:vml" xmlns:wp14="http://schemas.microsoft.com/office/word/2010/wordprocessingDrawing" xmlns:wp="http://schemas.openxmlformats.org/drawingml/2006/wordprocessingDrawing" xmlns:w10="urn:schemas-microsoft-com:office:word" xmlns:w="http://schemas.openxmlformats.org/wordprocessingml/2006/main" xmlns:w14="http://schemas.microsoft.com/office/word/2010/wordml" xmlns:w15="http://schemas.microsoft.com/office/word/2012/wordml" xmlns:w16cid="http://schemas.microsoft.com/office/word/2016/wordml/cid" xmlns:w16se="http://schemas.microsoft.com/office/word/2015/wordml/symex" xmlns:wpg="http://schemas.microsoft.com/office/word/2010/wordprocessingGroup" xmlns:wpi="http://schemas.microsoft.com/office/word/2010/wordprocessingInk" xmlns:wne="http://schemas.microsoft.com/office/word/2006/wordml" xmlns:wps="http://schemas.microsoft.com/office/word/2010/wordprocessingShape" mc:Ignorable="w14 w15 w16se w16cid wp14">
   <w:endnote w:type="separator" w:id="-1">
     <w:p>
       <w:pPr>
@@ -5257,7 +6624,7 @@
 </file>
 
 <file path=word/footer1.xml><?xml version="1.0" encoding="utf-8"?>
-<w:ftr xmlns:wpc="http://schemas.microsoft.com/office/word/2010/wordprocessingCanvas" xmlns:cx="http://schemas.microsoft.com/office/drawing/2014/chartex" xmlns:cx1="http://schemas.microsoft.com/office/drawing/2015/9/8/chartex" xmlns:cx2="http://schemas.microsoft.com/office/drawing/2015/10/21/chartex" xmlns:cx3="http://schemas.microsoft.com/office/drawing/2016/5/9/chartex" xmlns:cx4="http://schemas.microsoft.com/office/drawing/2016/5/10/chartex" xmlns:cx5="http://schemas.microsoft.com/office/drawing/2016/5/11/chartex" xmlns:cx6="http://schemas.microsoft.com/office/drawing/2016/5/12/chartex" xmlns:cx7="http://schemas.microsoft.com/office/drawing/2016/5/13/chartex" xmlns:cx8="http://schemas.microsoft.com/office/drawing/2016/5/14/chartex" xmlns:mc="http://schemas.openxmlformats.org/markup-compatibility/2006" xmlns:aink="http://schemas.microsoft.com/office/drawing/2016/ink" xmlns:am3d="http://schemas.microsoft.com/office/drawing/2017/model3d" xmlns:o="urn:schemas-microsoft-com:office:office" xmlns:r="http://schemas.openxmlformats.org/officeDocument/2006/relationships" xmlns:m="http://schemas.openxmlformats.org/officeDocument/2006/math" xmlns:v="urn:schemas-microsoft-com:vml" xmlns:wp14="http://schemas.microsoft.com/office/word/2010/wordprocessingDrawing" xmlns:wp="http://schemas.openxmlformats.org/drawingml/2006/wordprocessingDrawing" xmlns:w10="urn:schemas-microsoft-com:office:word" xmlns:w="http://schemas.openxmlformats.org/wordprocessingml/2006/main" xmlns:w14="http://schemas.microsoft.com/office/word/2010/wordml" xmlns:w15="http://schemas.microsoft.com/office/word/2012/wordml" xmlns:w16cex="http://schemas.microsoft.com/office/word/2018/wordml/cex" xmlns:w16cid="http://schemas.microsoft.com/office/word/2016/wordml/cid" xmlns:w16="http://schemas.microsoft.com/office/word/2018/wordml" xmlns:w16se="http://schemas.microsoft.com/office/word/2015/wordml/symex" xmlns:wpg="http://schemas.microsoft.com/office/word/2010/wordprocessingGroup" xmlns:wpi="http://schemas.microsoft.com/office/word/2010/wordprocessingInk" xmlns:wne="http://schemas.microsoft.com/office/word/2006/wordml" xmlns:wps="http://schemas.microsoft.com/office/word/2010/wordprocessingShape" mc:Ignorable="w14 w15 w16se w16cid w16 w16cex wp14">
+<w:ftr xmlns:wpc="http://schemas.microsoft.com/office/word/2010/wordprocessingCanvas" xmlns:cx="http://schemas.microsoft.com/office/drawing/2014/chartex" xmlns:cx1="http://schemas.microsoft.com/office/drawing/2015/9/8/chartex" xmlns:cx2="http://schemas.microsoft.com/office/drawing/2015/10/21/chartex" xmlns:cx3="http://schemas.microsoft.com/office/drawing/2016/5/9/chartex" xmlns:cx4="http://schemas.microsoft.com/office/drawing/2016/5/10/chartex" xmlns:cx5="http://schemas.microsoft.com/office/drawing/2016/5/11/chartex" xmlns:cx6="http://schemas.microsoft.com/office/drawing/2016/5/12/chartex" xmlns:cx7="http://schemas.microsoft.com/office/drawing/2016/5/13/chartex" xmlns:cx8="http://schemas.microsoft.com/office/drawing/2016/5/14/chartex" xmlns:mc="http://schemas.openxmlformats.org/markup-compatibility/2006" xmlns:aink="http://schemas.microsoft.com/office/drawing/2016/ink" xmlns:am3d="http://schemas.microsoft.com/office/drawing/2017/model3d" xmlns:o="urn:schemas-microsoft-com:office:office" xmlns:r="http://schemas.openxmlformats.org/officeDocument/2006/relationships" xmlns:m="http://schemas.openxmlformats.org/officeDocument/2006/math" xmlns:v="urn:schemas-microsoft-com:vml" xmlns:wp14="http://schemas.microsoft.com/office/word/2010/wordprocessingDrawing" xmlns:wp="http://schemas.openxmlformats.org/drawingml/2006/wordprocessingDrawing" xmlns:w10="urn:schemas-microsoft-com:office:word" xmlns:w="http://schemas.openxmlformats.org/wordprocessingml/2006/main" xmlns:w14="http://schemas.microsoft.com/office/word/2010/wordml" xmlns:w15="http://schemas.microsoft.com/office/word/2012/wordml" xmlns:w16cid="http://schemas.microsoft.com/office/word/2016/wordml/cid" xmlns:w16se="http://schemas.microsoft.com/office/word/2015/wordml/symex" xmlns:wpg="http://schemas.microsoft.com/office/word/2010/wordprocessingGroup" xmlns:wpi="http://schemas.microsoft.com/office/word/2010/wordprocessingInk" xmlns:wne="http://schemas.microsoft.com/office/word/2006/wordml" xmlns:wps="http://schemas.microsoft.com/office/word/2010/wordprocessingShape" mc:Ignorable="w14 w15 w16se w16cid wp14">
   <w:sdt>
     <w:sdtPr>
       <w:id w:val="1984733160"/>
@@ -5274,7 +6641,7 @@
     <w:sdtContent>
       <w:p>
         <w:pPr>
-          <w:pStyle w:val="Footer"/>
+          <w:pStyle w:val="Voettekst"/>
           <w:jc w:val="right"/>
         </w:pPr>
         <w:r>
@@ -5303,14 +6670,14 @@
   </w:sdt>
   <w:p>
     <w:pPr>
-      <w:pStyle w:val="Footer"/>
+      <w:pStyle w:val="Voettekst"/>
     </w:pPr>
   </w:p>
 </w:ftr>
 </file>
 
 <file path=word/footnotes.xml><?xml version="1.0" encoding="utf-8"?>
-<w:footnotes xmlns:wpc="http://schemas.microsoft.com/office/word/2010/wordprocessingCanvas" xmlns:cx="http://schemas.microsoft.com/office/drawing/2014/chartex" xmlns:cx1="http://schemas.microsoft.com/office/drawing/2015/9/8/chartex" xmlns:cx2="http://schemas.microsoft.com/office/drawing/2015/10/21/chartex" xmlns:cx3="http://schemas.microsoft.com/office/drawing/2016/5/9/chartex" xmlns:cx4="http://schemas.microsoft.com/office/drawing/2016/5/10/chartex" xmlns:cx5="http://schemas.microsoft.com/office/drawing/2016/5/11/chartex" xmlns:cx6="http://schemas.microsoft.com/office/drawing/2016/5/12/chartex" xmlns:cx7="http://schemas.microsoft.com/office/drawing/2016/5/13/chartex" xmlns:cx8="http://schemas.microsoft.com/office/drawing/2016/5/14/chartex" xmlns:mc="http://schemas.openxmlformats.org/markup-compatibility/2006" xmlns:aink="http://schemas.microsoft.com/office/drawing/2016/ink" xmlns:am3d="http://schemas.microsoft.com/office/drawing/2017/model3d" xmlns:o="urn:schemas-microsoft-com:office:office" xmlns:r="http://schemas.openxmlformats.org/officeDocument/2006/relationships" xmlns:m="http://schemas.openxmlformats.org/officeDocument/2006/math" xmlns:v="urn:schemas-microsoft-com:vml" xmlns:wp14="http://schemas.microsoft.com/office/word/2010/wordprocessingDrawing" xmlns:wp="http://schemas.openxmlformats.org/drawingml/2006/wordprocessingDrawing" xmlns:w10="urn:schemas-microsoft-com:office:word" xmlns:w="http://schemas.openxmlformats.org/wordprocessingml/2006/main" xmlns:w14="http://schemas.microsoft.com/office/word/2010/wordml" xmlns:w15="http://schemas.microsoft.com/office/word/2012/wordml" xmlns:w16cex="http://schemas.microsoft.com/office/word/2018/wordml/cex" xmlns:w16cid="http://schemas.microsoft.com/office/word/2016/wordml/cid" xmlns:w16="http://schemas.microsoft.com/office/word/2018/wordml" xmlns:w16se="http://schemas.microsoft.com/office/word/2015/wordml/symex" xmlns:wpg="http://schemas.microsoft.com/office/word/2010/wordprocessingGroup" xmlns:wpi="http://schemas.microsoft.com/office/word/2010/wordprocessingInk" xmlns:wne="http://schemas.microsoft.com/office/word/2006/wordml" xmlns:wps="http://schemas.microsoft.com/office/word/2010/wordprocessingShape" mc:Ignorable="w14 w15 w16se w16cid w16 w16cex wp14">
+<w:footnotes xmlns:wpc="http://schemas.microsoft.com/office/word/2010/wordprocessingCanvas" xmlns:cx="http://schemas.microsoft.com/office/drawing/2014/chartex" xmlns:cx1="http://schemas.microsoft.com/office/drawing/2015/9/8/chartex" xmlns:cx2="http://schemas.microsoft.com/office/drawing/2015/10/21/chartex" xmlns:cx3="http://schemas.microsoft.com/office/drawing/2016/5/9/chartex" xmlns:cx4="http://schemas.microsoft.com/office/drawing/2016/5/10/chartex" xmlns:cx5="http://schemas.microsoft.com/office/drawing/2016/5/11/chartex" xmlns:cx6="http://schemas.microsoft.com/office/drawing/2016/5/12/chartex" xmlns:cx7="http://schemas.microsoft.com/office/drawing/2016/5/13/chartex" xmlns:cx8="http://schemas.microsoft.com/office/drawing/2016/5/14/chartex" xmlns:mc="http://schemas.openxmlformats.org/markup-compatibility/2006" xmlns:aink="http://schemas.microsoft.com/office/drawing/2016/ink" xmlns:am3d="http://schemas.microsoft.com/office/drawing/2017/model3d" xmlns:o="urn:schemas-microsoft-com:office:office" xmlns:r="http://schemas.openxmlformats.org/officeDocument/2006/relationships" xmlns:m="http://schemas.openxmlformats.org/officeDocument/2006/math" xmlns:v="urn:schemas-microsoft-com:vml" xmlns:wp14="http://schemas.microsoft.com/office/word/2010/wordprocessingDrawing" xmlns:wp="http://schemas.openxmlformats.org/drawingml/2006/wordprocessingDrawing" xmlns:w10="urn:schemas-microsoft-com:office:word" xmlns:w="http://schemas.openxmlformats.org/wordprocessingml/2006/main" xmlns:w14="http://schemas.microsoft.com/office/word/2010/wordml" xmlns:w15="http://schemas.microsoft.com/office/word/2012/wordml" xmlns:w16cid="http://schemas.microsoft.com/office/word/2016/wordml/cid" xmlns:w16se="http://schemas.microsoft.com/office/word/2015/wordml/symex" xmlns:wpg="http://schemas.microsoft.com/office/word/2010/wordprocessingGroup" xmlns:wpi="http://schemas.microsoft.com/office/word/2010/wordprocessingInk" xmlns:wne="http://schemas.microsoft.com/office/word/2006/wordml" xmlns:wps="http://schemas.microsoft.com/office/word/2010/wordprocessingShape" mc:Ignorable="w14 w15 w16se w16cid wp14">
   <w:footnote w:type="separator" w:id="-1">
     <w:p>
       <w:pPr>
@@ -5342,8 +6709,120 @@
 </file>
 
 <file path=word/numbering.xml><?xml version="1.0" encoding="utf-8"?>
-<w:numbering xmlns:wpc="http://schemas.microsoft.com/office/word/2010/wordprocessingCanvas" xmlns:cx="http://schemas.microsoft.com/office/drawing/2014/chartex" xmlns:cx1="http://schemas.microsoft.com/office/drawing/2015/9/8/chartex" xmlns:cx2="http://schemas.microsoft.com/office/drawing/2015/10/21/chartex" xmlns:cx3="http://schemas.microsoft.com/office/drawing/2016/5/9/chartex" xmlns:cx4="http://schemas.microsoft.com/office/drawing/2016/5/10/chartex" xmlns:cx5="http://schemas.microsoft.com/office/drawing/2016/5/11/chartex" xmlns:cx6="http://schemas.microsoft.com/office/drawing/2016/5/12/chartex" xmlns:cx7="http://schemas.microsoft.com/office/drawing/2016/5/13/chartex" xmlns:cx8="http://schemas.microsoft.com/office/drawing/2016/5/14/chartex" xmlns:mc="http://schemas.openxmlformats.org/markup-compatibility/2006" xmlns:aink="http://schemas.microsoft.com/office/drawing/2016/ink" xmlns:am3d="http://schemas.microsoft.com/office/drawing/2017/model3d" xmlns:o="urn:schemas-microsoft-com:office:office" xmlns:r="http://schemas.openxmlformats.org/officeDocument/2006/relationships" xmlns:m="http://schemas.openxmlformats.org/officeDocument/2006/math" xmlns:v="urn:schemas-microsoft-com:vml" xmlns:wp14="http://schemas.microsoft.com/office/word/2010/wordprocessingDrawing" xmlns:wp="http://schemas.openxmlformats.org/drawingml/2006/wordprocessingDrawing" xmlns:w10="urn:schemas-microsoft-com:office:word" xmlns:w="http://schemas.openxmlformats.org/wordprocessingml/2006/main" xmlns:w14="http://schemas.microsoft.com/office/word/2010/wordml" xmlns:w15="http://schemas.microsoft.com/office/word/2012/wordml" xmlns:w16cex="http://schemas.microsoft.com/office/word/2018/wordml/cex" xmlns:w16cid="http://schemas.microsoft.com/office/word/2016/wordml/cid" xmlns:w16="http://schemas.microsoft.com/office/word/2018/wordml" xmlns:w16se="http://schemas.microsoft.com/office/word/2015/wordml/symex" xmlns:wpg="http://schemas.microsoft.com/office/word/2010/wordprocessingGroup" xmlns:wpi="http://schemas.microsoft.com/office/word/2010/wordprocessingInk" xmlns:wne="http://schemas.microsoft.com/office/word/2006/wordml" xmlns:wps="http://schemas.microsoft.com/office/word/2010/wordprocessingShape" mc:Ignorable="w14 w15 w16se w16cid w16 w16cex wp14">
+<w:numbering xmlns:wpc="http://schemas.microsoft.com/office/word/2010/wordprocessingCanvas" xmlns:cx="http://schemas.microsoft.com/office/drawing/2014/chartex" xmlns:cx1="http://schemas.microsoft.com/office/drawing/2015/9/8/chartex" xmlns:cx2="http://schemas.microsoft.com/office/drawing/2015/10/21/chartex" xmlns:cx3="http://schemas.microsoft.com/office/drawing/2016/5/9/chartex" xmlns:cx4="http://schemas.microsoft.com/office/drawing/2016/5/10/chartex" xmlns:cx5="http://schemas.microsoft.com/office/drawing/2016/5/11/chartex" xmlns:cx6="http://schemas.microsoft.com/office/drawing/2016/5/12/chartex" xmlns:cx7="http://schemas.microsoft.com/office/drawing/2016/5/13/chartex" xmlns:cx8="http://schemas.microsoft.com/office/drawing/2016/5/14/chartex" xmlns:mc="http://schemas.openxmlformats.org/markup-compatibility/2006" xmlns:aink="http://schemas.microsoft.com/office/drawing/2016/ink" xmlns:am3d="http://schemas.microsoft.com/office/drawing/2017/model3d" xmlns:o="urn:schemas-microsoft-com:office:office" xmlns:r="http://schemas.openxmlformats.org/officeDocument/2006/relationships" xmlns:m="http://schemas.openxmlformats.org/officeDocument/2006/math" xmlns:v="urn:schemas-microsoft-com:vml" xmlns:wp14="http://schemas.microsoft.com/office/word/2010/wordprocessingDrawing" xmlns:wp="http://schemas.openxmlformats.org/drawingml/2006/wordprocessingDrawing" xmlns:w10="urn:schemas-microsoft-com:office:word" xmlns:w="http://schemas.openxmlformats.org/wordprocessingml/2006/main" xmlns:w14="http://schemas.microsoft.com/office/word/2010/wordml" xmlns:w15="http://schemas.microsoft.com/office/word/2012/wordml" xmlns:w16cid="http://schemas.microsoft.com/office/word/2016/wordml/cid" xmlns:w16se="http://schemas.microsoft.com/office/word/2015/wordml/symex" xmlns:wpg="http://schemas.microsoft.com/office/word/2010/wordprocessingGroup" xmlns:wpi="http://schemas.microsoft.com/office/word/2010/wordprocessingInk" xmlns:wne="http://schemas.microsoft.com/office/word/2006/wordml" xmlns:wps="http://schemas.microsoft.com/office/word/2010/wordprocessingShape" mc:Ignorable="w14 w15 w16se w16cid wp14">
   <w:abstractNum w:abstractNumId="0" w15:restartNumberingAfterBreak="0">
+    <w:nsid w:val="18B33BA8"/>
+    <w:multiLevelType w:val="hybridMultilevel"/>
+    <w:tmpl w:val="913E9AF8"/>
+    <w:lvl w:ilvl="0" w:tplc="878CA7B6">
+      <w:numFmt w:val="bullet"/>
+      <w:lvlText w:val="-"/>
+      <w:lvlJc w:val="left"/>
+      <w:pPr>
+        <w:ind w:left="720" w:hanging="360"/>
+      </w:pPr>
+      <w:rPr>
+        <w:rFonts w:ascii="Calibri" w:eastAsiaTheme="minorEastAsia" w:hAnsi="Calibri" w:cs="Calibri" w:hint="default"/>
+      </w:rPr>
+    </w:lvl>
+    <w:lvl w:ilvl="1" w:tplc="08090003" w:tentative="1">
+      <w:start w:val="1"/>
+      <w:numFmt w:val="bullet"/>
+      <w:lvlText w:val="o"/>
+      <w:lvlJc w:val="left"/>
+      <w:pPr>
+        <w:ind w:left="1440" w:hanging="360"/>
+      </w:pPr>
+      <w:rPr>
+        <w:rFonts w:ascii="Courier New" w:hAnsi="Courier New" w:cs="Courier New" w:hint="default"/>
+      </w:rPr>
+    </w:lvl>
+    <w:lvl w:ilvl="2" w:tplc="08090005" w:tentative="1">
+      <w:start w:val="1"/>
+      <w:numFmt w:val="bullet"/>
+      <w:lvlText w:val=""/>
+      <w:lvlJc w:val="left"/>
+      <w:pPr>
+        <w:ind w:left="2160" w:hanging="360"/>
+      </w:pPr>
+      <w:rPr>
+        <w:rFonts w:ascii="Wingdings" w:hAnsi="Wingdings" w:hint="default"/>
+      </w:rPr>
+    </w:lvl>
+    <w:lvl w:ilvl="3" w:tplc="08090001" w:tentative="1">
+      <w:start w:val="1"/>
+      <w:numFmt w:val="bullet"/>
+      <w:lvlText w:val=""/>
+      <w:lvlJc w:val="left"/>
+      <w:pPr>
+        <w:ind w:left="2880" w:hanging="360"/>
+      </w:pPr>
+      <w:rPr>
+        <w:rFonts w:ascii="Symbol" w:hAnsi="Symbol" w:hint="default"/>
+      </w:rPr>
+    </w:lvl>
+    <w:lvl w:ilvl="4" w:tplc="08090003" w:tentative="1">
+      <w:start w:val="1"/>
+      <w:numFmt w:val="bullet"/>
+      <w:lvlText w:val="o"/>
+      <w:lvlJc w:val="left"/>
+      <w:pPr>
+        <w:ind w:left="3600" w:hanging="360"/>
+      </w:pPr>
+      <w:rPr>
+        <w:rFonts w:ascii="Courier New" w:hAnsi="Courier New" w:cs="Courier New" w:hint="default"/>
+      </w:rPr>
+    </w:lvl>
+    <w:lvl w:ilvl="5" w:tplc="08090005" w:tentative="1">
+      <w:start w:val="1"/>
+      <w:numFmt w:val="bullet"/>
+      <w:lvlText w:val=""/>
+      <w:lvlJc w:val="left"/>
+      <w:pPr>
+        <w:ind w:left="4320" w:hanging="360"/>
+      </w:pPr>
+      <w:rPr>
+        <w:rFonts w:ascii="Wingdings" w:hAnsi="Wingdings" w:hint="default"/>
+      </w:rPr>
+    </w:lvl>
+    <w:lvl w:ilvl="6" w:tplc="08090001" w:tentative="1">
+      <w:start w:val="1"/>
+      <w:numFmt w:val="bullet"/>
+      <w:lvlText w:val=""/>
+      <w:lvlJc w:val="left"/>
+      <w:pPr>
+        <w:ind w:left="5040" w:hanging="360"/>
+      </w:pPr>
+      <w:rPr>
+        <w:rFonts w:ascii="Symbol" w:hAnsi="Symbol" w:hint="default"/>
+      </w:rPr>
+    </w:lvl>
+    <w:lvl w:ilvl="7" w:tplc="08090003" w:tentative="1">
+      <w:start w:val="1"/>
+      <w:numFmt w:val="bullet"/>
+      <w:lvlText w:val="o"/>
+      <w:lvlJc w:val="left"/>
+      <w:pPr>
+        <w:ind w:left="5760" w:hanging="360"/>
+      </w:pPr>
+      <w:rPr>
+        <w:rFonts w:ascii="Courier New" w:hAnsi="Courier New" w:cs="Courier New" w:hint="default"/>
+      </w:rPr>
+    </w:lvl>
+    <w:lvl w:ilvl="8" w:tplc="08090005" w:tentative="1">
+      <w:start w:val="1"/>
+      <w:numFmt w:val="bullet"/>
+      <w:lvlText w:val=""/>
+      <w:lvlJc w:val="left"/>
+      <w:pPr>
+        <w:ind w:left="6480" w:hanging="360"/>
+      </w:pPr>
+      <w:rPr>
+        <w:rFonts w:ascii="Wingdings" w:hAnsi="Wingdings" w:hint="default"/>
+      </w:rPr>
+    </w:lvl>
+  </w:abstractNum>
+  <w:abstractNum w:abstractNumId="1" w15:restartNumberingAfterBreak="0">
     <w:nsid w:val="268858BF"/>
     <w:multiLevelType w:val="multilevel"/>
     <w:tmpl w:val="110C3B44"/>
@@ -5456,14 +6935,224 @@
       </w:rPr>
     </w:lvl>
   </w:abstractNum>
+  <w:abstractNum w:abstractNumId="2" w15:restartNumberingAfterBreak="0">
+    <w:nsid w:val="63701E9C"/>
+    <w:multiLevelType w:val="hybridMultilevel"/>
+    <w:tmpl w:val="477610B2"/>
+    <w:lvl w:ilvl="0" w:tplc="0809000F">
+      <w:start w:val="1"/>
+      <w:numFmt w:val="decimal"/>
+      <w:lvlText w:val="%1."/>
+      <w:lvlJc w:val="left"/>
+      <w:pPr>
+        <w:ind w:left="720" w:hanging="360"/>
+      </w:pPr>
+      <w:rPr>
+        <w:rFonts w:hint="default"/>
+      </w:rPr>
+    </w:lvl>
+    <w:lvl w:ilvl="1" w:tplc="08090019" w:tentative="1">
+      <w:start w:val="1"/>
+      <w:numFmt w:val="lowerLetter"/>
+      <w:lvlText w:val="%2."/>
+      <w:lvlJc w:val="left"/>
+      <w:pPr>
+        <w:ind w:left="1440" w:hanging="360"/>
+      </w:pPr>
+    </w:lvl>
+    <w:lvl w:ilvl="2" w:tplc="0809001B" w:tentative="1">
+      <w:start w:val="1"/>
+      <w:numFmt w:val="lowerRoman"/>
+      <w:lvlText w:val="%3."/>
+      <w:lvlJc w:val="right"/>
+      <w:pPr>
+        <w:ind w:left="2160" w:hanging="180"/>
+      </w:pPr>
+    </w:lvl>
+    <w:lvl w:ilvl="3" w:tplc="0809000F" w:tentative="1">
+      <w:start w:val="1"/>
+      <w:numFmt w:val="decimal"/>
+      <w:lvlText w:val="%4."/>
+      <w:lvlJc w:val="left"/>
+      <w:pPr>
+        <w:ind w:left="2880" w:hanging="360"/>
+      </w:pPr>
+    </w:lvl>
+    <w:lvl w:ilvl="4" w:tplc="08090019" w:tentative="1">
+      <w:start w:val="1"/>
+      <w:numFmt w:val="lowerLetter"/>
+      <w:lvlText w:val="%5."/>
+      <w:lvlJc w:val="left"/>
+      <w:pPr>
+        <w:ind w:left="3600" w:hanging="360"/>
+      </w:pPr>
+    </w:lvl>
+    <w:lvl w:ilvl="5" w:tplc="0809001B" w:tentative="1">
+      <w:start w:val="1"/>
+      <w:numFmt w:val="lowerRoman"/>
+      <w:lvlText w:val="%6."/>
+      <w:lvlJc w:val="right"/>
+      <w:pPr>
+        <w:ind w:left="4320" w:hanging="180"/>
+      </w:pPr>
+    </w:lvl>
+    <w:lvl w:ilvl="6" w:tplc="0809000F" w:tentative="1">
+      <w:start w:val="1"/>
+      <w:numFmt w:val="decimal"/>
+      <w:lvlText w:val="%7."/>
+      <w:lvlJc w:val="left"/>
+      <w:pPr>
+        <w:ind w:left="5040" w:hanging="360"/>
+      </w:pPr>
+    </w:lvl>
+    <w:lvl w:ilvl="7" w:tplc="08090019" w:tentative="1">
+      <w:start w:val="1"/>
+      <w:numFmt w:val="lowerLetter"/>
+      <w:lvlText w:val="%8."/>
+      <w:lvlJc w:val="left"/>
+      <w:pPr>
+        <w:ind w:left="5760" w:hanging="360"/>
+      </w:pPr>
+    </w:lvl>
+    <w:lvl w:ilvl="8" w:tplc="0809001B" w:tentative="1">
+      <w:start w:val="1"/>
+      <w:numFmt w:val="lowerRoman"/>
+      <w:lvlText w:val="%9."/>
+      <w:lvlJc w:val="right"/>
+      <w:pPr>
+        <w:ind w:left="6480" w:hanging="180"/>
+      </w:pPr>
+    </w:lvl>
+  </w:abstractNum>
+  <w:abstractNum w:abstractNumId="3" w15:restartNumberingAfterBreak="0">
+    <w:nsid w:val="7F7A33AE"/>
+    <w:multiLevelType w:val="hybridMultilevel"/>
+    <w:tmpl w:val="E7507BD4"/>
+    <w:lvl w:ilvl="0" w:tplc="BF688DBC">
+      <w:numFmt w:val="bullet"/>
+      <w:lvlText w:val="-"/>
+      <w:lvlJc w:val="left"/>
+      <w:pPr>
+        <w:ind w:left="720" w:hanging="360"/>
+      </w:pPr>
+      <w:rPr>
+        <w:rFonts w:ascii="Calibri" w:eastAsiaTheme="minorEastAsia" w:hAnsi="Calibri" w:cs="Calibri" w:hint="default"/>
+      </w:rPr>
+    </w:lvl>
+    <w:lvl w:ilvl="1" w:tplc="20000003" w:tentative="1">
+      <w:start w:val="1"/>
+      <w:numFmt w:val="bullet"/>
+      <w:lvlText w:val="o"/>
+      <w:lvlJc w:val="left"/>
+      <w:pPr>
+        <w:ind w:left="1440" w:hanging="360"/>
+      </w:pPr>
+      <w:rPr>
+        <w:rFonts w:ascii="Courier New" w:hAnsi="Courier New" w:cs="Courier New" w:hint="default"/>
+      </w:rPr>
+    </w:lvl>
+    <w:lvl w:ilvl="2" w:tplc="20000005" w:tentative="1">
+      <w:start w:val="1"/>
+      <w:numFmt w:val="bullet"/>
+      <w:lvlText w:val=""/>
+      <w:lvlJc w:val="left"/>
+      <w:pPr>
+        <w:ind w:left="2160" w:hanging="360"/>
+      </w:pPr>
+      <w:rPr>
+        <w:rFonts w:ascii="Wingdings" w:hAnsi="Wingdings" w:hint="default"/>
+      </w:rPr>
+    </w:lvl>
+    <w:lvl w:ilvl="3" w:tplc="20000001" w:tentative="1">
+      <w:start w:val="1"/>
+      <w:numFmt w:val="bullet"/>
+      <w:lvlText w:val=""/>
+      <w:lvlJc w:val="left"/>
+      <w:pPr>
+        <w:ind w:left="2880" w:hanging="360"/>
+      </w:pPr>
+      <w:rPr>
+        <w:rFonts w:ascii="Symbol" w:hAnsi="Symbol" w:hint="default"/>
+      </w:rPr>
+    </w:lvl>
+    <w:lvl w:ilvl="4" w:tplc="20000003" w:tentative="1">
+      <w:start w:val="1"/>
+      <w:numFmt w:val="bullet"/>
+      <w:lvlText w:val="o"/>
+      <w:lvlJc w:val="left"/>
+      <w:pPr>
+        <w:ind w:left="3600" w:hanging="360"/>
+      </w:pPr>
+      <w:rPr>
+        <w:rFonts w:ascii="Courier New" w:hAnsi="Courier New" w:cs="Courier New" w:hint="default"/>
+      </w:rPr>
+    </w:lvl>
+    <w:lvl w:ilvl="5" w:tplc="20000005" w:tentative="1">
+      <w:start w:val="1"/>
+      <w:numFmt w:val="bullet"/>
+      <w:lvlText w:val=""/>
+      <w:lvlJc w:val="left"/>
+      <w:pPr>
+        <w:ind w:left="4320" w:hanging="360"/>
+      </w:pPr>
+      <w:rPr>
+        <w:rFonts w:ascii="Wingdings" w:hAnsi="Wingdings" w:hint="default"/>
+      </w:rPr>
+    </w:lvl>
+    <w:lvl w:ilvl="6" w:tplc="20000001" w:tentative="1">
+      <w:start w:val="1"/>
+      <w:numFmt w:val="bullet"/>
+      <w:lvlText w:val=""/>
+      <w:lvlJc w:val="left"/>
+      <w:pPr>
+        <w:ind w:left="5040" w:hanging="360"/>
+      </w:pPr>
+      <w:rPr>
+        <w:rFonts w:ascii="Symbol" w:hAnsi="Symbol" w:hint="default"/>
+      </w:rPr>
+    </w:lvl>
+    <w:lvl w:ilvl="7" w:tplc="20000003" w:tentative="1">
+      <w:start w:val="1"/>
+      <w:numFmt w:val="bullet"/>
+      <w:lvlText w:val="o"/>
+      <w:lvlJc w:val="left"/>
+      <w:pPr>
+        <w:ind w:left="5760" w:hanging="360"/>
+      </w:pPr>
+      <w:rPr>
+        <w:rFonts w:ascii="Courier New" w:hAnsi="Courier New" w:cs="Courier New" w:hint="default"/>
+      </w:rPr>
+    </w:lvl>
+    <w:lvl w:ilvl="8" w:tplc="20000005" w:tentative="1">
+      <w:start w:val="1"/>
+      <w:numFmt w:val="bullet"/>
+      <w:lvlText w:val=""/>
+      <w:lvlJc w:val="left"/>
+      <w:pPr>
+        <w:ind w:left="6480" w:hanging="360"/>
+      </w:pPr>
+      <w:rPr>
+        <w:rFonts w:ascii="Wingdings" w:hAnsi="Wingdings" w:hint="default"/>
+      </w:rPr>
+    </w:lvl>
+  </w:abstractNum>
   <w:num w:numId="1">
+    <w:abstractNumId w:val="1"/>
+  </w:num>
+  <w:num w:numId="2">
     <w:abstractNumId w:val="0"/>
+  </w:num>
+  <w:num w:numId="3">
+    <w:abstractNumId w:val="3"/>
+  </w:num>
+  <w:num w:numId="4">
+    <w:abstractNumId w:val="2"/>
   </w:num>
 </w:numbering>
 </file>
 
 <file path=word/styles.xml><?xml version="1.0" encoding="utf-8"?>
-<w:styles xmlns:mc="http://schemas.openxmlformats.org/markup-compatibility/2006" xmlns:r="http://schemas.openxmlformats.org/officeDocument/2006/relationships" xmlns:w="http://schemas.openxmlformats.org/wordprocessingml/2006/main" xmlns:w14="http://schemas.microsoft.com/office/word/2010/wordml" xmlns:w15="http://schemas.microsoft.com/office/word/2012/wordml" xmlns:w16cex="http://schemas.microsoft.com/office/word/2018/wordml/cex" xmlns:w16cid="http://schemas.microsoft.com/office/word/2016/wordml/cid" xmlns:w16="http://schemas.microsoft.com/office/word/2018/wordml" xmlns:w16se="http://schemas.microsoft.com/office/word/2015/wordml/symex" mc:Ignorable="w14 w15 w16se w16cid w16 w16cex">
+<w:styles xmlns:mc="http://schemas.openxmlformats.org/markup-compatibility/2006" xmlns:r="http://schemas.openxmlformats.org/officeDocument/2006/relationships" xmlns:w="http://schemas.openxmlformats.org/wordprocessingml/2006/main" xmlns:w14="http://schemas.microsoft.com/office/word/2010/wordml" xmlns:w15="http://schemas.microsoft.com/office/word/2012/wordml" xmlns:w16cid="http://schemas.microsoft.com/office/word/2016/wordml/cid" xmlns:w16se="http://schemas.microsoft.com/office/word/2015/wordml/symex" mc:Ignorable="w14 w15 w16se w16cid">
   <w:docDefaults>
     <w:rPrDefault>
       <w:rPr>
@@ -5855,7 +7544,7 @@
     <w:lsdException w:name="Unresolved Mention" w:semiHidden="1" w:unhideWhenUsed="1"/>
     <w:lsdException w:name="Smart Link" w:semiHidden="1" w:unhideWhenUsed="1"/>
   </w:latentStyles>
-  <w:style w:type="paragraph" w:default="1" w:styleId="Normal">
+  <w:style w:type="paragraph" w:default="1" w:styleId="Standaard">
     <w:name w:val="Normal"/>
     <w:qFormat/>
     <w:rsid w:val="004379D2"/>
@@ -5863,11 +7552,11 @@
       <w:spacing w:after="120" w:line="264" w:lineRule="auto"/>
     </w:pPr>
   </w:style>
-  <w:style w:type="paragraph" w:styleId="Heading1">
+  <w:style w:type="paragraph" w:styleId="Kop1">
     <w:name w:val="heading 1"/>
-    <w:basedOn w:val="Normal"/>
-    <w:next w:val="Normal"/>
-    <w:link w:val="Heading1Char"/>
+    <w:basedOn w:val="Standaard"/>
+    <w:next w:val="Standaard"/>
+    <w:link w:val="Kop1Char"/>
     <w:uiPriority w:val="9"/>
     <w:qFormat/>
     <w:rsid w:val="004379D2"/>
@@ -5884,11 +7573,11 @@
       <w:szCs w:val="32"/>
     </w:rPr>
   </w:style>
-  <w:style w:type="paragraph" w:styleId="Heading2">
+  <w:style w:type="paragraph" w:styleId="Kop2">
     <w:name w:val="heading 2"/>
-    <w:basedOn w:val="Normal"/>
-    <w:next w:val="Normal"/>
-    <w:link w:val="Heading2Char"/>
+    <w:basedOn w:val="Standaard"/>
+    <w:next w:val="Standaard"/>
+    <w:link w:val="Kop2Char"/>
     <w:uiPriority w:val="9"/>
     <w:unhideWhenUsed/>
     <w:qFormat/>
@@ -5906,11 +7595,11 @@
       <w:szCs w:val="28"/>
     </w:rPr>
   </w:style>
-  <w:style w:type="paragraph" w:styleId="Heading3">
+  <w:style w:type="paragraph" w:styleId="Kop3">
     <w:name w:val="heading 3"/>
-    <w:basedOn w:val="Normal"/>
-    <w:next w:val="Normal"/>
-    <w:link w:val="Heading3Char"/>
+    <w:basedOn w:val="Standaard"/>
+    <w:next w:val="Standaard"/>
+    <w:link w:val="Kop3Char"/>
     <w:uiPriority w:val="9"/>
     <w:unhideWhenUsed/>
     <w:qFormat/>
@@ -5928,11 +7617,11 @@
       <w:szCs w:val="24"/>
     </w:rPr>
   </w:style>
-  <w:style w:type="paragraph" w:styleId="Heading4">
+  <w:style w:type="paragraph" w:styleId="Kop4">
     <w:name w:val="heading 4"/>
-    <w:basedOn w:val="Normal"/>
-    <w:next w:val="Normal"/>
-    <w:link w:val="Heading4Char"/>
+    <w:basedOn w:val="Standaard"/>
+    <w:next w:val="Standaard"/>
+    <w:link w:val="Kop4Char"/>
     <w:uiPriority w:val="9"/>
     <w:semiHidden/>
     <w:unhideWhenUsed/>
@@ -5950,11 +7639,11 @@
       <w:szCs w:val="22"/>
     </w:rPr>
   </w:style>
-  <w:style w:type="paragraph" w:styleId="Heading5">
+  <w:style w:type="paragraph" w:styleId="Kop5">
     <w:name w:val="heading 5"/>
-    <w:basedOn w:val="Normal"/>
-    <w:next w:val="Normal"/>
-    <w:link w:val="Heading5Char"/>
+    <w:basedOn w:val="Standaard"/>
+    <w:next w:val="Standaard"/>
+    <w:link w:val="Kop5Char"/>
     <w:uiPriority w:val="9"/>
     <w:semiHidden/>
     <w:unhideWhenUsed/>
@@ -5973,11 +7662,11 @@
       <w:szCs w:val="22"/>
     </w:rPr>
   </w:style>
-  <w:style w:type="paragraph" w:styleId="Heading6">
+  <w:style w:type="paragraph" w:styleId="Kop6">
     <w:name w:val="heading 6"/>
-    <w:basedOn w:val="Normal"/>
-    <w:next w:val="Normal"/>
-    <w:link w:val="Heading6Char"/>
+    <w:basedOn w:val="Standaard"/>
+    <w:next w:val="Standaard"/>
+    <w:link w:val="Kop6Char"/>
     <w:uiPriority w:val="9"/>
     <w:semiHidden/>
     <w:unhideWhenUsed/>
@@ -5998,11 +7687,11 @@
       <w:szCs w:val="21"/>
     </w:rPr>
   </w:style>
-  <w:style w:type="paragraph" w:styleId="Heading7">
+  <w:style w:type="paragraph" w:styleId="Kop7">
     <w:name w:val="heading 7"/>
-    <w:basedOn w:val="Normal"/>
-    <w:next w:val="Normal"/>
-    <w:link w:val="Heading7Char"/>
+    <w:basedOn w:val="Standaard"/>
+    <w:next w:val="Standaard"/>
+    <w:link w:val="Kop7Char"/>
     <w:uiPriority w:val="9"/>
     <w:semiHidden/>
     <w:unhideWhenUsed/>
@@ -6023,11 +7712,11 @@
       <w:szCs w:val="21"/>
     </w:rPr>
   </w:style>
-  <w:style w:type="paragraph" w:styleId="Heading8">
+  <w:style w:type="paragraph" w:styleId="Kop8">
     <w:name w:val="heading 8"/>
-    <w:basedOn w:val="Normal"/>
-    <w:next w:val="Normal"/>
-    <w:link w:val="Heading8Char"/>
+    <w:basedOn w:val="Standaard"/>
+    <w:next w:val="Standaard"/>
+    <w:link w:val="Kop8Char"/>
     <w:uiPriority w:val="9"/>
     <w:semiHidden/>
     <w:unhideWhenUsed/>
@@ -6046,11 +7735,11 @@
       <w:color w:val="44546A" w:themeColor="text2"/>
     </w:rPr>
   </w:style>
-  <w:style w:type="paragraph" w:styleId="Heading9">
+  <w:style w:type="paragraph" w:styleId="Kop9">
     <w:name w:val="heading 9"/>
-    <w:basedOn w:val="Normal"/>
-    <w:next w:val="Normal"/>
-    <w:link w:val="Heading9Char"/>
+    <w:basedOn w:val="Standaard"/>
+    <w:next w:val="Standaard"/>
+    <w:link w:val="Kop9Char"/>
     <w:uiPriority w:val="9"/>
     <w:semiHidden/>
     <w:unhideWhenUsed/>
@@ -6071,13 +7760,13 @@
       <w:color w:val="44546A" w:themeColor="text2"/>
     </w:rPr>
   </w:style>
-  <w:style w:type="character" w:default="1" w:styleId="DefaultParagraphFont">
+  <w:style w:type="character" w:default="1" w:styleId="Standaardalinea-lettertype">
     <w:name w:val="Default Paragraph Font"/>
     <w:uiPriority w:val="1"/>
     <w:semiHidden/>
     <w:unhideWhenUsed/>
   </w:style>
-  <w:style w:type="table" w:default="1" w:styleId="TableNormal">
+  <w:style w:type="table" w:default="1" w:styleId="Standaardtabel">
     <w:name w:val="Normal Table"/>
     <w:uiPriority w:val="99"/>
     <w:semiHidden/>
@@ -6092,16 +7781,16 @@
       </w:tblCellMar>
     </w:tblPr>
   </w:style>
-  <w:style w:type="numbering" w:default="1" w:styleId="NoList">
+  <w:style w:type="numbering" w:default="1" w:styleId="Geenlijst">
     <w:name w:val="No List"/>
     <w:uiPriority w:val="99"/>
     <w:semiHidden/>
     <w:unhideWhenUsed/>
   </w:style>
-  <w:style w:type="character" w:customStyle="1" w:styleId="Heading1Char">
-    <w:name w:val="Heading 1 Char"/>
-    <w:basedOn w:val="DefaultParagraphFont"/>
-    <w:link w:val="Heading1"/>
+  <w:style w:type="character" w:customStyle="1" w:styleId="Kop1Char">
+    <w:name w:val="Kop 1 Char"/>
+    <w:basedOn w:val="Standaardalinea-lettertype"/>
+    <w:link w:val="Kop1"/>
     <w:uiPriority w:val="9"/>
     <w:rsid w:val="00231EF0"/>
     <w:rPr>
@@ -6111,10 +7800,10 @@
       <w:szCs w:val="32"/>
     </w:rPr>
   </w:style>
-  <w:style w:type="character" w:customStyle="1" w:styleId="Heading2Char">
-    <w:name w:val="Heading 2 Char"/>
-    <w:basedOn w:val="DefaultParagraphFont"/>
-    <w:link w:val="Heading2"/>
+  <w:style w:type="character" w:customStyle="1" w:styleId="Kop2Char">
+    <w:name w:val="Kop 2 Char"/>
+    <w:basedOn w:val="Standaardalinea-lettertype"/>
+    <w:link w:val="Kop2"/>
     <w:uiPriority w:val="9"/>
     <w:rsid w:val="00231EF0"/>
     <w:rPr>
@@ -6124,9 +7813,9 @@
       <w:szCs w:val="28"/>
     </w:rPr>
   </w:style>
-  <w:style w:type="paragraph" w:styleId="NoSpacing">
+  <w:style w:type="paragraph" w:styleId="Geenafstand">
     <w:name w:val="No Spacing"/>
-    <w:link w:val="NoSpacingChar"/>
+    <w:link w:val="GeenafstandChar"/>
     <w:uiPriority w:val="1"/>
     <w:qFormat/>
     <w:rsid w:val="004379D2"/>
@@ -6134,17 +7823,17 @@
       <w:spacing w:after="0" w:line="240" w:lineRule="auto"/>
     </w:pPr>
   </w:style>
-  <w:style w:type="character" w:customStyle="1" w:styleId="NoSpacingChar">
-    <w:name w:val="No Spacing Char"/>
-    <w:basedOn w:val="DefaultParagraphFont"/>
-    <w:link w:val="NoSpacing"/>
+  <w:style w:type="character" w:customStyle="1" w:styleId="GeenafstandChar">
+    <w:name w:val="Geen afstand Char"/>
+    <w:basedOn w:val="Standaardalinea-lettertype"/>
+    <w:link w:val="Geenafstand"/>
     <w:uiPriority w:val="1"/>
     <w:rsid w:val="00CB03A7"/>
   </w:style>
-  <w:style w:type="character" w:customStyle="1" w:styleId="Heading3Char">
-    <w:name w:val="Heading 3 Char"/>
-    <w:basedOn w:val="DefaultParagraphFont"/>
-    <w:link w:val="Heading3"/>
+  <w:style w:type="character" w:customStyle="1" w:styleId="Kop3Char">
+    <w:name w:val="Kop 3 Char"/>
+    <w:basedOn w:val="Standaardalinea-lettertype"/>
+    <w:link w:val="Kop3"/>
     <w:uiPriority w:val="9"/>
     <w:rsid w:val="00E55B80"/>
     <w:rPr>
@@ -6154,10 +7843,10 @@
       <w:szCs w:val="24"/>
     </w:rPr>
   </w:style>
-  <w:style w:type="character" w:customStyle="1" w:styleId="Heading4Char">
-    <w:name w:val="Heading 4 Char"/>
-    <w:basedOn w:val="DefaultParagraphFont"/>
-    <w:link w:val="Heading4"/>
+  <w:style w:type="character" w:customStyle="1" w:styleId="Kop4Char">
+    <w:name w:val="Kop 4 Char"/>
+    <w:basedOn w:val="Standaardalinea-lettertype"/>
+    <w:link w:val="Kop4"/>
     <w:uiPriority w:val="9"/>
     <w:semiHidden/>
     <w:rsid w:val="00E55B80"/>
@@ -6167,10 +7856,10 @@
       <w:szCs w:val="22"/>
     </w:rPr>
   </w:style>
-  <w:style w:type="character" w:customStyle="1" w:styleId="Heading5Char">
-    <w:name w:val="Heading 5 Char"/>
-    <w:basedOn w:val="DefaultParagraphFont"/>
-    <w:link w:val="Heading5"/>
+  <w:style w:type="character" w:customStyle="1" w:styleId="Kop5Char">
+    <w:name w:val="Kop 5 Char"/>
+    <w:basedOn w:val="Standaardalinea-lettertype"/>
+    <w:link w:val="Kop5"/>
     <w:uiPriority w:val="9"/>
     <w:semiHidden/>
     <w:rsid w:val="00E55B80"/>
@@ -6181,10 +7870,10 @@
       <w:szCs w:val="22"/>
     </w:rPr>
   </w:style>
-  <w:style w:type="character" w:customStyle="1" w:styleId="Heading6Char">
-    <w:name w:val="Heading 6 Char"/>
-    <w:basedOn w:val="DefaultParagraphFont"/>
-    <w:link w:val="Heading6"/>
+  <w:style w:type="character" w:customStyle="1" w:styleId="Kop6Char">
+    <w:name w:val="Kop 6 Char"/>
+    <w:basedOn w:val="Standaardalinea-lettertype"/>
+    <w:link w:val="Kop6"/>
     <w:uiPriority w:val="9"/>
     <w:semiHidden/>
     <w:rsid w:val="00E55B80"/>
@@ -6197,10 +7886,10 @@
       <w:szCs w:val="21"/>
     </w:rPr>
   </w:style>
-  <w:style w:type="character" w:customStyle="1" w:styleId="Heading7Char">
-    <w:name w:val="Heading 7 Char"/>
-    <w:basedOn w:val="DefaultParagraphFont"/>
-    <w:link w:val="Heading7"/>
+  <w:style w:type="character" w:customStyle="1" w:styleId="Kop7Char">
+    <w:name w:val="Kop 7 Char"/>
+    <w:basedOn w:val="Standaardalinea-lettertype"/>
+    <w:link w:val="Kop7"/>
     <w:uiPriority w:val="9"/>
     <w:semiHidden/>
     <w:rsid w:val="00E55B80"/>
@@ -6213,10 +7902,10 @@
       <w:szCs w:val="21"/>
     </w:rPr>
   </w:style>
-  <w:style w:type="character" w:customStyle="1" w:styleId="Heading8Char">
-    <w:name w:val="Heading 8 Char"/>
-    <w:basedOn w:val="DefaultParagraphFont"/>
-    <w:link w:val="Heading8"/>
+  <w:style w:type="character" w:customStyle="1" w:styleId="Kop8Char">
+    <w:name w:val="Kop 8 Char"/>
+    <w:basedOn w:val="Standaardalinea-lettertype"/>
+    <w:link w:val="Kop8"/>
     <w:uiPriority w:val="9"/>
     <w:semiHidden/>
     <w:rsid w:val="00E55B80"/>
@@ -6227,10 +7916,10 @@
       <w:color w:val="44546A" w:themeColor="text2"/>
     </w:rPr>
   </w:style>
-  <w:style w:type="character" w:customStyle="1" w:styleId="Heading9Char">
-    <w:name w:val="Heading 9 Char"/>
-    <w:basedOn w:val="DefaultParagraphFont"/>
-    <w:link w:val="Heading9"/>
+  <w:style w:type="character" w:customStyle="1" w:styleId="Kop9Char">
+    <w:name w:val="Kop 9 Char"/>
+    <w:basedOn w:val="Standaardalinea-lettertype"/>
+    <w:link w:val="Kop9"/>
     <w:uiPriority w:val="9"/>
     <w:semiHidden/>
     <w:rsid w:val="00E55B80"/>
@@ -6243,10 +7932,10 @@
       <w:color w:val="44546A" w:themeColor="text2"/>
     </w:rPr>
   </w:style>
-  <w:style w:type="paragraph" w:styleId="Caption">
+  <w:style w:type="paragraph" w:styleId="Bijschrift">
     <w:name w:val="caption"/>
-    <w:basedOn w:val="Normal"/>
-    <w:next w:val="Normal"/>
+    <w:basedOn w:val="Standaard"/>
+    <w:next w:val="Standaard"/>
     <w:uiPriority w:val="35"/>
     <w:semiHidden/>
     <w:unhideWhenUsed/>
@@ -6263,11 +7952,11 @@
       <w:spacing w:val="6"/>
     </w:rPr>
   </w:style>
-  <w:style w:type="paragraph" w:styleId="Title">
+  <w:style w:type="paragraph" w:styleId="Titel">
     <w:name w:val="Title"/>
-    <w:basedOn w:val="Normal"/>
-    <w:next w:val="Normal"/>
-    <w:link w:val="TitleChar"/>
+    <w:basedOn w:val="Standaard"/>
+    <w:next w:val="Standaard"/>
+    <w:link w:val="TitelChar"/>
     <w:uiPriority w:val="10"/>
     <w:qFormat/>
     <w:rsid w:val="004379D2"/>
@@ -6283,10 +7972,10 @@
       <w:szCs w:val="56"/>
     </w:rPr>
   </w:style>
-  <w:style w:type="character" w:customStyle="1" w:styleId="TitleChar">
-    <w:name w:val="Title Char"/>
-    <w:basedOn w:val="DefaultParagraphFont"/>
-    <w:link w:val="Title"/>
+  <w:style w:type="character" w:customStyle="1" w:styleId="TitelChar">
+    <w:name w:val="Titel Char"/>
+    <w:basedOn w:val="Standaardalinea-lettertype"/>
+    <w:link w:val="Titel"/>
     <w:uiPriority w:val="10"/>
     <w:rsid w:val="00E55B80"/>
     <w:rPr>
@@ -6297,11 +7986,11 @@
       <w:szCs w:val="56"/>
     </w:rPr>
   </w:style>
-  <w:style w:type="paragraph" w:styleId="Subtitle">
+  <w:style w:type="paragraph" w:styleId="Ondertitel">
     <w:name w:val="Subtitle"/>
-    <w:basedOn w:val="Normal"/>
-    <w:next w:val="Normal"/>
-    <w:link w:val="SubtitleChar"/>
+    <w:basedOn w:val="Standaard"/>
+    <w:next w:val="Standaard"/>
+    <w:link w:val="OndertitelChar"/>
     <w:uiPriority w:val="11"/>
     <w:qFormat/>
     <w:rsid w:val="004379D2"/>
@@ -6317,10 +8006,10 @@
       <w:szCs w:val="24"/>
     </w:rPr>
   </w:style>
-  <w:style w:type="character" w:customStyle="1" w:styleId="SubtitleChar">
-    <w:name w:val="Subtitle Char"/>
-    <w:basedOn w:val="DefaultParagraphFont"/>
-    <w:link w:val="Subtitle"/>
+  <w:style w:type="character" w:customStyle="1" w:styleId="OndertitelChar">
+    <w:name w:val="Ondertitel Char"/>
+    <w:basedOn w:val="Standaardalinea-lettertype"/>
+    <w:link w:val="Ondertitel"/>
     <w:uiPriority w:val="11"/>
     <w:rsid w:val="00E55B80"/>
     <w:rPr>
@@ -6329,9 +8018,9 @@
       <w:szCs w:val="24"/>
     </w:rPr>
   </w:style>
-  <w:style w:type="character" w:styleId="Strong">
+  <w:style w:type="character" w:styleId="Zwaar">
     <w:name w:val="Strong"/>
-    <w:basedOn w:val="DefaultParagraphFont"/>
+    <w:basedOn w:val="Standaardalinea-lettertype"/>
     <w:uiPriority w:val="22"/>
     <w:qFormat/>
     <w:rsid w:val="00E55B80"/>
@@ -6340,9 +8029,9 @@
       <w:bCs/>
     </w:rPr>
   </w:style>
-  <w:style w:type="character" w:styleId="Emphasis">
+  <w:style w:type="character" w:styleId="Nadruk">
     <w:name w:val="Emphasis"/>
-    <w:basedOn w:val="DefaultParagraphFont"/>
+    <w:basedOn w:val="Standaardalinea-lettertype"/>
     <w:uiPriority w:val="20"/>
     <w:qFormat/>
     <w:rsid w:val="00E55B80"/>
@@ -6351,11 +8040,11 @@
       <w:iCs/>
     </w:rPr>
   </w:style>
-  <w:style w:type="paragraph" w:styleId="Quote">
+  <w:style w:type="paragraph" w:styleId="Citaat">
     <w:name w:val="Quote"/>
-    <w:basedOn w:val="Normal"/>
-    <w:next w:val="Normal"/>
-    <w:link w:val="QuoteChar"/>
+    <w:basedOn w:val="Standaard"/>
+    <w:next w:val="Standaard"/>
+    <w:link w:val="CitaatChar"/>
     <w:uiPriority w:val="29"/>
     <w:qFormat/>
     <w:rsid w:val="004379D2"/>
@@ -6369,10 +8058,10 @@
       <w:color w:val="404040" w:themeColor="text1" w:themeTint="BF"/>
     </w:rPr>
   </w:style>
-  <w:style w:type="character" w:customStyle="1" w:styleId="QuoteChar">
-    <w:name w:val="Quote Char"/>
-    <w:basedOn w:val="DefaultParagraphFont"/>
-    <w:link w:val="Quote"/>
+  <w:style w:type="character" w:customStyle="1" w:styleId="CitaatChar">
+    <w:name w:val="Citaat Char"/>
+    <w:basedOn w:val="Standaardalinea-lettertype"/>
+    <w:link w:val="Citaat"/>
     <w:uiPriority w:val="29"/>
     <w:rsid w:val="00E55B80"/>
     <w:rPr>
@@ -6381,11 +8070,11 @@
       <w:color w:val="404040" w:themeColor="text1" w:themeTint="BF"/>
     </w:rPr>
   </w:style>
-  <w:style w:type="paragraph" w:styleId="IntenseQuote">
+  <w:style w:type="paragraph" w:styleId="Duidelijkcitaat">
     <w:name w:val="Intense Quote"/>
-    <w:basedOn w:val="Normal"/>
-    <w:next w:val="Normal"/>
-    <w:link w:val="IntenseQuoteChar"/>
+    <w:basedOn w:val="Standaard"/>
+    <w:next w:val="Standaard"/>
+    <w:link w:val="DuidelijkcitaatChar"/>
     <w:uiPriority w:val="30"/>
     <w:qFormat/>
     <w:rsid w:val="004379D2"/>
@@ -6403,10 +8092,10 @@
       <w:szCs w:val="28"/>
     </w:rPr>
   </w:style>
-  <w:style w:type="character" w:customStyle="1" w:styleId="IntenseQuoteChar">
-    <w:name w:val="Intense Quote Char"/>
-    <w:basedOn w:val="DefaultParagraphFont"/>
-    <w:link w:val="IntenseQuote"/>
+  <w:style w:type="character" w:customStyle="1" w:styleId="DuidelijkcitaatChar">
+    <w:name w:val="Duidelijk citaat Char"/>
+    <w:basedOn w:val="Standaardalinea-lettertype"/>
+    <w:link w:val="Duidelijkcitaat"/>
     <w:uiPriority w:val="30"/>
     <w:rsid w:val="00E55B80"/>
     <w:rPr>
@@ -6416,9 +8105,9 @@
       <w:szCs w:val="28"/>
     </w:rPr>
   </w:style>
-  <w:style w:type="character" w:styleId="SubtleEmphasis">
+  <w:style w:type="character" w:styleId="Subtielebenadrukking">
     <w:name w:val="Subtle Emphasis"/>
-    <w:basedOn w:val="DefaultParagraphFont"/>
+    <w:basedOn w:val="Standaardalinea-lettertype"/>
     <w:uiPriority w:val="19"/>
     <w:qFormat/>
     <w:rsid w:val="00E55B80"/>
@@ -6428,9 +8117,9 @@
       <w:color w:val="404040" w:themeColor="text1" w:themeTint="BF"/>
     </w:rPr>
   </w:style>
-  <w:style w:type="character" w:styleId="IntenseEmphasis">
+  <w:style w:type="character" w:styleId="Intensievebenadrukking">
     <w:name w:val="Intense Emphasis"/>
-    <w:basedOn w:val="DefaultParagraphFont"/>
+    <w:basedOn w:val="Standaardalinea-lettertype"/>
     <w:uiPriority w:val="21"/>
     <w:qFormat/>
     <w:rsid w:val="00E55B80"/>
@@ -6441,9 +8130,9 @@
       <w:iCs/>
     </w:rPr>
   </w:style>
-  <w:style w:type="character" w:styleId="SubtleReference">
+  <w:style w:type="character" w:styleId="Subtieleverwijzing">
     <w:name w:val="Subtle Reference"/>
-    <w:basedOn w:val="DefaultParagraphFont"/>
+    <w:basedOn w:val="Standaardalinea-lettertype"/>
     <w:uiPriority w:val="31"/>
     <w:qFormat/>
     <w:rsid w:val="00E55B80"/>
@@ -6453,9 +8142,9 @@
       <w:u w:val="single" w:color="7F7F7F" w:themeColor="text1" w:themeTint="80"/>
     </w:rPr>
   </w:style>
-  <w:style w:type="character" w:styleId="IntenseReference">
+  <w:style w:type="character" w:styleId="Intensieveverwijzing">
     <w:name w:val="Intense Reference"/>
-    <w:basedOn w:val="DefaultParagraphFont"/>
+    <w:basedOn w:val="Standaardalinea-lettertype"/>
     <w:uiPriority w:val="32"/>
     <w:qFormat/>
     <w:rsid w:val="00E55B80"/>
@@ -6467,9 +8156,9 @@
       <w:u w:val="single"/>
     </w:rPr>
   </w:style>
-  <w:style w:type="character" w:styleId="BookTitle">
+  <w:style w:type="character" w:styleId="Titelvanboek">
     <w:name w:val="Book Title"/>
-    <w:basedOn w:val="DefaultParagraphFont"/>
+    <w:basedOn w:val="Standaardalinea-lettertype"/>
     <w:uiPriority w:val="33"/>
     <w:qFormat/>
     <w:rsid w:val="00E55B80"/>
@@ -6479,10 +8168,10 @@
       <w:smallCaps/>
     </w:rPr>
   </w:style>
-  <w:style w:type="paragraph" w:styleId="TOCHeading">
+  <w:style w:type="paragraph" w:styleId="Kopvaninhoudsopgave">
     <w:name w:val="TOC Heading"/>
-    <w:basedOn w:val="Heading1"/>
-    <w:next w:val="Normal"/>
+    <w:basedOn w:val="Kop1"/>
+    <w:next w:val="Standaard"/>
     <w:uiPriority w:val="39"/>
     <w:semiHidden/>
     <w:unhideWhenUsed/>
@@ -6492,10 +8181,10 @@
       <w:outlineLvl w:val="9"/>
     </w:pPr>
   </w:style>
-  <w:style w:type="paragraph" w:styleId="Header">
+  <w:style w:type="paragraph" w:styleId="Koptekst">
     <w:name w:val="header"/>
-    <w:basedOn w:val="Normal"/>
-    <w:link w:val="HeaderChar"/>
+    <w:basedOn w:val="Standaard"/>
+    <w:link w:val="KoptekstChar"/>
     <w:uiPriority w:val="99"/>
     <w:unhideWhenUsed/>
     <w:rsid w:val="002213F2"/>
@@ -6507,17 +8196,17 @@
       <w:spacing w:after="0" w:line="240" w:lineRule="auto"/>
     </w:pPr>
   </w:style>
-  <w:style w:type="character" w:customStyle="1" w:styleId="HeaderChar">
-    <w:name w:val="Header Char"/>
-    <w:basedOn w:val="DefaultParagraphFont"/>
-    <w:link w:val="Header"/>
+  <w:style w:type="character" w:customStyle="1" w:styleId="KoptekstChar">
+    <w:name w:val="Koptekst Char"/>
+    <w:basedOn w:val="Standaardalinea-lettertype"/>
+    <w:link w:val="Koptekst"/>
     <w:uiPriority w:val="99"/>
     <w:rsid w:val="00C23EC0"/>
   </w:style>
-  <w:style w:type="paragraph" w:styleId="Footer">
+  <w:style w:type="paragraph" w:styleId="Voettekst">
     <w:name w:val="footer"/>
-    <w:basedOn w:val="Normal"/>
-    <w:link w:val="FooterChar"/>
+    <w:basedOn w:val="Standaard"/>
+    <w:link w:val="VoettekstChar"/>
     <w:uiPriority w:val="99"/>
     <w:unhideWhenUsed/>
     <w:rsid w:val="002213F2"/>
@@ -6529,16 +8218,16 @@
       <w:spacing w:after="0" w:line="240" w:lineRule="auto"/>
     </w:pPr>
   </w:style>
-  <w:style w:type="character" w:customStyle="1" w:styleId="FooterChar">
-    <w:name w:val="Footer Char"/>
-    <w:basedOn w:val="DefaultParagraphFont"/>
-    <w:link w:val="Footer"/>
+  <w:style w:type="character" w:customStyle="1" w:styleId="VoettekstChar">
+    <w:name w:val="Voettekst Char"/>
+    <w:basedOn w:val="Standaardalinea-lettertype"/>
+    <w:link w:val="Voettekst"/>
     <w:uiPriority w:val="99"/>
     <w:rsid w:val="00C23EC0"/>
   </w:style>
   <w:style w:type="character" w:styleId="Hyperlink">
     <w:name w:val="Hyperlink"/>
-    <w:basedOn w:val="DefaultParagraphFont"/>
+    <w:basedOn w:val="Standaardalinea-lettertype"/>
     <w:uiPriority w:val="99"/>
     <w:unhideWhenUsed/>
     <w:rsid w:val="00C23EC0"/>
@@ -6547,9 +8236,9 @@
       <w:u w:val="single"/>
     </w:rPr>
   </w:style>
-  <w:style w:type="character" w:styleId="CommentReference">
+  <w:style w:type="character" w:styleId="Verwijzingopmerking">
     <w:name w:val="annotation reference"/>
-    <w:basedOn w:val="DefaultParagraphFont"/>
+    <w:basedOn w:val="Standaardalinea-lettertype"/>
     <w:uiPriority w:val="99"/>
     <w:semiHidden/>
     <w:unhideWhenUsed/>
@@ -6559,10 +8248,10 @@
       <w:szCs w:val="16"/>
     </w:rPr>
   </w:style>
-  <w:style w:type="paragraph" w:styleId="CommentText">
+  <w:style w:type="paragraph" w:styleId="Tekstopmerking">
     <w:name w:val="annotation text"/>
-    <w:basedOn w:val="Normal"/>
-    <w:link w:val="CommentTextChar"/>
+    <w:basedOn w:val="Standaard"/>
+    <w:link w:val="TekstopmerkingChar"/>
     <w:uiPriority w:val="99"/>
     <w:semiHidden/>
     <w:unhideWhenUsed/>
@@ -6571,19 +8260,19 @@
       <w:spacing w:line="240" w:lineRule="auto"/>
     </w:pPr>
   </w:style>
-  <w:style w:type="character" w:customStyle="1" w:styleId="CommentTextChar">
-    <w:name w:val="Comment Text Char"/>
-    <w:basedOn w:val="DefaultParagraphFont"/>
-    <w:link w:val="CommentText"/>
+  <w:style w:type="character" w:customStyle="1" w:styleId="TekstopmerkingChar">
+    <w:name w:val="Tekst opmerking Char"/>
+    <w:basedOn w:val="Standaardalinea-lettertype"/>
+    <w:link w:val="Tekstopmerking"/>
     <w:uiPriority w:val="99"/>
     <w:semiHidden/>
     <w:rsid w:val="00D631DC"/>
   </w:style>
-  <w:style w:type="paragraph" w:styleId="CommentSubject">
+  <w:style w:type="paragraph" w:styleId="Onderwerpvanopmerking">
     <w:name w:val="annotation subject"/>
-    <w:basedOn w:val="CommentText"/>
-    <w:next w:val="CommentText"/>
-    <w:link w:val="CommentSubjectChar"/>
+    <w:basedOn w:val="Tekstopmerking"/>
+    <w:next w:val="Tekstopmerking"/>
+    <w:link w:val="OnderwerpvanopmerkingChar"/>
     <w:uiPriority w:val="99"/>
     <w:semiHidden/>
     <w:unhideWhenUsed/>
@@ -6593,10 +8282,10 @@
       <w:bCs/>
     </w:rPr>
   </w:style>
-  <w:style w:type="character" w:customStyle="1" w:styleId="CommentSubjectChar">
-    <w:name w:val="Comment Subject Char"/>
-    <w:basedOn w:val="CommentTextChar"/>
-    <w:link w:val="CommentSubject"/>
+  <w:style w:type="character" w:customStyle="1" w:styleId="OnderwerpvanopmerkingChar">
+    <w:name w:val="Onderwerp van opmerking Char"/>
+    <w:basedOn w:val="TekstopmerkingChar"/>
+    <w:link w:val="Onderwerpvanopmerking"/>
     <w:uiPriority w:val="99"/>
     <w:semiHidden/>
     <w:rsid w:val="00D631DC"/>
@@ -6605,10 +8294,10 @@
       <w:bCs/>
     </w:rPr>
   </w:style>
-  <w:style w:type="paragraph" w:styleId="BalloonText">
+  <w:style w:type="paragraph" w:styleId="Ballontekst">
     <w:name w:val="Balloon Text"/>
-    <w:basedOn w:val="Normal"/>
-    <w:link w:val="BalloonTextChar"/>
+    <w:basedOn w:val="Standaard"/>
+    <w:link w:val="BallontekstChar"/>
     <w:uiPriority w:val="99"/>
     <w:semiHidden/>
     <w:unhideWhenUsed/>
@@ -6622,10 +8311,10 @@
       <w:szCs w:val="18"/>
     </w:rPr>
   </w:style>
-  <w:style w:type="character" w:customStyle="1" w:styleId="BalloonTextChar">
-    <w:name w:val="Balloon Text Char"/>
-    <w:basedOn w:val="DefaultParagraphFont"/>
-    <w:link w:val="BalloonText"/>
+  <w:style w:type="character" w:customStyle="1" w:styleId="BallontekstChar">
+    <w:name w:val="Ballontekst Char"/>
+    <w:basedOn w:val="Standaardalinea-lettertype"/>
+    <w:link w:val="Ballontekst"/>
     <w:uiPriority w:val="99"/>
     <w:semiHidden/>
     <w:rsid w:val="00D631DC"/>
@@ -6635,9 +8324,9 @@
       <w:szCs w:val="18"/>
     </w:rPr>
   </w:style>
-  <w:style w:type="character" w:styleId="UnresolvedMention">
+  <w:style w:type="character" w:styleId="Onopgelostemelding">
     <w:name w:val="Unresolved Mention"/>
-    <w:basedOn w:val="DefaultParagraphFont"/>
+    <w:basedOn w:val="Standaardalinea-lettertype"/>
     <w:uiPriority w:val="99"/>
     <w:semiHidden/>
     <w:unhideWhenUsed/>
@@ -6646,6 +8335,37 @@
       <w:color w:val="605E5C"/>
       <w:shd w:val="clear" w:color="auto" w:fill="E1DFDD"/>
     </w:rPr>
+  </w:style>
+  <w:style w:type="character" w:styleId="GevolgdeHyperlink">
+    <w:name w:val="FollowedHyperlink"/>
+    <w:basedOn w:val="Standaardalinea-lettertype"/>
+    <w:uiPriority w:val="99"/>
+    <w:semiHidden/>
+    <w:unhideWhenUsed/>
+    <w:rsid w:val="00D33886"/>
+    <w:rPr>
+      <w:color w:val="954F72" w:themeColor="followedHyperlink"/>
+      <w:u w:val="single"/>
+    </w:rPr>
+  </w:style>
+  <w:style w:type="paragraph" w:styleId="Lijstalinea">
+    <w:name w:val="List Paragraph"/>
+    <w:basedOn w:val="Standaard"/>
+    <w:uiPriority w:val="34"/>
+    <w:qFormat/>
+    <w:rsid w:val="00BA66A5"/>
+    <w:pPr>
+      <w:ind w:left="720"/>
+      <w:contextualSpacing/>
+    </w:pPr>
+  </w:style>
+  <w:style w:type="paragraph" w:styleId="Bibliografie">
+    <w:name w:val="Bibliography"/>
+    <w:basedOn w:val="Standaard"/>
+    <w:next w:val="Standaard"/>
+    <w:uiPriority w:val="37"/>
+    <w:unhideWhenUsed/>
+    <w:rsid w:val="007E3B78"/>
   </w:style>
 </w:styles>
 </file>
@@ -7180,6 +8900,61 @@
 </ct:contentTypeSchema>
 </file>
 
+<file path=customXml/item5.xml><?xml version="1.0" encoding="utf-8"?>
+<b:Sources xmlns:b="http://schemas.openxmlformats.org/officeDocument/2006/bibliography" xmlns="http://schemas.openxmlformats.org/officeDocument/2006/bibliography" SelectedStyle="\APASixthEditionOfficeOnline.xsl" StyleName="APA" Version="6">
+  <b:Source>
+    <b:Tag>Shr</b:Tag>
+    <b:SourceType>JournalArticle</b:SourceType>
+    <b:Guid>{19E8FD7A-4515-432D-8A0E-1C16DE0B14FA}</b:Guid>
+    <b:JournalName>IJCSI International Journal of Computer Science Issues Vol. 9, Issue 5, No 1</b:JournalName>
+    <b:Author>
+      <b:Author>
+        <b:NameList>
+          <b:Person>
+            <b:Last>Shrivakhan</b:Last>
+            <b:Middle>T</b:Middle>
+            <b:First>G</b:First>
+          </b:Person>
+          <b:Person>
+            <b:Last>Chandrasekar</b:Last>
+            <b:First>C</b:First>
+          </b:Person>
+        </b:NameList>
+      </b:Author>
+    </b:Author>
+    <b:Title>A Comparison of various Edge Detection Techniques used in Image Processing</b:Title>
+    <b:Year>2012</b:Year>
+    <b:Pages>269-276</b:Pages>
+    <b:RefOrder>2</b:RefOrder>
+  </b:Source>
+  <b:Source>
+    <b:Tag>Sam13</b:Tag>
+    <b:SourceType>JournalArticle</b:SourceType>
+    <b:Guid>{74E24279-A1CC-45FF-BA2D-2070C30671BC}</b:Guid>
+    <b:Title>Sobel edge detection algorithm</b:Title>
+    <b:Year>2013</b:Year>
+    <b:Author>
+      <b:Author>
+        <b:NameList>
+          <b:Person>
+            <b:Last>Gupta</b:Last>
+            <b:First>Samta</b:First>
+          </b:Person>
+          <b:Person>
+            <b:Last>Mazumbar</b:Last>
+            <b:Middle>Ghosh</b:Middle>
+            <b:First>Susmita</b:First>
+          </b:Person>
+        </b:NameList>
+      </b:Author>
+    </b:Author>
+    <b:JournalName>International Journal of Computer Science and Management Research Vol. 2, Issue 2</b:JournalName>
+    <b:Pages>1578-1583</b:Pages>
+    <b:RefOrder>1</b:RefOrder>
+  </b:Source>
+</b:Sources>
+</file>
+
 <file path=customXml/itemProps1.xml><?xml version="1.0" encoding="utf-8"?>
 <ds:datastoreItem xmlns:ds="http://schemas.openxmlformats.org/officeDocument/2006/customXml" ds:itemID="{55AF091B-3C7A-41E3-B477-F2FDAA23CFDA}">
   <ds:schemaRefs>
@@ -7191,15 +8966,7 @@
 <file path=customXml/itemProps2.xml><?xml version="1.0" encoding="utf-8"?>
 <ds:datastoreItem xmlns:ds="http://schemas.openxmlformats.org/officeDocument/2006/customXml" ds:itemID="{3674AA11-1737-414C-BF9C-302FBAE7BB39}">
   <ds:schemaRefs>
-    <ds:schemaRef ds:uri="http://purl.org/dc/elements/1.1/"/>
-    <ds:schemaRef ds:uri="http://schemas.openxmlformats.org/package/2006/metadata/core-properties"/>
-    <ds:schemaRef ds:uri="895cd890-ef38-4707-bb3f-08f208c2e508"/>
-    <ds:schemaRef ds:uri="http://www.w3.org/XML/1998/namespace"/>
-    <ds:schemaRef ds:uri="http://schemas.microsoft.com/office/2006/documentManagement/types"/>
-    <ds:schemaRef ds:uri="http://purl.org/dc/terms/"/>
-    <ds:schemaRef ds:uri="46d30cae-b145-4003-955f-2c9c10fa036a"/>
     <ds:schemaRef ds:uri="http://schemas.microsoft.com/office/2006/metadata/properties"/>
-    <ds:schemaRef ds:uri="http://purl.org/dc/dcmitype/"/>
     <ds:schemaRef ds:uri="http://schemas.microsoft.com/office/infopath/2007/PartnerControls"/>
   </ds:schemaRefs>
 </ds:datastoreItem>
@@ -7230,4 +8997,12 @@
     <ds:schemaRef ds:uri="http://schemas.microsoft.com/internal/obd"/>
   </ds:schemaRefs>
 </ds:datastoreItem>
+</file>
+
+<file path=customXml/itemProps5.xml><?xml version="1.0" encoding="utf-8"?>
+<ds:datastoreItem xmlns:ds="http://schemas.openxmlformats.org/officeDocument/2006/customXml" ds:itemID="{14D1FD1E-3793-4CC9-9C0A-C5DBFB94B629}">
+  <ds:schemaRefs>
+    <ds:schemaRef ds:uri="http://schemas.openxmlformats.org/officeDocument/2006/bibliography"/>
+  </ds:schemaRefs>
+</ds:datastoreItem>
 </file>
</xml_diff>

<commit_message>
Updated Implementatieplan & started writing own functions
</commit_message>
<xml_diff>
--- a/implementatieplannen/working/Implementatieplan.docx
+++ b/implementatieplannen/working/Implementatieplan.docx
@@ -1,28 +1,29 @@
 
 <file path=word/document.xml><?xml version="1.0" encoding="utf-8"?>
-<w:document xmlns:wpc="http://schemas.microsoft.com/office/word/2010/wordprocessingCanvas" xmlns:cx="http://schemas.microsoft.com/office/drawing/2014/chartex" xmlns:cx1="http://schemas.microsoft.com/office/drawing/2015/9/8/chartex" xmlns:cx2="http://schemas.microsoft.com/office/drawing/2015/10/21/chartex" xmlns:cx3="http://schemas.microsoft.com/office/drawing/2016/5/9/chartex" xmlns:cx4="http://schemas.microsoft.com/office/drawing/2016/5/10/chartex" xmlns:cx5="http://schemas.microsoft.com/office/drawing/2016/5/11/chartex" xmlns:cx6="http://schemas.microsoft.com/office/drawing/2016/5/12/chartex" xmlns:cx7="http://schemas.microsoft.com/office/drawing/2016/5/13/chartex" xmlns:cx8="http://schemas.microsoft.com/office/drawing/2016/5/14/chartex" xmlns:mc="http://schemas.openxmlformats.org/markup-compatibility/2006" xmlns:aink="http://schemas.microsoft.com/office/drawing/2016/ink" xmlns:am3d="http://schemas.microsoft.com/office/drawing/2017/model3d" xmlns:o="urn:schemas-microsoft-com:office:office" xmlns:r="http://schemas.openxmlformats.org/officeDocument/2006/relationships" xmlns:m="http://schemas.openxmlformats.org/officeDocument/2006/math" xmlns:v="urn:schemas-microsoft-com:vml" xmlns:wp14="http://schemas.microsoft.com/office/word/2010/wordprocessingDrawing" xmlns:wp="http://schemas.openxmlformats.org/drawingml/2006/wordprocessingDrawing" xmlns:w10="urn:schemas-microsoft-com:office:word" xmlns:w="http://schemas.openxmlformats.org/wordprocessingml/2006/main" xmlns:w14="http://schemas.microsoft.com/office/word/2010/wordml" xmlns:w15="http://schemas.microsoft.com/office/word/2012/wordml" xmlns:w16cid="http://schemas.microsoft.com/office/word/2016/wordml/cid" xmlns:w16se="http://schemas.microsoft.com/office/word/2015/wordml/symex" xmlns:wpg="http://schemas.microsoft.com/office/word/2010/wordprocessingGroup" xmlns:wpi="http://schemas.microsoft.com/office/word/2010/wordprocessingInk" xmlns:wne="http://schemas.microsoft.com/office/word/2006/wordml" xmlns:wps="http://schemas.microsoft.com/office/word/2010/wordprocessingShape" mc:Ignorable="w14 w15 w16se w16cid wp14">
+<w:document xmlns:wpc="http://schemas.microsoft.com/office/word/2010/wordprocessingCanvas" xmlns:cx="http://schemas.microsoft.com/office/drawing/2014/chartex" xmlns:cx1="http://schemas.microsoft.com/office/drawing/2015/9/8/chartex" xmlns:cx2="http://schemas.microsoft.com/office/drawing/2015/10/21/chartex" xmlns:cx3="http://schemas.microsoft.com/office/drawing/2016/5/9/chartex" xmlns:cx4="http://schemas.microsoft.com/office/drawing/2016/5/10/chartex" xmlns:cx5="http://schemas.microsoft.com/office/drawing/2016/5/11/chartex" xmlns:cx6="http://schemas.microsoft.com/office/drawing/2016/5/12/chartex" xmlns:cx7="http://schemas.microsoft.com/office/drawing/2016/5/13/chartex" xmlns:cx8="http://schemas.microsoft.com/office/drawing/2016/5/14/chartex" xmlns:mc="http://schemas.openxmlformats.org/markup-compatibility/2006" xmlns:aink="http://schemas.microsoft.com/office/drawing/2016/ink" xmlns:am3d="http://schemas.microsoft.com/office/drawing/2017/model3d" xmlns:o="urn:schemas-microsoft-com:office:office" xmlns:r="http://schemas.openxmlformats.org/officeDocument/2006/relationships" xmlns:m="http://schemas.openxmlformats.org/officeDocument/2006/math" xmlns:v="urn:schemas-microsoft-com:vml" xmlns:wp14="http://schemas.microsoft.com/office/word/2010/wordprocessingDrawing" xmlns:wp="http://schemas.openxmlformats.org/drawingml/2006/wordprocessingDrawing" xmlns:w10="urn:schemas-microsoft-com:office:word" xmlns:w="http://schemas.openxmlformats.org/wordprocessingml/2006/main" xmlns:w14="http://schemas.microsoft.com/office/word/2010/wordml" xmlns:w15="http://schemas.microsoft.com/office/word/2012/wordml" xmlns:w16cex="http://schemas.microsoft.com/office/word/2018/wordml/cex" xmlns:w16cid="http://schemas.microsoft.com/office/word/2016/wordml/cid" xmlns:w16="http://schemas.microsoft.com/office/word/2018/wordml" xmlns:w16se="http://schemas.microsoft.com/office/word/2015/wordml/symex" xmlns:wpg="http://schemas.microsoft.com/office/word/2010/wordprocessingGroup" xmlns:wpi="http://schemas.microsoft.com/office/word/2010/wordprocessingInk" xmlns:wne="http://schemas.microsoft.com/office/word/2006/wordml" xmlns:wps="http://schemas.microsoft.com/office/word/2010/wordprocessingShape" mc:Ignorable="w14 w15 w16se w16cid w16 w16cex wp14">
   <w:body>
     <w:sdt>
       <w:sdtPr>
+        <w:rPr>
+          <w:lang w:val="nl-NL"/>
+        </w:rPr>
         <w:id w:val="1433245173"/>
         <w:docPartObj>
           <w:docPartGallery w:val="Cover Pages"/>
           <w:docPartUnique/>
         </w:docPartObj>
       </w:sdtPr>
-      <w:sdtEndPr>
-        <w:rPr>
-          <w:lang w:val="nl-NL"/>
-        </w:rPr>
-      </w:sdtEndPr>
       <w:sdtContent>
         <w:p>
           <w:pPr>
-            <w:pStyle w:val="Geenafstand"/>
+            <w:pStyle w:val="NoSpacing"/>
+            <w:rPr>
+              <w:lang w:val="nl-NL"/>
+            </w:rPr>
           </w:pPr>
           <w:r>
             <w:rPr>
-              <w:noProof/>
+              <w:lang w:val="nl-NL"/>
             </w:rPr>
             <mc:AlternateContent>
               <mc:Choice Requires="wpg">
@@ -156,7 +157,7 @@
                                   <w:sdtContent>
                                     <w:p>
                                       <w:pPr>
-                                        <w:pStyle w:val="Geenafstand"/>
+                                        <w:pStyle w:val="NoSpacing"/>
                                         <w:jc w:val="right"/>
                                         <w:rPr>
                                           <w:color w:val="FFFFFF" w:themeColor="background1"/>
@@ -3469,7 +3470,7 @@
                             <w:sdtContent>
                               <w:p>
                                 <w:pPr>
-                                  <w:pStyle w:val="Geenafstand"/>
+                                  <w:pStyle w:val="NoSpacing"/>
                                   <w:jc w:val="right"/>
                                   <w:rPr>
                                     <w:color w:val="FFFFFF" w:themeColor="background1"/>
@@ -3599,7 +3600,7 @@
           </w:r>
           <w:r>
             <w:rPr>
-              <w:noProof/>
+              <w:lang w:val="nl-NL"/>
             </w:rPr>
             <mc:AlternateContent>
               <mc:Choice Requires="wps">
@@ -3671,7 +3672,7 @@
                             <w:txbxContent>
                               <w:p>
                                 <w:pPr>
-                                  <w:pStyle w:val="Geenafstand"/>
+                                  <w:pStyle w:val="NoSpacing"/>
                                   <w:rPr>
                                     <w:color w:val="4472C4" w:themeColor="accent1"/>
                                     <w:sz w:val="26"/>
@@ -3726,7 +3727,7 @@
                               </w:p>
                               <w:p>
                                 <w:pPr>
-                                  <w:pStyle w:val="Geenafstand"/>
+                                  <w:pStyle w:val="NoSpacing"/>
                                   <w:rPr>
                                     <w:color w:val="595959" w:themeColor="text1" w:themeTint="A6"/>
                                     <w:lang w:val="nl-NL"/>
@@ -3793,7 +3794,7 @@
                       <w:txbxContent>
                         <w:p>
                           <w:pPr>
-                            <w:pStyle w:val="Geenafstand"/>
+                            <w:pStyle w:val="NoSpacing"/>
                             <w:rPr>
                               <w:color w:val="4472C4" w:themeColor="accent1"/>
                               <w:sz w:val="26"/>
@@ -3848,7 +3849,7 @@
                         </w:p>
                         <w:p>
                           <w:pPr>
-                            <w:pStyle w:val="Geenafstand"/>
+                            <w:pStyle w:val="NoSpacing"/>
                             <w:rPr>
                               <w:color w:val="595959" w:themeColor="text1" w:themeTint="A6"/>
                               <w:lang w:val="nl-NL"/>
@@ -3894,7 +3895,7 @@
           </w:r>
           <w:r>
             <w:rPr>
-              <w:noProof/>
+              <w:lang w:val="nl-NL"/>
             </w:rPr>
             <mc:AlternateContent>
               <mc:Choice Requires="wps">
@@ -3966,7 +3967,7 @@
                             <w:txbxContent>
                               <w:p>
                                 <w:pPr>
-                                  <w:pStyle w:val="Geenafstand"/>
+                                  <w:pStyle w:val="NoSpacing"/>
                                   <w:rPr>
                                     <w:rFonts w:asciiTheme="majorHAnsi" w:eastAsiaTheme="majorEastAsia" w:hAnsiTheme="majorHAnsi" w:cstheme="majorBidi"/>
                                     <w:color w:val="262626" w:themeColor="text1" w:themeTint="D9"/>
@@ -4073,7 +4074,7 @@
                       <w:txbxContent>
                         <w:p>
                           <w:pPr>
-                            <w:pStyle w:val="Geenafstand"/>
+                            <w:pStyle w:val="NoSpacing"/>
                             <w:rPr>
                               <w:rFonts w:asciiTheme="majorHAnsi" w:eastAsiaTheme="majorEastAsia" w:hAnsiTheme="majorHAnsi" w:cstheme="majorBidi"/>
                               <w:color w:val="262626" w:themeColor="text1" w:themeTint="D9"/>
@@ -4186,16 +4187,15 @@
     </w:sdt>
     <w:p>
       <w:pPr>
-        <w:pStyle w:val="Kop1"/>
-        <w:rPr>
-          <w:lang w:val="nl-NL"/>
-        </w:rPr>
-      </w:pPr>
-      <w:r>
-        <w:rPr>
-          <w:lang w:val="nl-NL"/>
-        </w:rPr>
-        <w:lastRenderedPageBreak/>
+        <w:pStyle w:val="Heading1"/>
+        <w:rPr>
+          <w:lang w:val="nl-NL"/>
+        </w:rPr>
+      </w:pPr>
+      <w:r>
+        <w:rPr>
+          <w:lang w:val="nl-NL"/>
+        </w:rPr>
         <w:t>Doel</w:t>
       </w:r>
     </w:p>
@@ -4257,109 +4257,109 @@
         <w:rPr>
           <w:lang w:val="nl-NL"/>
         </w:rPr>
+        <w:t>.</w:t>
+      </w:r>
+      <w:r>
+        <w:rPr>
+          <w:lang w:val="nl-NL"/>
+        </w:rPr>
+        <w:t xml:space="preserve"> </w:t>
+      </w:r>
+      <w:r>
+        <w:rPr>
+          <w:lang w:val="nl-NL"/>
+        </w:rPr>
+        <w:t>Hierbij is het aller belangrijkste dat het algoritme accuraat is</w:t>
+      </w:r>
+      <w:r>
+        <w:rPr>
+          <w:lang w:val="nl-NL"/>
+        </w:rPr>
+        <w:t xml:space="preserve">, want </w:t>
+      </w:r>
+      <w:r>
+        <w:rPr>
+          <w:lang w:val="nl-NL"/>
+        </w:rPr>
+        <w:t xml:space="preserve">het algoritme geeft je toegang tot </w:t>
+      </w:r>
+      <w:r>
+        <w:rPr>
+          <w:lang w:val="nl-NL"/>
+        </w:rPr>
+        <w:t xml:space="preserve">gevoelige </w:t>
+      </w:r>
+      <w:r>
+        <w:rPr>
+          <w:lang w:val="nl-NL"/>
+        </w:rPr>
+        <w:t>spullen</w:t>
+      </w:r>
+      <w:r>
+        <w:rPr>
+          <w:lang w:val="nl-NL"/>
+        </w:rPr>
+        <w:t>.</w:t>
+      </w:r>
+      <w:r>
+        <w:rPr>
+          <w:lang w:val="nl-NL"/>
+        </w:rPr>
+        <w:t xml:space="preserve"> </w:t>
+      </w:r>
+      <w:r>
+        <w:rPr>
+          <w:lang w:val="nl-NL"/>
+        </w:rPr>
+        <w:t xml:space="preserve">De camerabeelden kunnen soms </w:t>
+      </w:r>
+      <w:r>
+        <w:rPr>
+          <w:lang w:val="nl-NL"/>
+        </w:rPr>
+        <w:t>ruis bevatten</w:t>
+      </w:r>
+      <w:r>
+        <w:rPr>
+          <w:lang w:val="nl-NL"/>
+        </w:rPr>
+        <w:t xml:space="preserve"> door de kwaliteit</w:t>
+      </w:r>
+      <w:r>
+        <w:rPr>
+          <w:lang w:val="nl-NL"/>
+        </w:rPr>
+        <w:t xml:space="preserve"> van de camera</w:t>
+      </w:r>
+      <w:r>
+        <w:rPr>
+          <w:lang w:val="nl-NL"/>
+        </w:rPr>
         <w:t xml:space="preserve"> of</w:t>
       </w:r>
       <w:r>
         <w:rPr>
           <w:lang w:val="nl-NL"/>
         </w:rPr>
-        <w:t xml:space="preserve"> een</w:t>
-      </w:r>
-      <w:r>
-        <w:rPr>
-          <w:lang w:val="nl-NL"/>
-        </w:rPr>
-        <w:t xml:space="preserve"> kluis</w:t>
-      </w:r>
-      <w:r>
-        <w:rPr>
-          <w:lang w:val="nl-NL"/>
-        </w:rPr>
-        <w:t xml:space="preserve">. </w:t>
-      </w:r>
-      <w:r>
-        <w:rPr>
-          <w:lang w:val="nl-NL"/>
-        </w:rPr>
-        <w:t>Hierbij is het aller belangrijkste dat het algoritme accuraat is</w:t>
-      </w:r>
-      <w:r>
-        <w:rPr>
-          <w:lang w:val="nl-NL"/>
-        </w:rPr>
-        <w:t xml:space="preserve">, want </w:t>
-      </w:r>
-      <w:r>
-        <w:rPr>
-          <w:lang w:val="nl-NL"/>
-        </w:rPr>
-        <w:t xml:space="preserve">het algoritme geeft je toegang tot </w:t>
-      </w:r>
-      <w:r>
-        <w:rPr>
-          <w:lang w:val="nl-NL"/>
-        </w:rPr>
-        <w:t xml:space="preserve">gevoelige of </w:t>
-      </w:r>
-      <w:r>
-        <w:rPr>
-          <w:lang w:val="nl-NL"/>
-        </w:rPr>
-        <w:t>kostbare spullen</w:t>
-      </w:r>
-      <w:r>
-        <w:rPr>
-          <w:lang w:val="nl-NL"/>
-        </w:rPr>
-        <w:t>.</w:t>
-      </w:r>
-      <w:r>
-        <w:rPr>
-          <w:lang w:val="nl-NL"/>
-        </w:rPr>
-        <w:t xml:space="preserve"> </w:t>
-      </w:r>
-      <w:r>
-        <w:rPr>
-          <w:lang w:val="nl-NL"/>
-        </w:rPr>
-        <w:t>We leggen ons zelf op dat we</w:t>
-      </w:r>
-      <w:r>
-        <w:rPr>
-          <w:lang w:val="nl-NL"/>
-        </w:rPr>
-        <w:t xml:space="preserve"> de</w:t>
-      </w:r>
-      <w:r>
-        <w:rPr>
-          <w:lang w:val="nl-NL"/>
-        </w:rPr>
-        <w:t xml:space="preserve"> accuraatheid van</w:t>
-      </w:r>
-      <w:r>
-        <w:rPr>
-          <w:lang w:val="nl-NL"/>
-        </w:rPr>
-        <w:t xml:space="preserve"> het huidige systeem </w:t>
-      </w:r>
-      <w:r>
-        <w:rPr>
-          <w:lang w:val="nl-NL"/>
-        </w:rPr>
-        <w:t xml:space="preserve">gaan </w:t>
-      </w:r>
-      <w:r>
-        <w:rPr>
-          <w:lang w:val="nl-NL"/>
-        </w:rPr>
-        <w:t>verbeteren</w:t>
-      </w:r>
-      <w:r>
-        <w:rPr>
-          <w:lang w:val="nl-NL"/>
-        </w:rPr>
-        <w:t>.</w:t>
+        <w:t xml:space="preserve"> door</w:t>
+      </w:r>
+      <w:r>
+        <w:rPr>
+          <w:lang w:val="nl-NL"/>
+        </w:rPr>
+        <w:t xml:space="preserve"> viezigheid </w:t>
+      </w:r>
+      <w:r>
+        <w:rPr>
+          <w:lang w:val="nl-NL"/>
+        </w:rPr>
+        <w:t xml:space="preserve">op de lens. </w:t>
+      </w:r>
+      <w:r>
+        <w:rPr>
+          <w:lang w:val="nl-NL"/>
+        </w:rPr>
+        <w:t>Dit kan een hoop problemen en narigheid opleveren. Om dit probleem te verminderen willen wij ons gaan richten op de accuraatheid van het algoritme.</w:t>
       </w:r>
     </w:p>
     <w:p>
@@ -4372,25 +4372,37 @@
         <w:rPr>
           <w:lang w:val="nl-NL"/>
         </w:rPr>
-        <w:t>Op het gebied van snelh</w:t>
-      </w:r>
-      <w:r>
-        <w:rPr>
-          <w:lang w:val="nl-NL"/>
-        </w:rPr>
-        <w:t xml:space="preserve">eid </w:t>
-      </w:r>
-      <w:r>
-        <w:rPr>
-          <w:lang w:val="nl-NL"/>
-        </w:rPr>
-        <w:t>zijn we</w:t>
-      </w:r>
-      <w:r>
-        <w:rPr>
-          <w:lang w:val="nl-NL"/>
-        </w:rPr>
-        <w:t xml:space="preserve"> minder streng</w:t>
+        <w:t>Hierdoor</w:t>
+      </w:r>
+      <w:r>
+        <w:rPr>
+          <w:lang w:val="nl-NL"/>
+        </w:rPr>
+        <w:t xml:space="preserve"> </w:t>
+      </w:r>
+      <w:r>
+        <w:rPr>
+          <w:lang w:val="nl-NL"/>
+        </w:rPr>
+        <w:t>zijn</w:t>
+      </w:r>
+      <w:r>
+        <w:rPr>
+          <w:lang w:val="nl-NL"/>
+        </w:rPr>
+        <w:t xml:space="preserve"> we </w:t>
+      </w:r>
+      <w:r>
+        <w:rPr>
+          <w:lang w:val="nl-NL"/>
+        </w:rPr>
+        <w:t xml:space="preserve">dan ook </w:t>
+      </w:r>
+      <w:r>
+        <w:rPr>
+          <w:lang w:val="nl-NL"/>
+        </w:rPr>
+        <w:t>minder streng op het gebied van snelheid</w:t>
       </w:r>
       <w:r>
         <w:rPr>
@@ -4432,13 +4444,31 @@
         <w:rPr>
           <w:lang w:val="nl-NL"/>
         </w:rPr>
-        <w:t xml:space="preserve">de actie die het algoritme vervangt. </w:t>
-      </w:r>
-      <w:r>
-        <w:rPr>
-          <w:lang w:val="nl-NL"/>
-        </w:rPr>
-        <w:t>Bij de smart door is de actie die wordt vervangen</w:t>
+        <w:t>de actie die het algoritme vervangt.</w:t>
+      </w:r>
+      <w:r>
+        <w:rPr>
+          <w:lang w:val="nl-NL"/>
+        </w:rPr>
+        <w:t xml:space="preserve"> Dit betekent overigens niet, dat wij </w:t>
+      </w:r>
+      <w:r>
+        <w:rPr>
+          <w:lang w:val="nl-NL"/>
+        </w:rPr>
+        <w:t>de snelheid compleet zullen negeren. Wanneer het mogelijk is kiezen wij uiteraard voor de snelste oplossingen.</w:t>
+      </w:r>
+      <w:r>
+        <w:rPr>
+          <w:lang w:val="nl-NL"/>
+        </w:rPr>
+        <w:t xml:space="preserve"> </w:t>
+      </w:r>
+      <w:r>
+        <w:rPr>
+          <w:lang w:val="nl-NL"/>
+        </w:rPr>
+        <w:t>Bij de smartdoor is de actie die wordt vervangen</w:t>
       </w:r>
       <w:r>
         <w:rPr>
@@ -4498,7 +4528,19 @@
         <w:rPr>
           <w:lang w:val="nl-NL"/>
         </w:rPr>
-        <w:t>maar bij onze implementatie gaan we uit van drie seconden.</w:t>
+        <w:t xml:space="preserve">maar bij onze implementatie gaan we </w:t>
+      </w:r>
+      <w:r>
+        <w:rPr>
+          <w:lang w:val="nl-NL"/>
+        </w:rPr>
+        <w:t xml:space="preserve">dan dus ook </w:t>
+      </w:r>
+      <w:r>
+        <w:rPr>
+          <w:lang w:val="nl-NL"/>
+        </w:rPr>
+        <w:t>uit van drie seconden.</w:t>
       </w:r>
     </w:p>
     <w:p>
@@ -4630,8 +4672,9 @@
     </w:p>
     <w:p>
       <w:pPr>
-        <w:pStyle w:val="Kop1"/>
-        <w:rPr>
+        <w:pStyle w:val="Heading1"/>
+        <w:rPr>
+          <w:i/>
           <w:lang w:val="nl-NL"/>
         </w:rPr>
       </w:pPr>
@@ -4644,45 +4687,109 @@
     </w:p>
     <w:p>
       <w:pPr>
-        <w:rPr>
-          <w:i/>
-          <w:lang w:val="nl-NL"/>
-        </w:rPr>
-      </w:pPr>
-      <w:r>
-        <w:rPr>
-          <w:i/>
-          <w:lang w:val="nl-NL"/>
-        </w:rPr>
-        <w:t>Je geeft hier aan welke methoden er zijn, wat de verschillende tussen de methodes zijn.</w:t>
+        <w:pStyle w:val="Heading2"/>
+        <w:rPr>
+          <w:lang w:val="nl-NL"/>
+        </w:rPr>
+      </w:pPr>
+      <w:r>
+        <w:rPr>
+          <w:lang w:val="nl-NL"/>
+        </w:rPr>
+        <w:t>Sobel</w:t>
       </w:r>
     </w:p>
     <w:p>
       <w:pPr>
-        <w:pStyle w:val="Kop2"/>
-        <w:rPr>
-          <w:lang w:val="nl-NL"/>
-        </w:rPr>
-      </w:pPr>
-      <w:r>
-        <w:rPr>
-          <w:lang w:val="nl-NL"/>
-        </w:rPr>
-        <w:t>Sobel</w:t>
+        <w:pStyle w:val="Heading3"/>
+        <w:rPr>
+          <w:lang w:val="nl-NL"/>
+        </w:rPr>
+      </w:pPr>
+      <w:r>
+        <w:rPr>
+          <w:lang w:val="nl-NL"/>
+        </w:rPr>
+        <w:t>Beschrijving</w:t>
       </w:r>
     </w:p>
     <w:p>
       <w:pPr>
-        <w:pStyle w:val="Kop3"/>
-        <w:rPr>
-          <w:lang w:val="nl-NL"/>
-        </w:rPr>
-      </w:pPr>
-      <w:r>
-        <w:rPr>
-          <w:lang w:val="nl-NL"/>
-        </w:rPr>
-        <w:t>Beschrijving</w:t>
+        <w:rPr>
+          <w:lang w:val="nl-NL"/>
+        </w:rPr>
+      </w:pPr>
+      <w:r>
+        <w:rPr>
+          <w:lang w:val="nl-NL"/>
+        </w:rPr>
+        <w:t xml:space="preserve">Wij hebben in </w:t>
+      </w:r>
+      <w:r>
+        <w:rPr>
+          <w:lang w:val="nl-NL"/>
+        </w:rPr>
+        <w:t>de</w:t>
+      </w:r>
+      <w:r>
+        <w:rPr>
+          <w:lang w:val="nl-NL"/>
+        </w:rPr>
+        <w:t xml:space="preserve"> paper</w:t>
+      </w:r>
+      <w:r>
+        <w:rPr>
+          <w:lang w:val="nl-NL"/>
+        </w:rPr>
+        <w:t xml:space="preserve"> </w:t>
+      </w:r>
+      <w:r>
+        <w:rPr>
+          <w:lang w:val="nl-NL"/>
+        </w:rPr>
+        <w:t xml:space="preserve">Sobel Edge Detection Algorithm van Gupta </w:t>
+      </w:r>
+      <w:r>
+        <w:rPr>
+          <w:lang w:val="nl-NL"/>
+        </w:rPr>
+        <w:t>en</w:t>
+      </w:r>
+      <w:r>
+        <w:rPr>
+          <w:lang w:val="nl-NL"/>
+        </w:rPr>
+        <w:t xml:space="preserve"> M</w:t>
+      </w:r>
+      <w:r>
+        <w:rPr>
+          <w:lang w:val="nl-NL"/>
+        </w:rPr>
+        <w:t>a</w:t>
+      </w:r>
+      <w:r>
+        <w:rPr>
+          <w:lang w:val="nl-NL"/>
+        </w:rPr>
+        <w:t>zumdar</w:t>
+      </w:r>
+      <w:r>
+        <w:rPr>
+          <w:lang w:val="nl-NL"/>
+        </w:rPr>
+        <w:t xml:space="preserve"> (</w:t>
+      </w:r>
+      <w:r>
+        <w:rPr>
+          <w:lang w:val="nl-NL"/>
+        </w:rPr>
+        <w:t xml:space="preserve">2013) </w:t>
+      </w:r>
+      <w:r>
+        <w:rPr>
+          <w:lang w:val="nl-NL"/>
+        </w:rPr>
+        <w:t>de volgende informatie gevonden over de Sobel Operator.</w:t>
       </w:r>
     </w:p>
     <w:p>
@@ -4695,19 +4802,49 @@
         <w:rPr>
           <w:lang w:val="nl-NL"/>
         </w:rPr>
-        <w:t xml:space="preserve">Wij hebben in </w:t>
-      </w:r>
-      <w:r>
-        <w:rPr>
-          <w:lang w:val="nl-NL"/>
-        </w:rPr>
-        <w:t>de</w:t>
-      </w:r>
-      <w:r>
-        <w:rPr>
-          <w:lang w:val="nl-NL"/>
-        </w:rPr>
-        <w:t xml:space="preserve"> paper</w:t>
+        <w:t xml:space="preserve">De Sobel </w:t>
+      </w:r>
+      <w:r>
+        <w:rPr>
+          <w:lang w:val="nl-NL"/>
+        </w:rPr>
+        <w:t>Edge Detection</w:t>
+      </w:r>
+      <w:r>
+        <w:rPr>
+          <w:lang w:val="nl-NL"/>
+        </w:rPr>
+        <w:t xml:space="preserve"> methode </w:t>
+      </w:r>
+      <w:r>
+        <w:rPr>
+          <w:lang w:val="nl-NL"/>
+        </w:rPr>
+        <w:t xml:space="preserve">maakt gebruik van </w:t>
+      </w:r>
+      <w:r>
+        <w:rPr>
+          <w:lang w:val="nl-NL"/>
+        </w:rPr>
+        <w:t xml:space="preserve">de afgeleide </w:t>
+      </w:r>
+      <w:r>
+        <w:rPr>
+          <w:lang w:val="nl-NL"/>
+        </w:rPr>
+        <w:t>(</w:t>
+      </w:r>
+      <w:r>
+        <w:rPr>
+          <w:lang w:val="nl-NL"/>
+        </w:rPr>
+        <w:t>differentiaal quotiënt</w:t>
+      </w:r>
+      <w:r>
+        <w:rPr>
+          <w:lang w:val="nl-NL"/>
+        </w:rPr>
+        <w:t>) om edges te detecteren.</w:t>
       </w:r>
       <w:r>
         <w:rPr>
@@ -4719,267 +4856,176 @@
         <w:rPr>
           <w:lang w:val="nl-NL"/>
         </w:rPr>
-        <w:t xml:space="preserve">Sobel Edge Detection Algorithm van Gupta </w:t>
-      </w:r>
-      <w:r>
-        <w:rPr>
-          <w:lang w:val="nl-NL"/>
-        </w:rPr>
-        <w:t>en</w:t>
-      </w:r>
-      <w:r>
-        <w:rPr>
-          <w:lang w:val="nl-NL"/>
-        </w:rPr>
-        <w:t xml:space="preserve"> M</w:t>
-      </w:r>
-      <w:r>
-        <w:rPr>
-          <w:lang w:val="nl-NL"/>
-        </w:rPr>
-        <w:t>a</w:t>
-      </w:r>
-      <w:r>
-        <w:rPr>
-          <w:lang w:val="nl-NL"/>
-        </w:rPr>
-        <w:t>zumdar</w:t>
-      </w:r>
-      <w:r>
-        <w:rPr>
-          <w:lang w:val="nl-NL"/>
-        </w:rPr>
-        <w:t xml:space="preserve"> (</w:t>
-      </w:r>
-      <w:r>
-        <w:rPr>
-          <w:lang w:val="nl-NL"/>
-        </w:rPr>
-        <w:t xml:space="preserve">2013) </w:t>
-      </w:r>
-      <w:r>
-        <w:rPr>
-          <w:lang w:val="nl-NL"/>
-        </w:rPr>
-        <w:t>de volgende informatie gevonden over de Sobel Operator.</w:t>
+        <w:t>Er worden twee kernels o</w:t>
+      </w:r>
+      <w:r>
+        <w:rPr>
+          <w:lang w:val="nl-NL"/>
+        </w:rPr>
+        <w:t>p het plaatje toegepast</w:t>
+      </w:r>
+      <w:r>
+        <w:rPr>
+          <w:lang w:val="nl-NL"/>
+        </w:rPr>
+        <w:t xml:space="preserve">. </w:t>
+      </w:r>
+      <w:r>
+        <w:rPr>
+          <w:lang w:val="nl-NL"/>
+        </w:rPr>
+        <w:t>Één van de</w:t>
+      </w:r>
+      <w:r>
+        <w:rPr>
+          <w:lang w:val="nl-NL"/>
+        </w:rPr>
+        <w:t xml:space="preserve"> kernel</w:t>
+      </w:r>
+      <w:r>
+        <w:rPr>
+          <w:lang w:val="nl-NL"/>
+        </w:rPr>
+        <w:t>s</w:t>
+      </w:r>
+      <w:r>
+        <w:rPr>
+          <w:lang w:val="nl-NL"/>
+        </w:rPr>
+        <w:t xml:space="preserve"> is voor </w:t>
+      </w:r>
+      <w:r>
+        <w:rPr>
+          <w:lang w:val="nl-NL"/>
+        </w:rPr>
+        <w:t>het detecteren van edges</w:t>
+      </w:r>
+      <w:r>
+        <w:rPr>
+          <w:lang w:val="nl-NL"/>
+        </w:rPr>
+        <w:t xml:space="preserve"> in</w:t>
+      </w:r>
+      <w:r>
+        <w:rPr>
+          <w:lang w:val="nl-NL"/>
+        </w:rPr>
+        <w:t xml:space="preserve"> </w:t>
+      </w:r>
+      <w:r>
+        <w:rPr>
+          <w:lang w:val="nl-NL"/>
+        </w:rPr>
+        <w:t>de x-as</w:t>
+      </w:r>
+      <w:r>
+        <w:rPr>
+          <w:lang w:val="nl-NL"/>
+        </w:rPr>
+        <w:t>,</w:t>
+      </w:r>
+      <w:r>
+        <w:rPr>
+          <w:lang w:val="nl-NL"/>
+        </w:rPr>
+        <w:t xml:space="preserve"> en de ander</w:t>
+      </w:r>
+      <w:r>
+        <w:rPr>
+          <w:lang w:val="nl-NL"/>
+        </w:rPr>
+        <w:t>e</w:t>
+      </w:r>
+      <w:r>
+        <w:rPr>
+          <w:lang w:val="nl-NL"/>
+        </w:rPr>
+        <w:t xml:space="preserve"> voor </w:t>
+      </w:r>
+      <w:r>
+        <w:rPr>
+          <w:lang w:val="nl-NL"/>
+        </w:rPr>
+        <w:t xml:space="preserve">in </w:t>
+      </w:r>
+      <w:r>
+        <w:rPr>
+          <w:lang w:val="nl-NL"/>
+        </w:rPr>
+        <w:t>de y-as.</w:t>
+      </w:r>
+      <w:r>
+        <w:rPr>
+          <w:lang w:val="nl-NL"/>
+        </w:rPr>
+        <w:t xml:space="preserve"> </w:t>
+      </w:r>
+      <w:r>
+        <w:rPr>
+          <w:lang w:val="nl-NL"/>
+        </w:rPr>
+        <w:t xml:space="preserve">De twee afbeeldingen met </w:t>
+      </w:r>
+      <w:r>
+        <w:rPr>
+          <w:lang w:val="nl-NL"/>
+        </w:rPr>
+        <w:t xml:space="preserve">de edges in de x en y-as worden samengevoegd d.m.v. </w:t>
+      </w:r>
+      <w:r>
+        <w:rPr>
+          <w:lang w:val="nl-NL"/>
+        </w:rPr>
+        <w:t>Pythagoras</w:t>
+      </w:r>
+      <w:r>
+        <w:rPr>
+          <w:lang w:val="nl-NL"/>
+        </w:rPr>
+        <w:t xml:space="preserve">, dit geeft de </w:t>
+      </w:r>
+      <w:r>
+        <w:rPr>
+          <w:lang w:val="nl-NL"/>
+        </w:rPr>
+        <w:t>afbeel</w:t>
+      </w:r>
+      <w:r>
+        <w:rPr>
+          <w:lang w:val="nl-NL"/>
+        </w:rPr>
+        <w:t>d</w:t>
+      </w:r>
+      <w:r>
+        <w:rPr>
+          <w:lang w:val="nl-NL"/>
+        </w:rPr>
+        <w:t>ing met de edges</w:t>
+      </w:r>
+      <w:r>
+        <w:rPr>
+          <w:lang w:val="nl-NL"/>
+        </w:rPr>
+        <w:t>.</w:t>
       </w:r>
     </w:p>
     <w:p>
       <w:pPr>
-        <w:rPr>
-          <w:lang w:val="nl-NL"/>
-        </w:rPr>
-      </w:pPr>
-      <w:r>
-        <w:rPr>
-          <w:lang w:val="nl-NL"/>
-        </w:rPr>
-        <w:t xml:space="preserve">De Sobel </w:t>
-      </w:r>
-      <w:r>
-        <w:rPr>
-          <w:lang w:val="nl-NL"/>
-        </w:rPr>
-        <w:t>Edge Detection</w:t>
-      </w:r>
-      <w:r>
-        <w:rPr>
-          <w:lang w:val="nl-NL"/>
-        </w:rPr>
-        <w:t xml:space="preserve"> methode </w:t>
-      </w:r>
-      <w:r>
-        <w:rPr>
-          <w:lang w:val="nl-NL"/>
-        </w:rPr>
-        <w:t xml:space="preserve">maakt gebruik van </w:t>
-      </w:r>
-      <w:r>
-        <w:rPr>
-          <w:lang w:val="nl-NL"/>
-        </w:rPr>
-        <w:t xml:space="preserve">de afgeleide </w:t>
-      </w:r>
-      <w:r>
-        <w:rPr>
-          <w:lang w:val="nl-NL"/>
-        </w:rPr>
-        <w:t>(differentiaalquotiënt) om edges te detecteren.</w:t>
-      </w:r>
-      <w:r>
-        <w:rPr>
-          <w:lang w:val="nl-NL"/>
-        </w:rPr>
-        <w:t xml:space="preserve"> </w:t>
-      </w:r>
-      <w:r>
-        <w:rPr>
-          <w:lang w:val="nl-NL"/>
-        </w:rPr>
-        <w:t xml:space="preserve">Er worden twee kernels over </w:t>
-      </w:r>
-      <w:r>
-        <w:rPr>
-          <w:lang w:val="nl-NL"/>
-        </w:rPr>
-        <w:t xml:space="preserve">het plaatje gedaan. </w:t>
-      </w:r>
-      <w:r>
-        <w:rPr>
-          <w:lang w:val="nl-NL"/>
-        </w:rPr>
-        <w:t>Één van de</w:t>
-      </w:r>
-      <w:r>
-        <w:rPr>
-          <w:lang w:val="nl-NL"/>
-        </w:rPr>
-        <w:t xml:space="preserve"> kernel</w:t>
-      </w:r>
-      <w:r>
-        <w:rPr>
-          <w:lang w:val="nl-NL"/>
-        </w:rPr>
-        <w:t>s</w:t>
-      </w:r>
-      <w:r>
-        <w:rPr>
-          <w:lang w:val="nl-NL"/>
-        </w:rPr>
-        <w:t xml:space="preserve"> is voor </w:t>
-      </w:r>
-      <w:r>
-        <w:rPr>
-          <w:lang w:val="nl-NL"/>
-        </w:rPr>
-        <w:t>het detecteren van edges</w:t>
-      </w:r>
-      <w:r>
-        <w:rPr>
-          <w:lang w:val="nl-NL"/>
-        </w:rPr>
-        <w:t xml:space="preserve"> in</w:t>
-      </w:r>
-      <w:r>
-        <w:rPr>
-          <w:lang w:val="nl-NL"/>
-        </w:rPr>
-        <w:t xml:space="preserve"> </w:t>
-      </w:r>
-      <w:r>
-        <w:rPr>
-          <w:lang w:val="nl-NL"/>
-        </w:rPr>
-        <w:t>de x-as</w:t>
-      </w:r>
-      <w:r>
-        <w:rPr>
-          <w:lang w:val="nl-NL"/>
-        </w:rPr>
-        <w:t>,</w:t>
-      </w:r>
-      <w:r>
-        <w:rPr>
-          <w:lang w:val="nl-NL"/>
-        </w:rPr>
-        <w:t xml:space="preserve"> en de ander</w:t>
-      </w:r>
-      <w:r>
-        <w:rPr>
-          <w:lang w:val="nl-NL"/>
-        </w:rPr>
-        <w:t>e</w:t>
-      </w:r>
-      <w:r>
-        <w:rPr>
-          <w:lang w:val="nl-NL"/>
-        </w:rPr>
-        <w:t xml:space="preserve"> voor </w:t>
-      </w:r>
-      <w:r>
-        <w:rPr>
-          <w:lang w:val="nl-NL"/>
-        </w:rPr>
-        <w:t xml:space="preserve">in </w:t>
-      </w:r>
-      <w:r>
-        <w:rPr>
-          <w:lang w:val="nl-NL"/>
-        </w:rPr>
-        <w:t>de y-as.</w:t>
-      </w:r>
-      <w:r>
-        <w:rPr>
-          <w:lang w:val="nl-NL"/>
-        </w:rPr>
-        <w:t xml:space="preserve"> </w:t>
-      </w:r>
-      <w:r>
-        <w:rPr>
-          <w:lang w:val="nl-NL"/>
-        </w:rPr>
-        <w:t xml:space="preserve">De twee afbeeldingen met </w:t>
-      </w:r>
-      <w:r>
-        <w:rPr>
-          <w:lang w:val="nl-NL"/>
-        </w:rPr>
-        <w:t>de edges in de x en y-as worden samengevoegd d.m.v. pythagor</w:t>
-      </w:r>
-      <w:r>
-        <w:rPr>
-          <w:lang w:val="nl-NL"/>
-        </w:rPr>
-        <w:t>as</w:t>
-      </w:r>
-      <w:r>
-        <w:rPr>
-          <w:lang w:val="nl-NL"/>
-        </w:rPr>
-        <w:t xml:space="preserve">, dit geeft de </w:t>
-      </w:r>
-      <w:r>
-        <w:rPr>
-          <w:lang w:val="nl-NL"/>
-        </w:rPr>
-        <w:t>afbeel</w:t>
-      </w:r>
-      <w:r>
-        <w:rPr>
-          <w:lang w:val="nl-NL"/>
-        </w:rPr>
-        <w:t>d</w:t>
-      </w:r>
-      <w:r>
-        <w:rPr>
-          <w:lang w:val="nl-NL"/>
-        </w:rPr>
-        <w:t>ing met de edges</w:t>
-      </w:r>
-      <w:r>
-        <w:rPr>
-          <w:lang w:val="nl-NL"/>
-        </w:rPr>
-        <w:t>.</w:t>
+        <w:pStyle w:val="Heading3"/>
+        <w:rPr>
+          <w:lang w:val="nl-NL"/>
+        </w:rPr>
+      </w:pPr>
+      <w:r>
+        <w:rPr>
+          <w:lang w:val="nl-NL"/>
+        </w:rPr>
+        <w:t>Pluspunten</w:t>
       </w:r>
     </w:p>
     <w:p>
       <w:pPr>
-        <w:pStyle w:val="Kop3"/>
-        <w:rPr>
-          <w:lang w:val="nl-NL"/>
-        </w:rPr>
-      </w:pPr>
-      <w:r>
-        <w:rPr>
-          <w:lang w:val="nl-NL"/>
-        </w:rPr>
-        <w:t>Pluspunten</w:t>
-      </w:r>
-    </w:p>
-    <w:p>
-      <w:pPr>
-        <w:pStyle w:val="Lijstalinea"/>
+        <w:pStyle w:val="ListParagraph"/>
         <w:numPr>
           <w:ilvl w:val="0"/>
           <w:numId w:val="3"/>
@@ -5003,7 +5049,7 @@
     </w:p>
     <w:p>
       <w:pPr>
-        <w:pStyle w:val="Lijstalinea"/>
+        <w:pStyle w:val="ListParagraph"/>
         <w:numPr>
           <w:ilvl w:val="0"/>
           <w:numId w:val="3"/>
@@ -5033,7 +5079,7 @@
     </w:p>
     <w:p>
       <w:pPr>
-        <w:pStyle w:val="Lijstalinea"/>
+        <w:pStyle w:val="ListParagraph"/>
         <w:numPr>
           <w:ilvl w:val="0"/>
           <w:numId w:val="3"/>
@@ -5129,9 +5175,9 @@
     </w:p>
     <w:p>
       <w:pPr>
-        <w:pStyle w:val="Kop3"/>
-        <w:rPr>
-          <w:lang w:val="en-US"/>
+        <w:pStyle w:val="Heading3"/>
+        <w:rPr>
+          <w:lang w:val="nl-NL"/>
         </w:rPr>
       </w:pPr>
       <w:r>
@@ -5143,7 +5189,7 @@
     </w:p>
     <w:p>
       <w:pPr>
-        <w:pStyle w:val="Lijstalinea"/>
+        <w:pStyle w:val="ListParagraph"/>
         <w:numPr>
           <w:ilvl w:val="0"/>
           <w:numId w:val="2"/>
@@ -5209,162 +5255,7 @@
     </w:p>
     <w:p>
       <w:pPr>
-        <w:rPr>
-          <w:lang w:val="nl-NL"/>
-        </w:rPr>
-      </w:pPr>
-      <w:r>
-        <w:rPr>
-          <w:lang w:val="nl-NL"/>
-        </w:rPr>
-        <w:t>Het is moeilijk om e</w:t>
-      </w:r>
-      <w:r>
-        <w:rPr>
-          <w:lang w:val="nl-NL"/>
-        </w:rPr>
-        <w:t xml:space="preserve">dges te detecteren die niet zo strak gedefinieerd zijn. </w:t>
-      </w:r>
-    </w:p>
-    <w:p>
-      <w:pPr>
-        <w:pStyle w:val="Kop2"/>
-        <w:rPr>
-          <w:lang w:val="nl-NL"/>
-        </w:rPr>
-      </w:pPr>
-      <w:r>
-        <w:rPr>
-          <w:lang w:val="nl-NL"/>
-        </w:rPr>
-        <w:t>The Prewitt</w:t>
-      </w:r>
-    </w:p>
-    <w:p>
-      <w:pPr>
-        <w:pStyle w:val="Kop3"/>
-        <w:rPr>
-          <w:lang w:val="nl-NL"/>
-        </w:rPr>
-      </w:pPr>
-      <w:r>
-        <w:rPr>
-          <w:lang w:val="nl-NL"/>
-        </w:rPr>
-        <w:t>Beschrijving</w:t>
-      </w:r>
-    </w:p>
-    <w:p>
-      <w:pPr>
-        <w:rPr>
-          <w:lang w:val="en-US"/>
-        </w:rPr>
-      </w:pPr>
-      <w:r>
-        <w:rPr>
-          <w:lang w:val="nl-NL"/>
-        </w:rPr>
-        <w:t xml:space="preserve">De Prewitt </w:t>
-      </w:r>
-      <w:r>
-        <w:rPr>
-          <w:lang w:val="nl-NL"/>
-        </w:rPr>
-        <w:t xml:space="preserve">methode is bijna hetzelfde als de Sobel methode. </w:t>
-      </w:r>
-      <w:r>
-        <w:rPr>
-          <w:lang w:val="nl-NL"/>
-        </w:rPr>
-        <w:t xml:space="preserve">Het verschil tussen deze twee </w:t>
-      </w:r>
-      <w:r>
-        <w:rPr>
-          <w:lang w:val="nl-NL"/>
-        </w:rPr>
-        <w:t xml:space="preserve">methoden </w:t>
-      </w:r>
-      <w:r>
-        <w:rPr>
-          <w:lang w:val="nl-NL"/>
-        </w:rPr>
-        <w:t xml:space="preserve">wordt </w:t>
-      </w:r>
-      <w:r>
-        <w:rPr>
-          <w:lang w:val="nl-NL"/>
-        </w:rPr>
-        <w:t>uitgeleg</w:t>
-      </w:r>
-      <w:r>
-        <w:rPr>
-          <w:lang w:val="nl-NL"/>
-        </w:rPr>
-        <w:t>d in het volgende citaat.</w:t>
-      </w:r>
-      <w:r>
-        <w:rPr>
-          <w:lang w:val="nl-NL"/>
-        </w:rPr>
-        <w:t xml:space="preserve"> </w:t>
-      </w:r>
-      <w:r>
-        <w:rPr>
-          <w:lang w:val="en-US"/>
-        </w:rPr>
-        <w:t>“</w:t>
-      </w:r>
-      <w:r>
-        <w:t>Therefore, note that, unlike the Sobel operator, this operator does not place any emphasis on pixels that are closer to the center of the masks.”</w:t>
-      </w:r>
-      <w:r>
-        <w:t>(</w:t>
-      </w:r>
-      <w:r>
-        <w:t xml:space="preserve"> </w:t>
-      </w:r>
-      <w:r>
-        <w:rPr>
-          <w:lang w:val="en-US"/>
-        </w:rPr>
-        <w:t xml:space="preserve">G.T. Shrivakshan &amp; </w:t>
-      </w:r>
-      <w:r>
-        <w:rPr>
-          <w:lang w:val="en-US"/>
-        </w:rPr>
-        <w:t>Dr.C. Chandrasekar, 2012, p.</w:t>
-      </w:r>
-      <w:r>
-        <w:rPr>
-          <w:lang w:val="en-US"/>
-        </w:rPr>
-        <w:t>272)</w:t>
-      </w:r>
-      <w:r>
-        <w:rPr>
-          <w:lang w:val="en-US"/>
-        </w:rPr>
-        <w:t>.</w:t>
-      </w:r>
-    </w:p>
-    <w:p>
-      <w:pPr>
-        <w:pStyle w:val="Kop3"/>
-        <w:rPr>
-          <w:lang w:val="en-US"/>
-        </w:rPr>
-      </w:pPr>
-      <w:r>
-        <w:rPr>
-          <w:lang w:val="en-US"/>
-        </w:rPr>
-        <w:t>Pluspunten</w:t>
-      </w:r>
-    </w:p>
-    <w:p>
-      <w:pPr>
-        <w:pStyle w:val="Lijstalinea"/>
+        <w:pStyle w:val="ListParagraph"/>
         <w:numPr>
           <w:ilvl w:val="0"/>
           <w:numId w:val="2"/>
@@ -5377,39 +5268,168 @@
         <w:rPr>
           <w:lang w:val="nl-NL"/>
         </w:rPr>
-        <w:t>De Prewitt methode is snel</w:t>
-      </w:r>
-      <w:r>
-        <w:rPr>
-          <w:lang w:val="nl-NL"/>
-        </w:rPr>
-        <w:t xml:space="preserve"> en gemakkelijk</w:t>
-      </w:r>
-      <w:r>
-        <w:rPr>
-          <w:lang w:val="nl-NL"/>
-        </w:rPr>
-        <w:t>.</w:t>
+        <w:t xml:space="preserve">Het is moeilijk om edges te detecteren die niet zo strak gedefinieerd zijn. </w:t>
       </w:r>
     </w:p>
     <w:p>
       <w:pPr>
-        <w:pStyle w:val="Kop3"/>
-        <w:rPr>
-          <w:lang w:val="nl-NL"/>
-        </w:rPr>
-      </w:pPr>
-      <w:r>
-        <w:rPr>
-          <w:lang w:val="nl-NL"/>
-        </w:rPr>
-        <w:lastRenderedPageBreak/>
-        <w:t>Minpunten</w:t>
-      </w:r>
+        <w:pStyle w:val="Heading2"/>
+        <w:rPr>
+          <w:lang w:val="nl-NL"/>
+        </w:rPr>
+      </w:pPr>
     </w:p>
     <w:p>
       <w:pPr>
-        <w:pStyle w:val="Lijstalinea"/>
+        <w:spacing w:after="160" w:line="259" w:lineRule="auto"/>
+        <w:rPr>
+          <w:rFonts w:asciiTheme="majorHAnsi" w:eastAsiaTheme="majorEastAsia" w:hAnsiTheme="majorHAnsi" w:cstheme="majorBidi"/>
+          <w:color w:val="404040" w:themeColor="text1" w:themeTint="BF"/>
+          <w:sz w:val="28"/>
+          <w:szCs w:val="28"/>
+          <w:lang w:val="nl-NL"/>
+        </w:rPr>
+      </w:pPr>
+      <w:r>
+        <w:rPr>
+          <w:lang w:val="nl-NL"/>
+        </w:rPr>
+        <w:br w:type="page"/>
+      </w:r>
+    </w:p>
+    <w:p>
+      <w:pPr>
+        <w:pStyle w:val="Heading2"/>
+        <w:rPr>
+          <w:lang w:val="nl-NL"/>
+        </w:rPr>
+      </w:pPr>
+      <w:r>
+        <w:rPr>
+          <w:lang w:val="nl-NL"/>
+        </w:rPr>
+        <w:t>The Prewitt</w:t>
+      </w:r>
+    </w:p>
+    <w:p>
+      <w:pPr>
+        <w:pStyle w:val="Heading3"/>
+        <w:rPr>
+          <w:lang w:val="nl-NL"/>
+        </w:rPr>
+      </w:pPr>
+      <w:r>
+        <w:rPr>
+          <w:lang w:val="nl-NL"/>
+        </w:rPr>
+        <w:t>Beschrijving</w:t>
+      </w:r>
+    </w:p>
+    <w:p>
+      <w:pPr>
+        <w:rPr>
+          <w:lang w:val="nl-NL"/>
+        </w:rPr>
+      </w:pPr>
+      <w:r>
+        <w:rPr>
+          <w:lang w:val="nl-NL"/>
+        </w:rPr>
+        <w:t xml:space="preserve">De Prewitt </w:t>
+      </w:r>
+      <w:r>
+        <w:rPr>
+          <w:lang w:val="nl-NL"/>
+        </w:rPr>
+        <w:t xml:space="preserve">methode is bijna hetzelfde als de Sobel methode. </w:t>
+      </w:r>
+      <w:r>
+        <w:rPr>
+          <w:lang w:val="nl-NL"/>
+        </w:rPr>
+        <w:t xml:space="preserve">Het verschil tussen deze twee </w:t>
+      </w:r>
+      <w:r>
+        <w:rPr>
+          <w:lang w:val="nl-NL"/>
+        </w:rPr>
+        <w:t xml:space="preserve">methoden </w:t>
+      </w:r>
+      <w:r>
+        <w:rPr>
+          <w:lang w:val="nl-NL"/>
+        </w:rPr>
+        <w:t xml:space="preserve">wordt </w:t>
+      </w:r>
+      <w:r>
+        <w:rPr>
+          <w:lang w:val="nl-NL"/>
+        </w:rPr>
+        <w:t>uitgeleg</w:t>
+      </w:r>
+      <w:r>
+        <w:rPr>
+          <w:lang w:val="nl-NL"/>
+        </w:rPr>
+        <w:t>d in het volgende citaat.</w:t>
+      </w:r>
+      <w:r>
+        <w:rPr>
+          <w:lang w:val="nl-NL"/>
+        </w:rPr>
+        <w:t xml:space="preserve"> </w:t>
+      </w:r>
+      <w:r>
+        <w:t>“Therefore, note that, unlike the Sobel operator, this operator does not place any emphasis on pixels that are closer to the center of the masks.”</w:t>
+      </w:r>
+      <w:r>
+        <w:t>(</w:t>
+      </w:r>
+      <w:r>
+        <w:t xml:space="preserve"> </w:t>
+      </w:r>
+      <w:r>
+        <w:rPr>
+          <w:lang w:val="nl-NL"/>
+        </w:rPr>
+        <w:t xml:space="preserve">G.T. Shrivakshan &amp; </w:t>
+      </w:r>
+      <w:r>
+        <w:rPr>
+          <w:lang w:val="nl-NL"/>
+        </w:rPr>
+        <w:t>Dr.C. Chandrasekar, 2012, p.</w:t>
+      </w:r>
+      <w:r>
+        <w:rPr>
+          <w:lang w:val="nl-NL"/>
+        </w:rPr>
+        <w:t>272)</w:t>
+      </w:r>
+      <w:r>
+        <w:rPr>
+          <w:lang w:val="nl-NL"/>
+        </w:rPr>
+        <w:t>.</w:t>
+      </w:r>
+    </w:p>
+    <w:p>
+      <w:pPr>
+        <w:pStyle w:val="Heading3"/>
+        <w:rPr>
+          <w:lang w:val="nl-NL"/>
+        </w:rPr>
+      </w:pPr>
+      <w:r>
+        <w:rPr>
+          <w:lang w:val="nl-NL"/>
+        </w:rPr>
+        <w:t>Pluspunten</w:t>
+      </w:r>
+    </w:p>
+    <w:p>
+      <w:pPr>
+        <w:pStyle w:val="ListParagraph"/>
         <w:numPr>
           <w:ilvl w:val="0"/>
           <w:numId w:val="2"/>
@@ -5422,21 +5442,13 @@
         <w:rPr>
           <w:lang w:val="nl-NL"/>
         </w:rPr>
-        <w:t xml:space="preserve">De uitkomst kan erg ruw zijn op sommige </w:t>
-      </w:r>
-      <w:r>
-        <w:rPr>
-          <w:lang w:val="nl-NL"/>
-        </w:rPr>
-        <w:t>plekken</w:t>
-      </w:r>
-      <w:r>
-        <w:rPr>
-          <w:sz w:val="18"/>
-          <w:szCs w:val="18"/>
-          <w:lang w:val="nl-NL"/>
-        </w:rPr>
-        <w:softHyphen/>
+        <w:t>De Prewitt methode is snel</w:t>
+      </w:r>
+      <w:r>
+        <w:rPr>
+          <w:lang w:val="nl-NL"/>
+        </w:rPr>
+        <w:t xml:space="preserve"> en gemakkelijk</w:t>
       </w:r>
       <w:r>
         <w:rPr>
@@ -5447,7 +5459,21 @@
     </w:p>
     <w:p>
       <w:pPr>
-        <w:pStyle w:val="Lijstalinea"/>
+        <w:pStyle w:val="Heading3"/>
+        <w:rPr>
+          <w:lang w:val="nl-NL"/>
+        </w:rPr>
+      </w:pPr>
+      <w:r>
+        <w:rPr>
+          <w:lang w:val="nl-NL"/>
+        </w:rPr>
+        <w:t>Minpunten</w:t>
+      </w:r>
+    </w:p>
+    <w:p>
+      <w:pPr>
+        <w:pStyle w:val="ListParagraph"/>
         <w:numPr>
           <w:ilvl w:val="0"/>
           <w:numId w:val="2"/>
@@ -5460,95 +5486,137 @@
         <w:rPr>
           <w:lang w:val="nl-NL"/>
         </w:rPr>
-        <w:t xml:space="preserve">De </w:t>
-      </w:r>
-      <w:r>
-        <w:rPr>
-          <w:lang w:val="nl-NL"/>
-        </w:rPr>
-        <w:t>Prewitt methode kan inacuraat zijn met veel ruis.</w:t>
+        <w:t>De uitkomst kan erg ruw zijn op sommige plekken</w:t>
+      </w:r>
+      <w:r>
+        <w:rPr>
+          <w:sz w:val="18"/>
+          <w:szCs w:val="18"/>
+          <w:lang w:val="nl-NL"/>
+        </w:rPr>
+        <w:softHyphen/>
+      </w:r>
+      <w:r>
+        <w:rPr>
+          <w:lang w:val="nl-NL"/>
+        </w:rPr>
+        <w:t>.</w:t>
       </w:r>
     </w:p>
     <w:p>
       <w:pPr>
-        <w:pStyle w:val="Kop2"/>
-        <w:rPr>
-          <w:lang w:val="nl-NL"/>
-        </w:rPr>
-      </w:pPr>
-      <w:r>
-        <w:rPr>
-          <w:lang w:val="nl-NL"/>
-        </w:rPr>
-        <w:t>Canny</w:t>
+        <w:pStyle w:val="ListParagraph"/>
+        <w:numPr>
+          <w:ilvl w:val="0"/>
+          <w:numId w:val="2"/>
+        </w:numPr>
+        <w:rPr>
+          <w:lang w:val="nl-NL"/>
+        </w:rPr>
+      </w:pPr>
+      <w:r>
+        <w:rPr>
+          <w:lang w:val="nl-NL"/>
+        </w:rPr>
+        <w:t xml:space="preserve">De </w:t>
+      </w:r>
+      <w:r>
+        <w:rPr>
+          <w:lang w:val="nl-NL"/>
+        </w:rPr>
+        <w:t>Prewitt methode kan inacuraat zijn met veel ruis.</w:t>
       </w:r>
     </w:p>
     <w:p>
       <w:pPr>
-        <w:pStyle w:val="Kop3"/>
-        <w:rPr>
-          <w:lang w:val="nl-NL"/>
-        </w:rPr>
-      </w:pPr>
-      <w:r>
-        <w:rPr>
-          <w:lang w:val="nl-NL"/>
-        </w:rPr>
-        <w:t>Beschrijving</w:t>
-      </w:r>
+        <w:pStyle w:val="Heading2"/>
+        <w:rPr>
+          <w:lang w:val="nl-NL"/>
+        </w:rPr>
+      </w:pPr>
+      <w:bookmarkStart w:id="0" w:name="_GoBack"/>
+      <w:bookmarkEnd w:id="0"/>
     </w:p>
     <w:p>
       <w:pPr>
-        <w:rPr>
-          <w:lang w:val="nl-NL"/>
-        </w:rPr>
-      </w:pPr>
-      <w:r>
-        <w:rPr>
-          <w:lang w:val="nl-NL"/>
-        </w:rPr>
-        <w:t xml:space="preserve">Canny edge detection </w:t>
-      </w:r>
-      <w:r>
-        <w:rPr>
-          <w:lang w:val="nl-NL"/>
-        </w:rPr>
-        <w:t>is ontwikkeld o</w:t>
-      </w:r>
-      <w:r>
-        <w:rPr>
-          <w:lang w:val="nl-NL"/>
-        </w:rPr>
-        <w:t>m een optimale edge detector te maken.</w:t>
-      </w:r>
-      <w:r>
-        <w:rPr>
-          <w:lang w:val="nl-NL"/>
-        </w:rPr>
-        <w:t xml:space="preserve"> Het</w:t>
-      </w:r>
-      <w:r>
-        <w:rPr>
-          <w:lang w:val="nl-NL"/>
-        </w:rPr>
-        <w:t xml:space="preserve"> algoritme is op te delen </w:t>
-      </w:r>
-      <w:r>
-        <w:rPr>
-          <w:lang w:val="nl-NL"/>
-        </w:rPr>
-        <w:t>in vijf stappen.</w:t>
-      </w:r>
-      <w:r>
-        <w:rPr>
-          <w:lang w:val="nl-NL"/>
-        </w:rPr>
-        <w:t xml:space="preserve"> De stappen zien er als volgt uit:</w:t>
+        <w:pStyle w:val="Heading2"/>
+        <w:rPr>
+          <w:lang w:val="nl-NL"/>
+        </w:rPr>
+      </w:pPr>
+      <w:r>
+        <w:rPr>
+          <w:lang w:val="nl-NL"/>
+        </w:rPr>
+        <w:t>Canny</w:t>
       </w:r>
     </w:p>
     <w:p>
       <w:pPr>
-        <w:pStyle w:val="Lijstalinea"/>
+        <w:pStyle w:val="Heading3"/>
+        <w:rPr>
+          <w:lang w:val="nl-NL"/>
+        </w:rPr>
+      </w:pPr>
+      <w:r>
+        <w:rPr>
+          <w:lang w:val="nl-NL"/>
+        </w:rPr>
+        <w:t>Beschrijving</w:t>
+      </w:r>
+    </w:p>
+    <w:p>
+      <w:pPr>
+        <w:rPr>
+          <w:lang w:val="nl-NL"/>
+        </w:rPr>
+      </w:pPr>
+      <w:r>
+        <w:rPr>
+          <w:lang w:val="nl-NL"/>
+        </w:rPr>
+        <w:t xml:space="preserve">Canny edge detection </w:t>
+      </w:r>
+      <w:r>
+        <w:rPr>
+          <w:lang w:val="nl-NL"/>
+        </w:rPr>
+        <w:t>is ontwikkeld o</w:t>
+      </w:r>
+      <w:r>
+        <w:rPr>
+          <w:lang w:val="nl-NL"/>
+        </w:rPr>
+        <w:t>m een optimale edge detector te maken.</w:t>
+      </w:r>
+      <w:r>
+        <w:rPr>
+          <w:lang w:val="nl-NL"/>
+        </w:rPr>
+        <w:t xml:space="preserve"> Het</w:t>
+      </w:r>
+      <w:r>
+        <w:rPr>
+          <w:lang w:val="nl-NL"/>
+        </w:rPr>
+        <w:t xml:space="preserve"> algoritme is op te delen </w:t>
+      </w:r>
+      <w:r>
+        <w:rPr>
+          <w:lang w:val="nl-NL"/>
+        </w:rPr>
+        <w:t>in vijf stappen.</w:t>
+      </w:r>
+      <w:r>
+        <w:rPr>
+          <w:lang w:val="nl-NL"/>
+        </w:rPr>
+        <w:t xml:space="preserve"> De stappen zien er als volgt uit:</w:t>
+      </w:r>
+    </w:p>
+    <w:p>
+      <w:pPr>
+        <w:pStyle w:val="ListParagraph"/>
         <w:numPr>
           <w:ilvl w:val="0"/>
           <w:numId w:val="4"/>
@@ -5591,12 +5659,18 @@
         <w:rPr>
           <w:lang w:val="nl-NL"/>
         </w:rPr>
-        <w:t xml:space="preserve">gaussian filter. </w:t>
+        <w:t>G</w:t>
+      </w:r>
+      <w:r>
+        <w:rPr>
+          <w:lang w:val="nl-NL"/>
+        </w:rPr>
+        <w:t xml:space="preserve">aussian filter. </w:t>
       </w:r>
     </w:p>
     <w:p>
       <w:pPr>
-        <w:pStyle w:val="Lijstalinea"/>
+        <w:pStyle w:val="ListParagraph"/>
         <w:numPr>
           <w:ilvl w:val="0"/>
           <w:numId w:val="4"/>
@@ -5620,7 +5694,7 @@
     </w:p>
     <w:p>
       <w:pPr>
-        <w:pStyle w:val="Lijstalinea"/>
+        <w:pStyle w:val="ListParagraph"/>
         <w:numPr>
           <w:ilvl w:val="0"/>
           <w:numId w:val="4"/>
@@ -5638,31 +5712,43 @@
     </w:p>
     <w:p>
       <w:pPr>
-        <w:pStyle w:val="Lijstalinea"/>
+        <w:pStyle w:val="ListParagraph"/>
         <w:numPr>
           <w:ilvl w:val="0"/>
           <w:numId w:val="4"/>
         </w:numPr>
-      </w:pPr>
-      <w:r>
+        <w:rPr>
+          <w:lang w:val="nl-NL"/>
+        </w:rPr>
+      </w:pPr>
+      <w:r>
+        <w:rPr>
+          <w:lang w:val="nl-NL"/>
+        </w:rPr>
         <w:t>Double t</w:t>
       </w:r>
       <w:r>
+        <w:rPr>
+          <w:lang w:val="nl-NL"/>
+        </w:rPr>
         <w:t>hresholding</w:t>
       </w:r>
       <w:r>
+        <w:rPr>
+          <w:lang w:val="nl-NL"/>
+        </w:rPr>
         <w:t xml:space="preserve"> </w:t>
       </w:r>
       <w:r>
-        <w:t>om potentiële e</w:t>
-      </w:r>
-      <w:r>
-        <w:t>dges te krijgen</w:t>
+        <w:rPr>
+          <w:lang w:val="nl-NL"/>
+        </w:rPr>
+        <w:t>om potentiële edges te krijgen</w:t>
       </w:r>
     </w:p>
     <w:p>
       <w:pPr>
-        <w:pStyle w:val="Lijstalinea"/>
+        <w:pStyle w:val="ListParagraph"/>
         <w:numPr>
           <w:ilvl w:val="0"/>
           <w:numId w:val="4"/>
@@ -5699,13 +5785,7 @@
         <w:rPr>
           <w:lang w:val="nl-NL"/>
         </w:rPr>
-        <w:t>edges wegfilteren die</w:t>
-      </w:r>
-      <w:r>
-        <w:rPr>
-          <w:lang w:val="nl-NL"/>
-        </w:rPr>
-        <w:t xml:space="preserve"> niet aan een zekere edge zitten.</w:t>
+        <w:t>edges wegfilteren die niet aan een zekere edge zitten.</w:t>
       </w:r>
     </w:p>
     <w:p>
@@ -5723,7 +5803,7 @@
     </w:p>
     <w:p>
       <w:pPr>
-        <w:pStyle w:val="Kop3"/>
+        <w:pStyle w:val="Heading3"/>
         <w:rPr>
           <w:lang w:val="nl-NL"/>
         </w:rPr>
@@ -5737,7 +5817,7 @@
     </w:p>
     <w:p>
       <w:pPr>
-        <w:pStyle w:val="Lijstalinea"/>
+        <w:pStyle w:val="ListParagraph"/>
         <w:numPr>
           <w:ilvl w:val="0"/>
           <w:numId w:val="2"/>
@@ -5750,7 +5830,31 @@
         <w:rPr>
           <w:lang w:val="nl-NL"/>
         </w:rPr>
-        <w:t>Filtert een deel van de noise weg</w:t>
+        <w:t>E</w:t>
+      </w:r>
+      <w:r>
+        <w:rPr>
+          <w:lang w:val="nl-NL"/>
+        </w:rPr>
+        <w:t xml:space="preserve">en deel van de noise </w:t>
+      </w:r>
+      <w:r>
+        <w:rPr>
+          <w:lang w:val="nl-NL"/>
+        </w:rPr>
+        <w:t xml:space="preserve">wordt </w:t>
+      </w:r>
+      <w:r>
+        <w:rPr>
+          <w:lang w:val="nl-NL"/>
+        </w:rPr>
+        <w:t>weg</w:t>
+      </w:r>
+      <w:r>
+        <w:rPr>
+          <w:lang w:val="nl-NL"/>
+        </w:rPr>
+        <w:t>gefiltert</w:t>
       </w:r>
       <w:r>
         <w:rPr>
@@ -5761,17 +5865,14 @@
     </w:p>
     <w:p>
       <w:pPr>
-        <w:pStyle w:val="Lijstalinea"/>
+        <w:pStyle w:val="ListParagraph"/>
         <w:numPr>
           <w:ilvl w:val="0"/>
           <w:numId w:val="2"/>
         </w:numPr>
       </w:pPr>
       <w:r>
-        <w:t>Betere edge detection d.m</w:t>
-      </w:r>
-      <w:r>
-        <w:t>.v.</w:t>
+        <w:t>Betere edge detection d.m.v.</w:t>
       </w:r>
       <w:r>
         <w:t xml:space="preserve"> thresholding</w:t>
@@ -5779,12 +5880,10 @@
       <w:r>
         <w:t>.</w:t>
       </w:r>
-      <w:bookmarkStart w:id="0" w:name="_GoBack"/>
-      <w:bookmarkEnd w:id="0"/>
     </w:p>
     <w:p>
       <w:pPr>
-        <w:pStyle w:val="Lijstalinea"/>
+        <w:pStyle w:val="ListParagraph"/>
         <w:numPr>
           <w:ilvl w:val="0"/>
           <w:numId w:val="2"/>
@@ -5797,13 +5896,7 @@
         <w:rPr>
           <w:lang w:val="nl-NL"/>
         </w:rPr>
-        <w:t>Vind edges met een l</w:t>
-      </w:r>
-      <w:r>
-        <w:rPr>
-          <w:lang w:val="nl-NL"/>
-        </w:rPr>
-        <w:t>age error rate</w:t>
+        <w:t>Vind edges met een lage error rate</w:t>
       </w:r>
       <w:r>
         <w:rPr>
@@ -5814,7 +5907,7 @@
     </w:p>
     <w:p>
       <w:pPr>
-        <w:pStyle w:val="Lijstalinea"/>
+        <w:pStyle w:val="ListParagraph"/>
         <w:numPr>
           <w:ilvl w:val="0"/>
           <w:numId w:val="2"/>
@@ -5838,7 +5931,7 @@
     </w:p>
     <w:p>
       <w:pPr>
-        <w:pStyle w:val="Kop3"/>
+        <w:pStyle w:val="Heading3"/>
         <w:rPr>
           <w:lang w:val="nl-NL"/>
         </w:rPr>
@@ -5852,7 +5945,7 @@
     </w:p>
     <w:p>
       <w:pPr>
-        <w:pStyle w:val="Lijstalinea"/>
+        <w:pStyle w:val="ListParagraph"/>
         <w:numPr>
           <w:ilvl w:val="0"/>
           <w:numId w:val="2"/>
@@ -5876,7 +5969,7 @@
     </w:p>
     <w:p>
       <w:pPr>
-        <w:pStyle w:val="Lijstalinea"/>
+        <w:pStyle w:val="ListParagraph"/>
         <w:numPr>
           <w:ilvl w:val="0"/>
           <w:numId w:val="2"/>
@@ -5912,99 +6005,127 @@
     </w:p>
     <w:p>
       <w:pPr>
-        <w:pStyle w:val="Kop2"/>
-        <w:rPr>
-          <w:lang w:val="nl-NL"/>
-        </w:rPr>
-      </w:pPr>
-      <w:r>
-        <w:rPr>
-          <w:lang w:val="nl-NL"/>
-        </w:rPr>
-        <w:t>Fuz</w:t>
-      </w:r>
-      <w:r>
-        <w:rPr>
-          <w:lang w:val="nl-NL"/>
-        </w:rPr>
-        <w:t>z</w:t>
-      </w:r>
-      <w:r>
-        <w:rPr>
-          <w:lang w:val="nl-NL"/>
-        </w:rPr>
-        <w:t>y logic</w:t>
+        <w:spacing w:after="160" w:line="259" w:lineRule="auto"/>
+        <w:rPr>
+          <w:rFonts w:asciiTheme="majorHAnsi" w:eastAsiaTheme="majorEastAsia" w:hAnsiTheme="majorHAnsi" w:cstheme="majorBidi"/>
+          <w:color w:val="404040" w:themeColor="text1" w:themeTint="BF"/>
+          <w:sz w:val="28"/>
+          <w:szCs w:val="28"/>
+          <w:lang w:val="nl-NL"/>
+        </w:rPr>
+      </w:pPr>
+      <w:r>
+        <w:rPr>
+          <w:lang w:val="nl-NL"/>
+        </w:rPr>
+        <w:br w:type="page"/>
       </w:r>
     </w:p>
     <w:p>
       <w:pPr>
-        <w:pStyle w:val="Kop3"/>
-        <w:rPr>
-          <w:lang w:val="nl-NL"/>
-        </w:rPr>
-      </w:pPr>
-      <w:r>
-        <w:rPr>
-          <w:lang w:val="nl-NL"/>
-        </w:rPr>
-        <w:t>Beschrijving</w:t>
+        <w:pStyle w:val="Heading2"/>
+        <w:rPr>
+          <w:lang w:val="nl-NL"/>
+        </w:rPr>
+      </w:pPr>
+      <w:r>
+        <w:rPr>
+          <w:lang w:val="nl-NL"/>
+        </w:rPr>
+        <w:t>Fuzzy logic</w:t>
       </w:r>
     </w:p>
     <w:p>
       <w:pPr>
-        <w:rPr>
-          <w:lang w:val="nl-NL"/>
-        </w:rPr>
-      </w:pPr>
-      <w:r>
-        <w:rPr>
-          <w:lang w:val="nl-NL"/>
-        </w:rPr>
-        <w:t xml:space="preserve">Fuzzy logic maakt gebruik van 3x3 binary matrices. </w:t>
-      </w:r>
-      <w:r>
-        <w:rPr>
-          <w:lang w:val="nl-NL"/>
-        </w:rPr>
-        <w:t xml:space="preserve">De pixels die aan de rand zitten worden </w:t>
-      </w:r>
-      <w:r>
-        <w:rPr>
-          <w:lang w:val="nl-NL"/>
-        </w:rPr>
-        <w:t xml:space="preserve">toegewezen aan een bereik van waarden die allemaal van elkaar verschillen. </w:t>
-      </w:r>
-      <w:r>
-        <w:rPr>
-          <w:lang w:val="nl-NL"/>
-        </w:rPr>
-        <w:t xml:space="preserve">Dit resulteert </w:t>
-      </w:r>
-      <w:r>
-        <w:rPr>
-          <w:lang w:val="nl-NL"/>
-        </w:rPr>
-        <w:t xml:space="preserve">in scherpe </w:t>
-      </w:r>
-      <w:r>
-        <w:rPr>
-          <w:lang w:val="nl-NL"/>
-        </w:rPr>
-        <w:t xml:space="preserve">randen, die gemakkelijk te detecteren zijn, </w:t>
+        <w:pStyle w:val="Heading3"/>
+        <w:rPr>
+          <w:lang w:val="nl-NL"/>
+        </w:rPr>
+      </w:pPr>
+      <w:r>
+        <w:rPr>
+          <w:lang w:val="nl-NL"/>
+        </w:rPr>
+        <w:t>Beschrijving</w:t>
       </w:r>
     </w:p>
     <w:p>
       <w:pPr>
-        <w:pStyle w:val="Kop3"/>
-        <w:rPr>
-          <w:lang w:val="nl-NL"/>
-        </w:rPr>
-      </w:pPr>
-      <w:r>
-        <w:rPr>
-          <w:lang w:val="nl-NL"/>
-        </w:rPr>
-        <w:t>Pluspunten</w:t>
+        <w:rPr>
+          <w:lang w:val="nl-NL"/>
+        </w:rPr>
+      </w:pPr>
+      <w:r>
+        <w:rPr>
+          <w:lang w:val="nl-NL"/>
+        </w:rPr>
+        <w:t>Wij hebben het volgende kunnen vinden over Fuzzy logic in de</w:t>
+      </w:r>
+      <w:r>
+        <w:rPr>
+          <w:lang w:val="nl-NL"/>
+        </w:rPr>
+        <w:t xml:space="preserve"> paper </w:t>
+      </w:r>
+      <w:r>
+        <w:rPr>
+          <w:lang w:val="nl-NL"/>
+        </w:rPr>
+        <w:t>Edge detection in digital images using Fuzzy logic technique</w:t>
+      </w:r>
+      <w:r>
+        <w:rPr>
+          <w:lang w:val="nl-NL"/>
+        </w:rPr>
+        <w:t xml:space="preserve"> </w:t>
+      </w:r>
+      <w:sdt>
+        <w:sdtPr>
+          <w:rPr>
+            <w:lang w:val="nl-NL"/>
+          </w:rPr>
+          <w:id w:val="296576523"/>
+          <w:citation/>
+        </w:sdtPr>
+        <w:sdtContent>
+          <w:r>
+            <w:rPr>
+              <w:lang w:val="nl-NL"/>
+            </w:rPr>
+            <w:fldChar w:fldCharType="begin"/>
+          </w:r>
+          <w:r>
+            <w:rPr>
+              <w:lang w:val="nl-NL"/>
+            </w:rPr>
+            <w:instrText xml:space="preserve"> CITATION Shr \l 1033 </w:instrText>
+          </w:r>
+          <w:r>
+            <w:rPr>
+              <w:lang w:val="nl-NL"/>
+            </w:rPr>
+            <w:fldChar w:fldCharType="separate"/>
+          </w:r>
+          <w:r>
+            <w:rPr>
+              <w:noProof/>
+              <w:lang w:val="nl-NL"/>
+            </w:rPr>
+            <w:t>(Shrivakhan &amp; Chandrasekar, 2012)</w:t>
+          </w:r>
+          <w:r>
+            <w:rPr>
+              <w:lang w:val="nl-NL"/>
+            </w:rPr>
+            <w:fldChar w:fldCharType="end"/>
+          </w:r>
+        </w:sdtContent>
+      </w:sdt>
+      <w:r>
+        <w:rPr>
+          <w:lang w:val="nl-NL"/>
+        </w:rPr>
+        <w:t>.</w:t>
       </w:r>
     </w:p>
     <w:p>
@@ -6013,110 +6134,54 @@
           <w:lang w:val="nl-NL"/>
         </w:rPr>
       </w:pPr>
+      <w:r>
+        <w:rPr>
+          <w:lang w:val="nl-NL"/>
+        </w:rPr>
+        <w:t xml:space="preserve">Fuzzy logic maakt gebruik van 3x3 binary matrices. De pixels die aan de rand zitten worden toegewezen aan een bereik van waarden die allemaal van elkaar verschillen. Dit resulteert in scherpe randen, die gemakkelijk te detecteren zijn. Met behulp van </w:t>
+      </w:r>
+      <w:r>
+        <w:rPr>
+          <w:lang w:val="nl-NL"/>
+        </w:rPr>
+        <w:t>Fuzzy logic reasoning</w:t>
+      </w:r>
+      <w:r>
+        <w:rPr>
+          <w:lang w:val="nl-NL"/>
+        </w:rPr>
+        <w:t xml:space="preserve"> worden edges gevonden</w:t>
+      </w:r>
+      <w:r>
+        <w:rPr>
+          <w:lang w:val="nl-NL"/>
+        </w:rPr>
+        <w:t xml:space="preserve"> zonder dat er thresholding moet worden toegepast</w:t>
+      </w:r>
+      <w:r>
+        <w:rPr>
+          <w:lang w:val="nl-NL"/>
+        </w:rPr>
+        <w:t>.</w:t>
+      </w:r>
     </w:p>
     <w:p>
       <w:pPr>
-        <w:pStyle w:val="Kop3"/>
-        <w:rPr>
-          <w:lang w:val="nl-NL"/>
-        </w:rPr>
-      </w:pPr>
-      <w:r>
-        <w:rPr>
-          <w:lang w:val="nl-NL"/>
-        </w:rPr>
-        <w:t>Minpunten</w:t>
+        <w:pStyle w:val="Heading3"/>
+        <w:rPr>
+          <w:lang w:val="nl-NL"/>
+        </w:rPr>
+      </w:pPr>
+      <w:r>
+        <w:rPr>
+          <w:lang w:val="nl-NL"/>
+        </w:rPr>
+        <w:t>Pluspunten</w:t>
       </w:r>
     </w:p>
     <w:p>
       <w:pPr>
-        <w:rPr>
-          <w:lang w:val="nl-NL"/>
-        </w:rPr>
-      </w:pPr>
-    </w:p>
-    <w:p>
-      <w:pPr>
-        <w:pStyle w:val="Kop2"/>
-        <w:rPr>
-          <w:lang w:val="nl-NL"/>
-        </w:rPr>
-      </w:pPr>
-      <w:r>
-        <w:rPr>
-          <w:lang w:val="nl-NL"/>
-        </w:rPr>
-        <w:t>Laplacian</w:t>
-      </w:r>
-    </w:p>
-    <w:p>
-      <w:pPr>
-        <w:pStyle w:val="Kop3"/>
-        <w:rPr>
-          <w:lang w:val="nl-NL"/>
-        </w:rPr>
-      </w:pPr>
-      <w:r>
-        <w:rPr>
-          <w:lang w:val="nl-NL"/>
-        </w:rPr>
-        <w:t>Beschrijving</w:t>
-      </w:r>
-    </w:p>
-    <w:p>
-      <w:pPr>
-        <w:rPr>
-          <w:lang w:val="en-US"/>
-        </w:rPr>
-      </w:pPr>
-      <w:r>
-        <w:t>T</w:t>
-      </w:r>
-      <w:r>
-        <w:t>he Laplacian typically is unacceptably sensitive to noise. The magnitude of the Laplacian produces double edges, an undesirable effect because it complicates segmentation [9] . For these reasons, the Laplacian is combined with smoothing as a precursor to</w:t>
-      </w:r>
-      <w:r>
-        <w:t xml:space="preserve"> finding edges via zero-crossings.</w:t>
-      </w:r>
-    </w:p>
-    <w:p>
-      <w:pPr>
-        <w:pStyle w:val="Kop3"/>
-        <w:rPr>
-          <w:lang w:val="nl-NL"/>
-        </w:rPr>
-      </w:pPr>
-      <w:r>
-        <w:rPr>
-          <w:lang w:val="nl-NL"/>
-        </w:rPr>
-        <w:t>Pluspunten</w:t>
-      </w:r>
-    </w:p>
-    <w:p>
-      <w:pPr>
-        <w:rPr>
-          <w:lang w:val="nl-NL"/>
-        </w:rPr>
-      </w:pPr>
-    </w:p>
-    <w:p>
-      <w:pPr>
-        <w:pStyle w:val="Kop3"/>
-        <w:rPr>
-          <w:lang w:val="nl-NL"/>
-        </w:rPr>
-      </w:pPr>
-      <w:r>
-        <w:rPr>
-          <w:lang w:val="nl-NL"/>
-        </w:rPr>
-        <w:t>Minpunten</w:t>
-      </w:r>
-    </w:p>
-    <w:p>
-      <w:pPr>
-        <w:pStyle w:val="Lijstalinea"/>
+        <w:pStyle w:val="ListParagraph"/>
         <w:numPr>
           <w:ilvl w:val="0"/>
           <w:numId w:val="2"/>
@@ -6129,331 +6194,708 @@
         <w:rPr>
           <w:lang w:val="nl-NL"/>
         </w:rPr>
-        <w:t>Is erg sensitief voor</w:t>
-      </w:r>
-      <w:r>
-        <w:rPr>
-          <w:lang w:val="nl-NL"/>
-        </w:rPr>
-        <w:t xml:space="preserve"> noise.</w:t>
+        <w:t xml:space="preserve">De </w:t>
+      </w:r>
+      <w:r>
+        <w:rPr>
+          <w:lang w:val="nl-NL"/>
+        </w:rPr>
+        <w:t>Fuzzy rules zorgen ervoor dat er zo min mogelijk dubbele lijnen zijn in het resultaat.</w:t>
       </w:r>
     </w:p>
     <w:p>
       <w:pPr>
-        <w:rPr>
-          <w:lang w:val="nl-NL"/>
-        </w:rPr>
-      </w:pPr>
+        <w:pStyle w:val="ListParagraph"/>
+        <w:numPr>
+          <w:ilvl w:val="0"/>
+          <w:numId w:val="2"/>
+        </w:numPr>
+        <w:rPr>
+          <w:lang w:val="nl-NL"/>
+        </w:rPr>
+      </w:pPr>
+      <w:r>
+        <w:rPr>
+          <w:lang w:val="nl-NL"/>
+        </w:rPr>
+        <w:t>De edges zijn smooth.</w:t>
+      </w:r>
     </w:p>
     <w:p>
       <w:pPr>
-        <w:pStyle w:val="Kop1"/>
-        <w:rPr>
-          <w:lang w:val="nl-NL"/>
-        </w:rPr>
-      </w:pPr>
-      <w:r>
-        <w:rPr>
-          <w:lang w:val="nl-NL"/>
-        </w:rPr>
-        <w:lastRenderedPageBreak/>
-        <w:t>Keuze</w:t>
+        <w:pStyle w:val="ListParagraph"/>
+        <w:numPr>
+          <w:ilvl w:val="0"/>
+          <w:numId w:val="2"/>
+        </w:numPr>
+        <w:rPr>
+          <w:lang w:val="nl-NL"/>
+        </w:rPr>
+      </w:pPr>
+      <w:r>
+        <w:rPr>
+          <w:lang w:val="nl-NL"/>
+        </w:rPr>
+        <w:t xml:space="preserve">De hoeken zijn </w:t>
+      </w:r>
+      <w:r>
+        <w:rPr>
+          <w:lang w:val="nl-NL"/>
+        </w:rPr>
+        <w:t>scherp waardoor ze goed gedetecteerd kunnen worden.</w:t>
       </w:r>
     </w:p>
     <w:p>
       <w:pPr>
-        <w:rPr>
-          <w:i/>
-          <w:lang w:val="nl-NL"/>
-        </w:rPr>
-      </w:pPr>
-      <w:r>
-        <w:rPr>
-          <w:i/>
-          <w:lang w:val="nl-NL"/>
-        </w:rPr>
-        <w:t>Je geeft een onderbouwing over waarom een bepaalde methode is gekozen, en/of waarom bepaalde settings zijn gebruikt.</w:t>
+        <w:pStyle w:val="Heading3"/>
+        <w:rPr>
+          <w:lang w:val="nl-NL"/>
+        </w:rPr>
+      </w:pPr>
+      <w:r>
+        <w:rPr>
+          <w:lang w:val="nl-NL"/>
+        </w:rPr>
+        <w:t>Minpunten</w:t>
       </w:r>
     </w:p>
     <w:p>
       <w:pPr>
-        <w:pStyle w:val="Kop1"/>
-        <w:rPr>
-          <w:lang w:val="nl-NL"/>
-        </w:rPr>
-      </w:pPr>
-      <w:r>
-        <w:rPr>
-          <w:lang w:val="nl-NL"/>
-        </w:rPr>
-        <w:t>Implementatie</w:t>
+        <w:pStyle w:val="ListParagraph"/>
+        <w:numPr>
+          <w:ilvl w:val="0"/>
+          <w:numId w:val="2"/>
+        </w:numPr>
+        <w:rPr>
+          <w:lang w:val="nl-NL"/>
+        </w:rPr>
+      </w:pPr>
+      <w:r>
+        <w:rPr>
+          <w:lang w:val="nl-NL"/>
+        </w:rPr>
+        <w:t xml:space="preserve">Langzaam </w:t>
+      </w:r>
+      <w:r>
+        <w:rPr>
+          <w:lang w:val="nl-NL"/>
+        </w:rPr>
+        <w:t xml:space="preserve">en </w:t>
+      </w:r>
+      <w:r>
+        <w:rPr>
+          <w:lang w:val="nl-NL"/>
+        </w:rPr>
+        <w:t xml:space="preserve">erg </w:t>
+      </w:r>
+      <w:r>
+        <w:rPr>
+          <w:lang w:val="nl-NL"/>
+        </w:rPr>
+        <w:t xml:space="preserve">ingewikkeld </w:t>
+      </w:r>
+      <w:r>
+        <w:rPr>
+          <w:lang w:val="nl-NL"/>
+        </w:rPr>
+        <w:t xml:space="preserve">ten opzichte van </w:t>
+      </w:r>
+      <w:r>
+        <w:rPr>
+          <w:lang w:val="nl-NL"/>
+        </w:rPr>
+        <w:t>S</w:t>
+      </w:r>
+      <w:r>
+        <w:rPr>
+          <w:lang w:val="nl-NL"/>
+        </w:rPr>
+        <w:t>obel.</w:t>
       </w:r>
     </w:p>
     <w:p>
       <w:pPr>
-        <w:rPr>
-          <w:rFonts w:cstheme="minorHAnsi"/>
-          <w:i/>
-          <w:lang w:val="nl-NL"/>
-        </w:rPr>
-      </w:pPr>
-      <w:r>
-        <w:rPr>
-          <w:rFonts w:cstheme="minorHAnsi"/>
-          <w:i/>
-          <w:lang w:val="nl-NL"/>
-        </w:rPr>
-        <w:t>Je geeft aan hoe deze keuze is geimplementeerd in de code</w:t>
+        <w:pStyle w:val="ListParagraph"/>
+        <w:numPr>
+          <w:ilvl w:val="0"/>
+          <w:numId w:val="2"/>
+        </w:numPr>
+        <w:rPr>
+          <w:lang w:val="nl-NL"/>
+        </w:rPr>
+      </w:pPr>
+      <w:r>
+        <w:rPr>
+          <w:lang w:val="nl-NL"/>
+        </w:rPr>
+        <w:t>Als er noise in image zit, dan moet je model afstellen.</w:t>
       </w:r>
     </w:p>
     <w:p>
       <w:pPr>
-        <w:pStyle w:val="Kop1"/>
-        <w:rPr>
-          <w:lang w:val="nl-NL"/>
-        </w:rPr>
-      </w:pPr>
-      <w:r>
-        <w:rPr>
-          <w:lang w:val="nl-NL"/>
-        </w:rPr>
-        <w:t>Evaluatie</w:t>
+        <w:pStyle w:val="Heading1"/>
+        <w:rPr>
+          <w:lang w:val="nl-NL"/>
+        </w:rPr>
+      </w:pPr>
+      <w:r>
+        <w:rPr>
+          <w:lang w:val="nl-NL"/>
+        </w:rPr>
+        <w:t>Keuz</w:t>
+      </w:r>
+      <w:r>
+        <w:rPr>
+          <w:lang w:val="nl-NL"/>
+        </w:rPr>
+        <w:t>e</w:t>
       </w:r>
     </w:p>
     <w:p>
       <w:pPr>
         <w:rPr>
-          <w:rFonts w:cstheme="minorHAnsi"/>
-          <w:i/>
-          <w:lang w:val="nl-NL"/>
-        </w:rPr>
-      </w:pPr>
-      <w:r>
-        <w:rPr>
-          <w:rFonts w:cstheme="minorHAnsi"/>
-          <w:i/>
-          <w:lang w:val="nl-NL"/>
-        </w:rPr>
-        <w:t>Je geeft aan welke experimenten er gedaan zullen worden om de implementatie te testen en te ‘bewijzen’ dat de implementatie daadwerkelijk correct werkt. Dit geeft direct informatie over de meetrapporten die er zullen worden gemaakt.</w:t>
+          <w:iCs/>
+          <w:lang w:val="nl-NL"/>
+        </w:rPr>
+      </w:pPr>
+      <w:r>
+        <w:rPr>
+          <w:iCs/>
+          <w:lang w:val="nl-NL"/>
+        </w:rPr>
+        <w:t xml:space="preserve">Wij gaan voor de Sobel edge-detection methode. Dit doen wij om de volgende redenen. De Sobel methode werkt erg goed </w:t>
+      </w:r>
+      <w:r>
+        <w:rPr>
+          <w:iCs/>
+          <w:lang w:val="nl-NL"/>
+        </w:rPr>
+        <w:t xml:space="preserve">omgaan </w:t>
+      </w:r>
+      <w:r>
+        <w:rPr>
+          <w:iCs/>
+          <w:lang w:val="nl-NL"/>
+        </w:rPr>
+        <w:t>met ruis. Dit komt omdat de</w:t>
+      </w:r>
+      <w:r>
+        <w:rPr>
+          <w:iCs/>
+          <w:lang w:val="nl-NL"/>
+        </w:rPr>
+        <w:t xml:space="preserve"> </w:t>
+      </w:r>
+      <w:r>
+        <w:rPr>
+          <w:iCs/>
+          <w:lang w:val="nl-NL"/>
+        </w:rPr>
+        <w:t>kernels</w:t>
+      </w:r>
+      <w:r>
+        <w:rPr>
+          <w:iCs/>
+          <w:lang w:val="nl-NL"/>
+        </w:rPr>
+        <w:t xml:space="preserve"> die Sobel gebruikt</w:t>
+      </w:r>
+      <w:r>
+        <w:rPr>
+          <w:iCs/>
+          <w:lang w:val="nl-NL"/>
+        </w:rPr>
+        <w:t xml:space="preserve"> de ruis van de foto </w:t>
+      </w:r>
+      <w:r>
+        <w:rPr>
+          <w:iCs/>
+          <w:lang w:val="nl-NL"/>
+        </w:rPr>
+        <w:t>kan</w:t>
+      </w:r>
+      <w:r>
+        <w:rPr>
+          <w:iCs/>
+          <w:lang w:val="nl-NL"/>
+        </w:rPr>
+        <w:t xml:space="preserve"> verminderen. Dit is </w:t>
+      </w:r>
+      <w:r>
+        <w:rPr>
+          <w:iCs/>
+          <w:lang w:val="nl-NL"/>
+        </w:rPr>
+        <w:t xml:space="preserve">wat wij graag willen hebben </w:t>
+      </w:r>
+      <w:r>
+        <w:rPr>
+          <w:iCs/>
+          <w:lang w:val="nl-NL"/>
+        </w:rPr>
+        <w:t xml:space="preserve">voor ons doel. De camera in een smart-door is ten eerste niet van beste kwaliteit, en het kan voorkomen dat het buiten aan het regenen is. Dit </w:t>
+      </w:r>
+      <w:r>
+        <w:rPr>
+          <w:iCs/>
+          <w:lang w:val="nl-NL"/>
+        </w:rPr>
+        <w:t>zal voor ruis zorgen</w:t>
+      </w:r>
+      <w:r>
+        <w:rPr>
+          <w:iCs/>
+          <w:lang w:val="nl-NL"/>
+        </w:rPr>
+        <w:t xml:space="preserve">, wat niet gewenst is </w:t>
+      </w:r>
+      <w:r>
+        <w:rPr>
+          <w:iCs/>
+          <w:lang w:val="nl-NL"/>
+        </w:rPr>
+        <w:t>omdat dit</w:t>
+      </w:r>
+      <w:r>
+        <w:rPr>
+          <w:iCs/>
+          <w:lang w:val="nl-NL"/>
+        </w:rPr>
+        <w:t xml:space="preserve"> zomaar de herkenning zou kunnen beïnvloeden. Ook kan er viezigheid op de lens komen, de camera zit immers aan de buitenkant van de deur. </w:t>
       </w:r>
     </w:p>
     <w:p>
       <w:pPr>
         <w:rPr>
-          <w:rFonts w:cstheme="minorHAnsi"/>
-          <w:lang w:val="nl-NL"/>
-        </w:rPr>
-      </w:pPr>
+          <w:lang w:val="nl-NL"/>
+        </w:rPr>
+      </w:pPr>
+      <w:r>
+        <w:rPr>
+          <w:lang w:val="nl-NL"/>
+        </w:rPr>
+        <w:t xml:space="preserve">Methoden zoals Prewitt en Fuzzy logic zijn dan dus ook niet slim om te gebruiken. </w:t>
+      </w:r>
+      <w:r>
+        <w:rPr>
+          <w:lang w:val="nl-NL"/>
+        </w:rPr>
+        <w:t>Deze werken minder goed met ruis</w:t>
+      </w:r>
+      <w:r>
+        <w:rPr>
+          <w:lang w:val="nl-NL"/>
+        </w:rPr>
+        <w:t>, wat voor ons cruciaal is.</w:t>
+      </w:r>
+      <w:r>
+        <w:rPr>
+          <w:lang w:val="nl-NL"/>
+        </w:rPr>
+        <w:t xml:space="preserve"> </w:t>
+      </w:r>
+      <w:r>
+        <w:rPr>
+          <w:lang w:val="nl-NL"/>
+        </w:rPr>
+        <w:t>De Canny methode gaan we ook niet gebruiken</w:t>
+      </w:r>
+      <w:r>
+        <w:rPr>
+          <w:lang w:val="nl-NL"/>
+        </w:rPr>
+        <w:t>. Ondanks dat wij de nadruk</w:t>
+      </w:r>
+      <w:r>
+        <w:rPr>
+          <w:lang w:val="nl-NL"/>
+        </w:rPr>
+        <w:t xml:space="preserve"> niet</w:t>
+      </w:r>
+      <w:r>
+        <w:rPr>
+          <w:lang w:val="nl-NL"/>
+        </w:rPr>
+        <w:t xml:space="preserve"> leggen op de snelheid van het systeem, gaan wij toch liever voor de Sobel methode, die sneller is dan de Canny methode.</w:t>
+      </w:r>
+      <w:r>
+        <w:rPr>
+          <w:lang w:val="nl-NL"/>
+        </w:rPr>
+        <w:t xml:space="preserve"> Ook zal de Canny methode </w:t>
+      </w:r>
+      <w:r>
+        <w:rPr>
+          <w:lang w:val="nl-NL"/>
+        </w:rPr>
+        <w:t>moeilijker zijn om te implementeren</w:t>
+      </w:r>
+      <w:r>
+        <w:rPr>
+          <w:lang w:val="nl-NL"/>
+        </w:rPr>
+        <w:t>, waarvan wij vrezen dat dit de accuraatheid zal kunnen verminderen omdat wij dan minder de focus kunnen gaan leggen op de methode verbeteren.</w:t>
+      </w:r>
     </w:p>
     <w:p>
       <w:pPr>
-        <w:pStyle w:val="Kop1"/>
-        <w:rPr>
-          <w:lang w:val="nl-NL"/>
-        </w:rPr>
-      </w:pPr>
-      <w:r>
-        <w:rPr>
-          <w:lang w:val="nl-NL"/>
-        </w:rPr>
-        <w:t>Bronnen</w:t>
+        <w:pStyle w:val="Heading1"/>
+        <w:rPr>
+          <w:lang w:val="nl-NL"/>
+        </w:rPr>
+      </w:pPr>
+      <w:r>
+        <w:rPr>
+          <w:lang w:val="nl-NL"/>
+        </w:rPr>
+        <w:t>Implementatie</w:t>
       </w:r>
     </w:p>
     <w:p>
       <w:pPr>
-        <w:rPr>
-          <w:lang w:val="nl-NL"/>
-        </w:rPr>
-      </w:pPr>
-      <w:hyperlink r:id="rId12" w:history="1">
-        <w:r>
-          <w:rPr>
-            <w:rStyle w:val="Hyperlink"/>
-            <w:lang w:val="nl-NL"/>
-          </w:rPr>
-          <w:t>https://journals.ametsoc.org/doi/abs/10.1175/1520-0426(1992)009%3C0067:EDAFSI%3E2.0.CO%3B2</w:t>
-        </w:r>
-      </w:hyperlink>
+        <w:pStyle w:val="Heading1"/>
+        <w:rPr>
+          <w:lang w:val="nl-NL"/>
+        </w:rPr>
+      </w:pPr>
+      <w:r>
+        <w:rPr>
+          <w:rFonts w:asciiTheme="minorHAnsi" w:eastAsiaTheme="minorEastAsia" w:hAnsiTheme="minorHAnsi" w:cstheme="minorHAnsi"/>
+          <w:iCs/>
+          <w:color w:val="auto"/>
+          <w:sz w:val="20"/>
+          <w:szCs w:val="20"/>
+        </w:rPr>
+        <w:t>De eerste stap van de implementatie zal</w:t>
+      </w:r>
+      <w:r>
+        <w:rPr>
+          <w:rFonts w:asciiTheme="minorHAnsi" w:eastAsiaTheme="minorEastAsia" w:hAnsiTheme="minorHAnsi" w:cstheme="minorHAnsi"/>
+          <w:iCs/>
+          <w:color w:val="auto"/>
+          <w:sz w:val="20"/>
+          <w:szCs w:val="20"/>
+        </w:rPr>
+        <w:t xml:space="preserve"> de afbeelding omzetten naar een opencv matrix worden. </w:t>
+      </w:r>
     </w:p>
     <w:p>
-      <w:pPr>
-        <w:rPr>
-          <w:lang w:val="nl-NL"/>
-        </w:rPr>
-      </w:pPr>
-      <w:hyperlink r:id="rId13" w:history="1">
-        <w:r>
-          <w:rPr>
-            <w:rStyle w:val="Hyperlink"/>
-            <w:lang w:val="nl-NL"/>
-          </w:rPr>
-          <w:t>https://nl.mathworks.com/discovery/edge-detection.html</w:t>
-        </w:r>
-      </w:hyperlink>
+      <w:r>
+        <w:t>Hierna zullen wij een x-as en een y-as Sobel kernel over de afbeelding laten lopen</w:t>
+      </w:r>
+      <w:r>
+        <w:t xml:space="preserve">. </w:t>
+      </w:r>
     </w:p>
     <w:p>
-      <w:pPr>
-        <w:rPr>
-          <w:lang w:val="nl-NL"/>
-        </w:rPr>
-      </w:pPr>
-      <w:hyperlink r:id="rId14" w:history="1">
-        <w:r>
-          <w:rPr>
-            <w:rStyle w:val="Hyperlink"/>
-            <w:lang w:val="nl-NL"/>
-          </w:rPr>
-          <w:t>https://pdfs.semanticscholar.org/587a/acc01a4c33f0fe7fb172f5db785f40522b57.pdf</w:t>
-        </w:r>
-      </w:hyperlink>
+      <w:r>
+        <w:t xml:space="preserve">De resulterende </w:t>
+      </w:r>
+      <w:r>
+        <w:t>afgeleiden</w:t>
+      </w:r>
+      <w:r>
+        <w:t xml:space="preserve"> van de </w:t>
+      </w:r>
+      <w:r>
+        <w:t xml:space="preserve">kernels zullen wij hierna samenvoegen doormiddel van </w:t>
+      </w:r>
+      <w:r>
+        <w:t>Pythagora</w:t>
+      </w:r>
+      <w:r>
+        <w:t xml:space="preserve"> tot één matrix. </w:t>
+      </w:r>
+      <w:r>
+        <w:t xml:space="preserve">Dit zal dan de afbeelding opleveren die </w:t>
+      </w:r>
+      <w:r>
+        <w:t xml:space="preserve">alle edges bevat. </w:t>
+      </w:r>
     </w:p>
     <w:p>
       <w:pPr>
-        <w:rPr>
-          <w:rStyle w:val="Hyperlink"/>
-          <w:lang w:val="nl-NL"/>
-        </w:rPr>
-      </w:pPr>
-      <w:hyperlink r:id="rId15" w:history="1">
-        <w:r>
-          <w:rPr>
-            <w:rStyle w:val="Hyperlink"/>
-            <w:lang w:val="nl-NL"/>
-          </w:rPr>
-          <w:t>https://www.freeprojectsforall.com/wp-content/uploads/2018/10/Edge-Detection-Techniques-using-Fuzzy-Logic.pdf</w:t>
-        </w:r>
-      </w:hyperlink>
+        <w:spacing w:after="160" w:line="259" w:lineRule="auto"/>
+      </w:pPr>
+      <w:r>
+        <w:br w:type="page"/>
+      </w:r>
     </w:p>
     <w:p>
-      <w:hyperlink r:id="rId16" w:history="1">
-        <w:r>
-          <w:rPr>
-            <w:rStyle w:val="Hyperlink"/>
-          </w:rPr>
-          <w:t>https://pdfs.semanticscholar.org/6bca/fdf33445585966ee6fb3371dd1ce15241a62.pdf</w:t>
-        </w:r>
-      </w:hyperlink>
-      <w:r>
-        <w:t xml:space="preserve"> (sobel)</w:t>
+      <w:pPr>
+        <w:pStyle w:val="Heading1"/>
+        <w:rPr>
+          <w:lang w:val="nl-NL"/>
+        </w:rPr>
+      </w:pPr>
+      <w:r>
+        <w:rPr>
+          <w:lang w:val="nl-NL"/>
+        </w:rPr>
+        <w:t>Evaluatie</w:t>
       </w:r>
     </w:p>
     <w:p>
       <w:pPr>
         <w:rPr>
-          <w:lang w:val="en-US"/>
-        </w:rPr>
-      </w:pPr>
-      <w:hyperlink r:id="rId17" w:history="1">
-        <w:r>
-          <w:rPr>
-            <w:rStyle w:val="Hyperlink"/>
-            <w:lang w:val="en-US"/>
-          </w:rPr>
-          <w:t>https://en.wikipedia.org/wiki/Prewitt_operator</w:t>
-        </w:r>
-      </w:hyperlink>
-      <w:r>
-        <w:rPr>
-          <w:lang w:val="en-US"/>
-        </w:rPr>
-        <w:t xml:space="preserve"> (Prewi</w:t>
-      </w:r>
-      <w:r>
-        <w:rPr>
-          <w:lang w:val="en-US"/>
-        </w:rPr>
-        <w:t>tt)</w:t>
+          <w:rFonts w:cstheme="minorHAnsi"/>
+          <w:iCs/>
+          <w:lang w:val="nl-NL"/>
+        </w:rPr>
+      </w:pPr>
+      <w:r>
+        <w:rPr>
+          <w:rFonts w:cstheme="minorHAnsi"/>
+          <w:iCs/>
+          <w:lang w:val="nl-NL"/>
+        </w:rPr>
+        <w:t>O</w:t>
+      </w:r>
+      <w:r>
+        <w:rPr>
+          <w:rFonts w:cstheme="minorHAnsi"/>
+          <w:iCs/>
+          <w:lang w:val="nl-NL"/>
+        </w:rPr>
+        <w:t xml:space="preserve">ns onderzoek zal </w:t>
+      </w:r>
+      <w:r>
+        <w:rPr>
+          <w:rFonts w:cstheme="minorHAnsi"/>
+          <w:iCs/>
+          <w:lang w:val="nl-NL"/>
+        </w:rPr>
+        <w:t xml:space="preserve">als volgt verlopen. </w:t>
       </w:r>
     </w:p>
     <w:p>
       <w:pPr>
         <w:rPr>
-          <w:rStyle w:val="Hyperlink"/>
-        </w:rPr>
-      </w:pPr>
-      <w:hyperlink r:id="rId18" w:history="1">
-        <w:r>
-          <w:rPr>
-            <w:rStyle w:val="Hyperlink"/>
-          </w:rPr>
-          <w:t>https://stackoverflow.com/questions/25815209/what-are-pros-and-cons-of-different-edge-detection-algorithms</w:t>
-        </w:r>
-      </w:hyperlink>
+          <w:rFonts w:cstheme="minorHAnsi"/>
+          <w:iCs/>
+          <w:lang w:val="nl-NL"/>
+        </w:rPr>
+      </w:pPr>
+      <w:r>
+        <w:rPr>
+          <w:rFonts w:cstheme="minorHAnsi"/>
+          <w:iCs/>
+          <w:lang w:val="nl-NL"/>
+        </w:rPr>
+        <w:t xml:space="preserve">Om te testen of onze methode een stuk accurater is dan de </w:t>
+      </w:r>
+      <w:r>
+        <w:rPr>
+          <w:rFonts w:cstheme="minorHAnsi"/>
+          <w:iCs/>
+          <w:lang w:val="nl-NL"/>
+        </w:rPr>
+        <w:t>huidige geïmplementeerde methode</w:t>
+      </w:r>
+      <w:r>
+        <w:rPr>
+          <w:rFonts w:cstheme="minorHAnsi"/>
+          <w:iCs/>
+          <w:lang w:val="nl-NL"/>
+        </w:rPr>
+        <w:t xml:space="preserve"> zullen </w:t>
+      </w:r>
+      <w:r>
+        <w:rPr>
+          <w:rFonts w:cstheme="minorHAnsi"/>
+          <w:iCs/>
+          <w:lang w:val="nl-NL"/>
+        </w:rPr>
+        <w:t xml:space="preserve">wij een test set nodig hebben </w:t>
+      </w:r>
+      <w:r>
+        <w:rPr>
+          <w:rFonts w:cstheme="minorHAnsi"/>
+          <w:iCs/>
+          <w:lang w:val="nl-NL"/>
+        </w:rPr>
+        <w:t>met foto’s waarvan de edges al bekend zijn</w:t>
+      </w:r>
+      <w:r>
+        <w:rPr>
+          <w:rFonts w:cstheme="minorHAnsi"/>
+          <w:iCs/>
+          <w:lang w:val="nl-NL"/>
+        </w:rPr>
+        <w:t>.</w:t>
+      </w:r>
+      <w:r>
+        <w:rPr>
+          <w:rFonts w:cstheme="minorHAnsi"/>
+          <w:iCs/>
+          <w:lang w:val="nl-NL"/>
+        </w:rPr>
+        <w:t xml:space="preserve"> </w:t>
+      </w:r>
     </w:p>
     <w:p>
       <w:pPr>
         <w:rPr>
-          <w:lang w:val="nl-NL"/>
-        </w:rPr>
-      </w:pPr>
-      <w:hyperlink r:id="rId19" w:history="1">
-        <w:r>
-          <w:rPr>
-            <w:rStyle w:val="Hyperlink"/>
-            <w:lang w:val="nl-NL"/>
-          </w:rPr>
-          <w:t>http://citeseerx.ist.psu.edu/viewdoc/download?doi=10.1.1.402.1860&amp;rep=rep1&amp;type=pdf</w:t>
-        </w:r>
-      </w:hyperlink>
-      <w:r>
-        <w:rPr>
-          <w:lang w:val="nl-NL"/>
-        </w:rPr>
-        <w:t>( Alle</w:t>
-      </w:r>
-      <w:r>
-        <w:rPr>
-          <w:lang w:val="nl-NL"/>
-        </w:rPr>
-        <w:t>s )</w:t>
+          <w:rFonts w:cstheme="minorHAnsi"/>
+          <w:iCs/>
+          <w:lang w:val="nl-NL"/>
+        </w:rPr>
+      </w:pPr>
+      <w:r>
+        <w:rPr>
+          <w:rFonts w:cstheme="minorHAnsi"/>
+          <w:iCs/>
+          <w:lang w:val="nl-NL"/>
+        </w:rPr>
+        <w:t>Zo kan er</w:t>
+      </w:r>
+      <w:r>
+        <w:rPr>
+          <w:rFonts w:cstheme="minorHAnsi"/>
+          <w:iCs/>
+          <w:lang w:val="nl-NL"/>
+        </w:rPr>
+        <w:t xml:space="preserve"> nadat beide </w:t>
+      </w:r>
+      <w:r>
+        <w:rPr>
+          <w:rFonts w:cstheme="minorHAnsi"/>
+          <w:iCs/>
+          <w:lang w:val="nl-NL"/>
+        </w:rPr>
+        <w:t xml:space="preserve">implementaties (De </w:t>
+      </w:r>
+      <w:r>
+        <w:rPr>
+          <w:rFonts w:cstheme="minorHAnsi"/>
+          <w:iCs/>
+          <w:lang w:val="nl-NL"/>
+        </w:rPr>
+        <w:t>aangeleverde en de door ons geschreven)</w:t>
+      </w:r>
+      <w:r>
+        <w:rPr>
+          <w:rFonts w:cstheme="minorHAnsi"/>
+          <w:iCs/>
+          <w:lang w:val="nl-NL"/>
+        </w:rPr>
+        <w:t xml:space="preserve"> </w:t>
+      </w:r>
+      <w:r>
+        <w:rPr>
+          <w:rFonts w:cstheme="minorHAnsi"/>
+          <w:iCs/>
+          <w:lang w:val="nl-NL"/>
+        </w:rPr>
+        <w:t>hun resultaten hebben opgeleverd (afbeeldingen met detected edges)</w:t>
+      </w:r>
+      <w:r>
+        <w:rPr>
+          <w:rFonts w:cstheme="minorHAnsi"/>
+          <w:iCs/>
+          <w:lang w:val="nl-NL"/>
+        </w:rPr>
+        <w:t xml:space="preserve">, gekeken worden </w:t>
+      </w:r>
+      <w:r>
+        <w:rPr>
+          <w:rFonts w:cstheme="minorHAnsi"/>
+          <w:iCs/>
+          <w:lang w:val="nl-NL"/>
+        </w:rPr>
+        <w:t>hoe groot het verschil is met de afbeelding die bij de dataset zat.</w:t>
       </w:r>
     </w:p>
     <w:p>
-      <w:hyperlink r:id="rId20" w:history="1">
-        <w:r>
-          <w:rPr>
-            <w:rStyle w:val="Hyperlink"/>
-            <w:lang w:val="nl-NL"/>
-          </w:rPr>
-          <w:t>https://www.aishack.in/tutorials/sobel-laplacian-edge-detectors/</w:t>
-        </w:r>
-      </w:hyperlink>
+      <w:pPr>
+        <w:rPr>
+          <w:rFonts w:cstheme="minorHAnsi"/>
+          <w:iCs/>
+          <w:lang w:val="nl-NL"/>
+        </w:rPr>
+      </w:pPr>
+      <w:r>
+        <w:rPr>
+          <w:rFonts w:cstheme="minorHAnsi"/>
+          <w:iCs/>
+          <w:lang w:val="nl-NL"/>
+        </w:rPr>
+        <w:t xml:space="preserve">Doormiddel van het vergelijken van de </w:t>
+      </w:r>
+      <w:r>
+        <w:rPr>
+          <w:rFonts w:cstheme="minorHAnsi"/>
+          <w:iCs/>
+          <w:lang w:val="nl-NL"/>
+        </w:rPr>
+        <w:t xml:space="preserve">edges </w:t>
+      </w:r>
+      <w:r>
+        <w:rPr>
+          <w:rFonts w:cstheme="minorHAnsi"/>
+          <w:iCs/>
+          <w:lang w:val="nl-NL"/>
+        </w:rPr>
+        <w:t>die wij hebben gedetecteerd en de al bekende edges van de dataset, kunnen wij</w:t>
+      </w:r>
+      <w:r>
+        <w:rPr>
+          <w:rFonts w:cstheme="minorHAnsi"/>
+          <w:iCs/>
+          <w:lang w:val="nl-NL"/>
+        </w:rPr>
+        <w:t xml:space="preserve"> zien hoeveel ze van elkaar verschillen. Deze verschillen kunnen we dan </w:t>
+      </w:r>
+      <w:r>
+        <w:rPr>
+          <w:rFonts w:cstheme="minorHAnsi"/>
+          <w:iCs/>
+          <w:lang w:val="nl-NL"/>
+        </w:rPr>
+        <w:t>naast elkaar leggen</w:t>
+      </w:r>
+      <w:r>
+        <w:rPr>
+          <w:rFonts w:cstheme="minorHAnsi"/>
+          <w:iCs/>
+          <w:lang w:val="nl-NL"/>
+        </w:rPr>
+        <w:t xml:space="preserve"> om te </w:t>
+      </w:r>
+      <w:r>
+        <w:rPr>
+          <w:rFonts w:cstheme="minorHAnsi"/>
+          <w:iCs/>
+          <w:lang w:val="nl-NL"/>
+        </w:rPr>
+        <w:t>zie</w:t>
+      </w:r>
+      <w:r>
+        <w:rPr>
+          <w:rFonts w:cstheme="minorHAnsi"/>
+          <w:iCs/>
+          <w:lang w:val="nl-NL"/>
+        </w:rPr>
+        <w:t>n welke implementatie beter is.</w:t>
+      </w:r>
     </w:p>
     <w:p>
-      <w:hyperlink r:id="rId21" w:history="1">
-        <w:r>
-          <w:rPr>
-            <w:rStyle w:val="Hyperlink"/>
-          </w:rPr>
-          <w:t>http://citeseerx.ist.psu.edu/viewdoc/download;jsessionid=0F065FA9048AE874AD804FCFABC71FCF?doi=10.1.1.165.9458&amp;rep=rep1&amp;type=pdf</w:t>
-        </w:r>
-      </w:hyperlink>
+      <w:pPr>
+        <w:rPr>
+          <w:rFonts w:cstheme="minorHAnsi"/>
+          <w:iCs/>
+          <w:lang w:val="nl-NL"/>
+        </w:rPr>
+      </w:pPr>
+      <w:r>
+        <w:rPr>
+          <w:rFonts w:cstheme="minorHAnsi"/>
+          <w:iCs/>
+          <w:lang w:val="nl-NL"/>
+        </w:rPr>
+        <w:t>Dit gaan wij uitvoeren op de hele dataset. Dit houdt in dat wij meerdere afbeeldingen gaan testen en niet maar een paar afbeeldingen. Dit levert een beter resultaat op omdat er zo meerdere proeven zijn gedaan.</w:t>
+      </w:r>
     </w:p>
-    <w:p/>
-    <w:p>
-      <w:hyperlink r:id="rId22" w:history="1">
-        <w:r>
-          <w:rPr>
-            <w:rStyle w:val="Hyperlink"/>
-          </w:rPr>
-          <w:t>https://www.ijser.org/researchpaper/Edge-Detection-by-Using-Canny-and-Prewitt.pdf</w:t>
-        </w:r>
-      </w:hyperlink>
-      <w:r>
-        <w:t xml:space="preserve"> (canny)</w:t>
-      </w:r>
-    </w:p>
-    <w:p>
-      <w:hyperlink r:id="rId23" w:history="1">
-        <w:r>
-          <w:rPr>
-            <w:rStyle w:val="Hyperlink"/>
-          </w:rPr>
-          <w:t>https://www.freeprojectsforall.com/wp-content/uploads/2018/10/Edge-Detection-Techniques-using-Fuzzy-Logic.pdf</w:t>
-        </w:r>
-      </w:hyperlink>
-    </w:p>
-    <w:p/>
     <w:sdt>
       <w:sdtPr>
         <w:rPr>
@@ -6469,15 +6911,10 @@
           <w:docPartUnique/>
         </w:docPartObj>
       </w:sdtPr>
-      <w:sdtEndPr>
-        <w:rPr>
-          <w:lang w:val="en-GB"/>
-        </w:rPr>
-      </w:sdtEndPr>
       <w:sdtContent>
         <w:p>
           <w:pPr>
-            <w:pStyle w:val="Kop1"/>
+            <w:pStyle w:val="Heading1"/>
           </w:pPr>
           <w:r>
             <w:t>Bibliografie</w:t>
@@ -6485,13 +6922,16 @@
         </w:p>
         <w:sdt>
           <w:sdtPr>
+            <w:rPr>
+              <w:lang w:val="nl-NL"/>
+            </w:rPr>
             <w:id w:val="111145805"/>
             <w:bibliography/>
           </w:sdtPr>
           <w:sdtContent>
             <w:p>
               <w:pPr>
-                <w:pStyle w:val="Bibliografie"/>
+                <w:pStyle w:val="Bibliography"/>
                 <w:ind w:left="720" w:hanging="720"/>
                 <w:rPr>
                   <w:noProof/>
@@ -6500,14 +6940,52 @@
                 </w:rPr>
               </w:pPr>
               <w:r>
+                <w:rPr>
+                  <w:lang w:val="nl-NL"/>
+                </w:rPr>
                 <w:fldChar w:fldCharType="begin"/>
               </w:r>
               <w:r>
+                <w:rPr>
+                  <w:lang w:val="nl-NL"/>
+                </w:rPr>
                 <w:instrText>BIBLIOGRAPHY</w:instrText>
               </w:r>
               <w:r>
+                <w:rPr>
+                  <w:lang w:val="nl-NL"/>
+                </w:rPr>
                 <w:fldChar w:fldCharType="separate"/>
               </w:r>
+              <w:r>
+                <w:rPr>
+                  <w:noProof/>
+                </w:rPr>
+                <w:t xml:space="preserve">Alshennawy, A. A., &amp; Aly, A. A. (2009). Edge Detection in Digital Images Using Fuzzy Logic Technique Vol. 3, No. 3. </w:t>
+              </w:r>
+              <w:r>
+                <w:rPr>
+                  <w:i/>
+                  <w:iCs/>
+                  <w:noProof/>
+                </w:rPr>
+                <w:t>International Scholarly and Scientific Research &amp; Innovation</w:t>
+              </w:r>
+              <w:r>
+                <w:rPr>
+                  <w:noProof/>
+                </w:rPr>
+                <w:t>, pp. 540-548.</w:t>
+              </w:r>
+            </w:p>
+            <w:p>
+              <w:pPr>
+                <w:pStyle w:val="Bibliography"/>
+                <w:ind w:left="720" w:hanging="720"/>
+                <w:rPr>
+                  <w:noProof/>
+                </w:rPr>
+              </w:pPr>
               <w:r>
                 <w:rPr>
                   <w:noProof/>
@@ -6531,7 +7009,7 @@
             </w:p>
             <w:p>
               <w:pPr>
-                <w:pStyle w:val="Bibliografie"/>
+                <w:pStyle w:val="Bibliography"/>
                 <w:ind w:left="720" w:hanging="720"/>
                 <w:rPr>
                   <w:noProof/>
@@ -6559,10 +7037,16 @@
               </w:r>
             </w:p>
             <w:p>
+              <w:pPr>
+                <w:rPr>
+                  <w:lang w:val="nl-NL"/>
+                </w:rPr>
+              </w:pPr>
               <w:r>
                 <w:rPr>
                   <w:b/>
                   <w:bCs/>
+                  <w:lang w:val="nl-NL"/>
                 </w:rPr>
                 <w:fldChar w:fldCharType="end"/>
               </w:r>
@@ -6571,15 +7055,8 @@
         </w:sdt>
       </w:sdtContent>
     </w:sdt>
-    <w:p>
-      <w:pPr>
-        <w:rPr>
-          <w:lang w:val="en-US"/>
-        </w:rPr>
-      </w:pPr>
-    </w:p>
     <w:sectPr>
-      <w:footerReference w:type="default" r:id="rId24"/>
+      <w:footerReference w:type="default" r:id="rId12"/>
       <w:pgSz w:w="12240" w:h="15840"/>
       <w:pgMar w:top="1440" w:right="1440" w:bottom="1440" w:left="1440" w:header="720" w:footer="720" w:gutter="0"/>
       <w:pgNumType w:start="0"/>
@@ -6592,7 +7069,7 @@
 </file>
 
 <file path=word/endnotes.xml><?xml version="1.0" encoding="utf-8"?>
-<w:endnotes xmlns:wpc="http://schemas.microsoft.com/office/word/2010/wordprocessingCanvas" xmlns:cx="http://schemas.microsoft.com/office/drawing/2014/chartex" xmlns:cx1="http://schemas.microsoft.com/office/drawing/2015/9/8/chartex" xmlns:cx2="http://schemas.microsoft.com/office/drawing/2015/10/21/chartex" xmlns:cx3="http://schemas.microsoft.com/office/drawing/2016/5/9/chartex" xmlns:cx4="http://schemas.microsoft.com/office/drawing/2016/5/10/chartex" xmlns:cx5="http://schemas.microsoft.com/office/drawing/2016/5/11/chartex" xmlns:cx6="http://schemas.microsoft.com/office/drawing/2016/5/12/chartex" xmlns:cx7="http://schemas.microsoft.com/office/drawing/2016/5/13/chartex" xmlns:cx8="http://schemas.microsoft.com/office/drawing/2016/5/14/chartex" xmlns:mc="http://schemas.openxmlformats.org/markup-compatibility/2006" xmlns:aink="http://schemas.microsoft.com/office/drawing/2016/ink" xmlns:am3d="http://schemas.microsoft.com/office/drawing/2017/model3d" xmlns:o="urn:schemas-microsoft-com:office:office" xmlns:r="http://schemas.openxmlformats.org/officeDocument/2006/relationships" xmlns:m="http://schemas.openxmlformats.org/officeDocument/2006/math" xmlns:v="urn:schemas-microsoft-com:vml" xmlns:wp14="http://schemas.microsoft.com/office/word/2010/wordprocessingDrawing" xmlns:wp="http://schemas.openxmlformats.org/drawingml/2006/wordprocessingDrawing" xmlns:w10="urn:schemas-microsoft-com:office:word" xmlns:w="http://schemas.openxmlformats.org/wordprocessingml/2006/main" xmlns:w14="http://schemas.microsoft.com/office/word/2010/wordml" xmlns:w15="http://schemas.microsoft.com/office/word/2012/wordml" xmlns:w16cid="http://schemas.microsoft.com/office/word/2016/wordml/cid" xmlns:w16se="http://schemas.microsoft.com/office/word/2015/wordml/symex" xmlns:wpg="http://schemas.microsoft.com/office/word/2010/wordprocessingGroup" xmlns:wpi="http://schemas.microsoft.com/office/word/2010/wordprocessingInk" xmlns:wne="http://schemas.microsoft.com/office/word/2006/wordml" xmlns:wps="http://schemas.microsoft.com/office/word/2010/wordprocessingShape" mc:Ignorable="w14 w15 w16se w16cid wp14">
+<w:endnotes xmlns:wpc="http://schemas.microsoft.com/office/word/2010/wordprocessingCanvas" xmlns:cx="http://schemas.microsoft.com/office/drawing/2014/chartex" xmlns:cx1="http://schemas.microsoft.com/office/drawing/2015/9/8/chartex" xmlns:cx2="http://schemas.microsoft.com/office/drawing/2015/10/21/chartex" xmlns:cx3="http://schemas.microsoft.com/office/drawing/2016/5/9/chartex" xmlns:cx4="http://schemas.microsoft.com/office/drawing/2016/5/10/chartex" xmlns:cx5="http://schemas.microsoft.com/office/drawing/2016/5/11/chartex" xmlns:cx6="http://schemas.microsoft.com/office/drawing/2016/5/12/chartex" xmlns:cx7="http://schemas.microsoft.com/office/drawing/2016/5/13/chartex" xmlns:cx8="http://schemas.microsoft.com/office/drawing/2016/5/14/chartex" xmlns:mc="http://schemas.openxmlformats.org/markup-compatibility/2006" xmlns:aink="http://schemas.microsoft.com/office/drawing/2016/ink" xmlns:am3d="http://schemas.microsoft.com/office/drawing/2017/model3d" xmlns:o="urn:schemas-microsoft-com:office:office" xmlns:r="http://schemas.openxmlformats.org/officeDocument/2006/relationships" xmlns:m="http://schemas.openxmlformats.org/officeDocument/2006/math" xmlns:v="urn:schemas-microsoft-com:vml" xmlns:wp14="http://schemas.microsoft.com/office/word/2010/wordprocessingDrawing" xmlns:wp="http://schemas.openxmlformats.org/drawingml/2006/wordprocessingDrawing" xmlns:w10="urn:schemas-microsoft-com:office:word" xmlns:w="http://schemas.openxmlformats.org/wordprocessingml/2006/main" xmlns:w14="http://schemas.microsoft.com/office/word/2010/wordml" xmlns:w15="http://schemas.microsoft.com/office/word/2012/wordml" xmlns:w16cex="http://schemas.microsoft.com/office/word/2018/wordml/cex" xmlns:w16cid="http://schemas.microsoft.com/office/word/2016/wordml/cid" xmlns:w16="http://schemas.microsoft.com/office/word/2018/wordml" xmlns:w16se="http://schemas.microsoft.com/office/word/2015/wordml/symex" xmlns:wpg="http://schemas.microsoft.com/office/word/2010/wordprocessingGroup" xmlns:wpi="http://schemas.microsoft.com/office/word/2010/wordprocessingInk" xmlns:wne="http://schemas.microsoft.com/office/word/2006/wordml" xmlns:wps="http://schemas.microsoft.com/office/word/2010/wordprocessingShape" mc:Ignorable="w14 w15 w16se w16cid w16 w16cex wp14">
   <w:endnote w:type="separator" w:id="-1">
     <w:p>
       <w:pPr>
@@ -6624,7 +7101,7 @@
 </file>
 
 <file path=word/footer1.xml><?xml version="1.0" encoding="utf-8"?>
-<w:ftr xmlns:wpc="http://schemas.microsoft.com/office/word/2010/wordprocessingCanvas" xmlns:cx="http://schemas.microsoft.com/office/drawing/2014/chartex" xmlns:cx1="http://schemas.microsoft.com/office/drawing/2015/9/8/chartex" xmlns:cx2="http://schemas.microsoft.com/office/drawing/2015/10/21/chartex" xmlns:cx3="http://schemas.microsoft.com/office/drawing/2016/5/9/chartex" xmlns:cx4="http://schemas.microsoft.com/office/drawing/2016/5/10/chartex" xmlns:cx5="http://schemas.microsoft.com/office/drawing/2016/5/11/chartex" xmlns:cx6="http://schemas.microsoft.com/office/drawing/2016/5/12/chartex" xmlns:cx7="http://schemas.microsoft.com/office/drawing/2016/5/13/chartex" xmlns:cx8="http://schemas.microsoft.com/office/drawing/2016/5/14/chartex" xmlns:mc="http://schemas.openxmlformats.org/markup-compatibility/2006" xmlns:aink="http://schemas.microsoft.com/office/drawing/2016/ink" xmlns:am3d="http://schemas.microsoft.com/office/drawing/2017/model3d" xmlns:o="urn:schemas-microsoft-com:office:office" xmlns:r="http://schemas.openxmlformats.org/officeDocument/2006/relationships" xmlns:m="http://schemas.openxmlformats.org/officeDocument/2006/math" xmlns:v="urn:schemas-microsoft-com:vml" xmlns:wp14="http://schemas.microsoft.com/office/word/2010/wordprocessingDrawing" xmlns:wp="http://schemas.openxmlformats.org/drawingml/2006/wordprocessingDrawing" xmlns:w10="urn:schemas-microsoft-com:office:word" xmlns:w="http://schemas.openxmlformats.org/wordprocessingml/2006/main" xmlns:w14="http://schemas.microsoft.com/office/word/2010/wordml" xmlns:w15="http://schemas.microsoft.com/office/word/2012/wordml" xmlns:w16cid="http://schemas.microsoft.com/office/word/2016/wordml/cid" xmlns:w16se="http://schemas.microsoft.com/office/word/2015/wordml/symex" xmlns:wpg="http://schemas.microsoft.com/office/word/2010/wordprocessingGroup" xmlns:wpi="http://schemas.microsoft.com/office/word/2010/wordprocessingInk" xmlns:wne="http://schemas.microsoft.com/office/word/2006/wordml" xmlns:wps="http://schemas.microsoft.com/office/word/2010/wordprocessingShape" mc:Ignorable="w14 w15 w16se w16cid wp14">
+<w:ftr xmlns:wpc="http://schemas.microsoft.com/office/word/2010/wordprocessingCanvas" xmlns:cx="http://schemas.microsoft.com/office/drawing/2014/chartex" xmlns:cx1="http://schemas.microsoft.com/office/drawing/2015/9/8/chartex" xmlns:cx2="http://schemas.microsoft.com/office/drawing/2015/10/21/chartex" xmlns:cx3="http://schemas.microsoft.com/office/drawing/2016/5/9/chartex" xmlns:cx4="http://schemas.microsoft.com/office/drawing/2016/5/10/chartex" xmlns:cx5="http://schemas.microsoft.com/office/drawing/2016/5/11/chartex" xmlns:cx6="http://schemas.microsoft.com/office/drawing/2016/5/12/chartex" xmlns:cx7="http://schemas.microsoft.com/office/drawing/2016/5/13/chartex" xmlns:cx8="http://schemas.microsoft.com/office/drawing/2016/5/14/chartex" xmlns:mc="http://schemas.openxmlformats.org/markup-compatibility/2006" xmlns:aink="http://schemas.microsoft.com/office/drawing/2016/ink" xmlns:am3d="http://schemas.microsoft.com/office/drawing/2017/model3d" xmlns:o="urn:schemas-microsoft-com:office:office" xmlns:r="http://schemas.openxmlformats.org/officeDocument/2006/relationships" xmlns:m="http://schemas.openxmlformats.org/officeDocument/2006/math" xmlns:v="urn:schemas-microsoft-com:vml" xmlns:wp14="http://schemas.microsoft.com/office/word/2010/wordprocessingDrawing" xmlns:wp="http://schemas.openxmlformats.org/drawingml/2006/wordprocessingDrawing" xmlns:w10="urn:schemas-microsoft-com:office:word" xmlns:w="http://schemas.openxmlformats.org/wordprocessingml/2006/main" xmlns:w14="http://schemas.microsoft.com/office/word/2010/wordml" xmlns:w15="http://schemas.microsoft.com/office/word/2012/wordml" xmlns:w16cex="http://schemas.microsoft.com/office/word/2018/wordml/cex" xmlns:w16cid="http://schemas.microsoft.com/office/word/2016/wordml/cid" xmlns:w16="http://schemas.microsoft.com/office/word/2018/wordml" xmlns:w16se="http://schemas.microsoft.com/office/word/2015/wordml/symex" xmlns:wpg="http://schemas.microsoft.com/office/word/2010/wordprocessingGroup" xmlns:wpi="http://schemas.microsoft.com/office/word/2010/wordprocessingInk" xmlns:wne="http://schemas.microsoft.com/office/word/2006/wordml" xmlns:wps="http://schemas.microsoft.com/office/word/2010/wordprocessingShape" mc:Ignorable="w14 w15 w16se w16cid w16 w16cex wp14">
   <w:sdt>
     <w:sdtPr>
       <w:id w:val="1984733160"/>
@@ -6641,7 +7118,7 @@
     <w:sdtContent>
       <w:p>
         <w:pPr>
-          <w:pStyle w:val="Voettekst"/>
+          <w:pStyle w:val="Footer"/>
           <w:jc w:val="right"/>
         </w:pPr>
         <w:r>
@@ -6670,14 +7147,14 @@
   </w:sdt>
   <w:p>
     <w:pPr>
-      <w:pStyle w:val="Voettekst"/>
+      <w:pStyle w:val="Footer"/>
     </w:pPr>
   </w:p>
 </w:ftr>
 </file>
 
 <file path=word/footnotes.xml><?xml version="1.0" encoding="utf-8"?>
-<w:footnotes xmlns:wpc="http://schemas.microsoft.com/office/word/2010/wordprocessingCanvas" xmlns:cx="http://schemas.microsoft.com/office/drawing/2014/chartex" xmlns:cx1="http://schemas.microsoft.com/office/drawing/2015/9/8/chartex" xmlns:cx2="http://schemas.microsoft.com/office/drawing/2015/10/21/chartex" xmlns:cx3="http://schemas.microsoft.com/office/drawing/2016/5/9/chartex" xmlns:cx4="http://schemas.microsoft.com/office/drawing/2016/5/10/chartex" xmlns:cx5="http://schemas.microsoft.com/office/drawing/2016/5/11/chartex" xmlns:cx6="http://schemas.microsoft.com/office/drawing/2016/5/12/chartex" xmlns:cx7="http://schemas.microsoft.com/office/drawing/2016/5/13/chartex" xmlns:cx8="http://schemas.microsoft.com/office/drawing/2016/5/14/chartex" xmlns:mc="http://schemas.openxmlformats.org/markup-compatibility/2006" xmlns:aink="http://schemas.microsoft.com/office/drawing/2016/ink" xmlns:am3d="http://schemas.microsoft.com/office/drawing/2017/model3d" xmlns:o="urn:schemas-microsoft-com:office:office" xmlns:r="http://schemas.openxmlformats.org/officeDocument/2006/relationships" xmlns:m="http://schemas.openxmlformats.org/officeDocument/2006/math" xmlns:v="urn:schemas-microsoft-com:vml" xmlns:wp14="http://schemas.microsoft.com/office/word/2010/wordprocessingDrawing" xmlns:wp="http://schemas.openxmlformats.org/drawingml/2006/wordprocessingDrawing" xmlns:w10="urn:schemas-microsoft-com:office:word" xmlns:w="http://schemas.openxmlformats.org/wordprocessingml/2006/main" xmlns:w14="http://schemas.microsoft.com/office/word/2010/wordml" xmlns:w15="http://schemas.microsoft.com/office/word/2012/wordml" xmlns:w16cid="http://schemas.microsoft.com/office/word/2016/wordml/cid" xmlns:w16se="http://schemas.microsoft.com/office/word/2015/wordml/symex" xmlns:wpg="http://schemas.microsoft.com/office/word/2010/wordprocessingGroup" xmlns:wpi="http://schemas.microsoft.com/office/word/2010/wordprocessingInk" xmlns:wne="http://schemas.microsoft.com/office/word/2006/wordml" xmlns:wps="http://schemas.microsoft.com/office/word/2010/wordprocessingShape" mc:Ignorable="w14 w15 w16se w16cid wp14">
+<w:footnotes xmlns:wpc="http://schemas.microsoft.com/office/word/2010/wordprocessingCanvas" xmlns:cx="http://schemas.microsoft.com/office/drawing/2014/chartex" xmlns:cx1="http://schemas.microsoft.com/office/drawing/2015/9/8/chartex" xmlns:cx2="http://schemas.microsoft.com/office/drawing/2015/10/21/chartex" xmlns:cx3="http://schemas.microsoft.com/office/drawing/2016/5/9/chartex" xmlns:cx4="http://schemas.microsoft.com/office/drawing/2016/5/10/chartex" xmlns:cx5="http://schemas.microsoft.com/office/drawing/2016/5/11/chartex" xmlns:cx6="http://schemas.microsoft.com/office/drawing/2016/5/12/chartex" xmlns:cx7="http://schemas.microsoft.com/office/drawing/2016/5/13/chartex" xmlns:cx8="http://schemas.microsoft.com/office/drawing/2016/5/14/chartex" xmlns:mc="http://schemas.openxmlformats.org/markup-compatibility/2006" xmlns:aink="http://schemas.microsoft.com/office/drawing/2016/ink" xmlns:am3d="http://schemas.microsoft.com/office/drawing/2017/model3d" xmlns:o="urn:schemas-microsoft-com:office:office" xmlns:r="http://schemas.openxmlformats.org/officeDocument/2006/relationships" xmlns:m="http://schemas.openxmlformats.org/officeDocument/2006/math" xmlns:v="urn:schemas-microsoft-com:vml" xmlns:wp14="http://schemas.microsoft.com/office/word/2010/wordprocessingDrawing" xmlns:wp="http://schemas.openxmlformats.org/drawingml/2006/wordprocessingDrawing" xmlns:w10="urn:schemas-microsoft-com:office:word" xmlns:w="http://schemas.openxmlformats.org/wordprocessingml/2006/main" xmlns:w14="http://schemas.microsoft.com/office/word/2010/wordml" xmlns:w15="http://schemas.microsoft.com/office/word/2012/wordml" xmlns:w16cex="http://schemas.microsoft.com/office/word/2018/wordml/cex" xmlns:w16cid="http://schemas.microsoft.com/office/word/2016/wordml/cid" xmlns:w16="http://schemas.microsoft.com/office/word/2018/wordml" xmlns:w16se="http://schemas.microsoft.com/office/word/2015/wordml/symex" xmlns:wpg="http://schemas.microsoft.com/office/word/2010/wordprocessingGroup" xmlns:wpi="http://schemas.microsoft.com/office/word/2010/wordprocessingInk" xmlns:wne="http://schemas.microsoft.com/office/word/2006/wordml" xmlns:wps="http://schemas.microsoft.com/office/word/2010/wordprocessingShape" mc:Ignorable="w14 w15 w16se w16cid w16 w16cex wp14">
   <w:footnote w:type="separator" w:id="-1">
     <w:p>
       <w:pPr>
@@ -6709,7 +7186,7 @@
 </file>
 
 <file path=word/numbering.xml><?xml version="1.0" encoding="utf-8"?>
-<w:numbering xmlns:wpc="http://schemas.microsoft.com/office/word/2010/wordprocessingCanvas" xmlns:cx="http://schemas.microsoft.com/office/drawing/2014/chartex" xmlns:cx1="http://schemas.microsoft.com/office/drawing/2015/9/8/chartex" xmlns:cx2="http://schemas.microsoft.com/office/drawing/2015/10/21/chartex" xmlns:cx3="http://schemas.microsoft.com/office/drawing/2016/5/9/chartex" xmlns:cx4="http://schemas.microsoft.com/office/drawing/2016/5/10/chartex" xmlns:cx5="http://schemas.microsoft.com/office/drawing/2016/5/11/chartex" xmlns:cx6="http://schemas.microsoft.com/office/drawing/2016/5/12/chartex" xmlns:cx7="http://schemas.microsoft.com/office/drawing/2016/5/13/chartex" xmlns:cx8="http://schemas.microsoft.com/office/drawing/2016/5/14/chartex" xmlns:mc="http://schemas.openxmlformats.org/markup-compatibility/2006" xmlns:aink="http://schemas.microsoft.com/office/drawing/2016/ink" xmlns:am3d="http://schemas.microsoft.com/office/drawing/2017/model3d" xmlns:o="urn:schemas-microsoft-com:office:office" xmlns:r="http://schemas.openxmlformats.org/officeDocument/2006/relationships" xmlns:m="http://schemas.openxmlformats.org/officeDocument/2006/math" xmlns:v="urn:schemas-microsoft-com:vml" xmlns:wp14="http://schemas.microsoft.com/office/word/2010/wordprocessingDrawing" xmlns:wp="http://schemas.openxmlformats.org/drawingml/2006/wordprocessingDrawing" xmlns:w10="urn:schemas-microsoft-com:office:word" xmlns:w="http://schemas.openxmlformats.org/wordprocessingml/2006/main" xmlns:w14="http://schemas.microsoft.com/office/word/2010/wordml" xmlns:w15="http://schemas.microsoft.com/office/word/2012/wordml" xmlns:w16cid="http://schemas.microsoft.com/office/word/2016/wordml/cid" xmlns:w16se="http://schemas.microsoft.com/office/word/2015/wordml/symex" xmlns:wpg="http://schemas.microsoft.com/office/word/2010/wordprocessingGroup" xmlns:wpi="http://schemas.microsoft.com/office/word/2010/wordprocessingInk" xmlns:wne="http://schemas.microsoft.com/office/word/2006/wordml" xmlns:wps="http://schemas.microsoft.com/office/word/2010/wordprocessingShape" mc:Ignorable="w14 w15 w16se w16cid wp14">
+<w:numbering xmlns:wpc="http://schemas.microsoft.com/office/word/2010/wordprocessingCanvas" xmlns:cx="http://schemas.microsoft.com/office/drawing/2014/chartex" xmlns:cx1="http://schemas.microsoft.com/office/drawing/2015/9/8/chartex" xmlns:cx2="http://schemas.microsoft.com/office/drawing/2015/10/21/chartex" xmlns:cx3="http://schemas.microsoft.com/office/drawing/2016/5/9/chartex" xmlns:cx4="http://schemas.microsoft.com/office/drawing/2016/5/10/chartex" xmlns:cx5="http://schemas.microsoft.com/office/drawing/2016/5/11/chartex" xmlns:cx6="http://schemas.microsoft.com/office/drawing/2016/5/12/chartex" xmlns:cx7="http://schemas.microsoft.com/office/drawing/2016/5/13/chartex" xmlns:cx8="http://schemas.microsoft.com/office/drawing/2016/5/14/chartex" xmlns:mc="http://schemas.openxmlformats.org/markup-compatibility/2006" xmlns:aink="http://schemas.microsoft.com/office/drawing/2016/ink" xmlns:am3d="http://schemas.microsoft.com/office/drawing/2017/model3d" xmlns:o="urn:schemas-microsoft-com:office:office" xmlns:r="http://schemas.openxmlformats.org/officeDocument/2006/relationships" xmlns:m="http://schemas.openxmlformats.org/officeDocument/2006/math" xmlns:v="urn:schemas-microsoft-com:vml" xmlns:wp14="http://schemas.microsoft.com/office/word/2010/wordprocessingDrawing" xmlns:wp="http://schemas.openxmlformats.org/drawingml/2006/wordprocessingDrawing" xmlns:w10="urn:schemas-microsoft-com:office:word" xmlns:w="http://schemas.openxmlformats.org/wordprocessingml/2006/main" xmlns:w14="http://schemas.microsoft.com/office/word/2010/wordml" xmlns:w15="http://schemas.microsoft.com/office/word/2012/wordml" xmlns:w16cex="http://schemas.microsoft.com/office/word/2018/wordml/cex" xmlns:w16cid="http://schemas.microsoft.com/office/word/2016/wordml/cid" xmlns:w16="http://schemas.microsoft.com/office/word/2018/wordml" xmlns:w16se="http://schemas.microsoft.com/office/word/2015/wordml/symex" xmlns:wpg="http://schemas.microsoft.com/office/word/2010/wordprocessingGroup" xmlns:wpi="http://schemas.microsoft.com/office/word/2010/wordprocessingInk" xmlns:wne="http://schemas.microsoft.com/office/word/2006/wordml" xmlns:wps="http://schemas.microsoft.com/office/word/2010/wordprocessingShape" mc:Ignorable="w14 w15 w16se w16cid w16 w16cex wp14">
   <w:abstractNum w:abstractNumId="0" w15:restartNumberingAfterBreak="0">
     <w:nsid w:val="18B33BA8"/>
     <w:multiLevelType w:val="hybridMultilevel"/>
@@ -7152,7 +7629,7 @@
 </file>
 
 <file path=word/styles.xml><?xml version="1.0" encoding="utf-8"?>
-<w:styles xmlns:mc="http://schemas.openxmlformats.org/markup-compatibility/2006" xmlns:r="http://schemas.openxmlformats.org/officeDocument/2006/relationships" xmlns:w="http://schemas.openxmlformats.org/wordprocessingml/2006/main" xmlns:w14="http://schemas.microsoft.com/office/word/2010/wordml" xmlns:w15="http://schemas.microsoft.com/office/word/2012/wordml" xmlns:w16cid="http://schemas.microsoft.com/office/word/2016/wordml/cid" xmlns:w16se="http://schemas.microsoft.com/office/word/2015/wordml/symex" mc:Ignorable="w14 w15 w16se w16cid">
+<w:styles xmlns:mc="http://schemas.openxmlformats.org/markup-compatibility/2006" xmlns:r="http://schemas.openxmlformats.org/officeDocument/2006/relationships" xmlns:w="http://schemas.openxmlformats.org/wordprocessingml/2006/main" xmlns:w14="http://schemas.microsoft.com/office/word/2010/wordml" xmlns:w15="http://schemas.microsoft.com/office/word/2012/wordml" xmlns:w16cex="http://schemas.microsoft.com/office/word/2018/wordml/cex" xmlns:w16cid="http://schemas.microsoft.com/office/word/2016/wordml/cid" xmlns:w16="http://schemas.microsoft.com/office/word/2018/wordml" xmlns:w16se="http://schemas.microsoft.com/office/word/2015/wordml/symex" mc:Ignorable="w14 w15 w16se w16cid w16 w16cex">
   <w:docDefaults>
     <w:rPrDefault>
       <w:rPr>
@@ -7544,7 +8021,7 @@
     <w:lsdException w:name="Unresolved Mention" w:semiHidden="1" w:unhideWhenUsed="1"/>
     <w:lsdException w:name="Smart Link" w:semiHidden="1" w:unhideWhenUsed="1"/>
   </w:latentStyles>
-  <w:style w:type="paragraph" w:default="1" w:styleId="Standaard">
+  <w:style w:type="paragraph" w:default="1" w:styleId="Normal">
     <w:name w:val="Normal"/>
     <w:qFormat/>
     <w:rsid w:val="004379D2"/>
@@ -7552,11 +8029,11 @@
       <w:spacing w:after="120" w:line="264" w:lineRule="auto"/>
     </w:pPr>
   </w:style>
-  <w:style w:type="paragraph" w:styleId="Kop1">
+  <w:style w:type="paragraph" w:styleId="Heading1">
     <w:name w:val="heading 1"/>
-    <w:basedOn w:val="Standaard"/>
-    <w:next w:val="Standaard"/>
-    <w:link w:val="Kop1Char"/>
+    <w:basedOn w:val="Normal"/>
+    <w:next w:val="Normal"/>
+    <w:link w:val="Heading1Char"/>
     <w:uiPriority w:val="9"/>
     <w:qFormat/>
     <w:rsid w:val="004379D2"/>
@@ -7573,11 +8050,11 @@
       <w:szCs w:val="32"/>
     </w:rPr>
   </w:style>
-  <w:style w:type="paragraph" w:styleId="Kop2">
+  <w:style w:type="paragraph" w:styleId="Heading2">
     <w:name w:val="heading 2"/>
-    <w:basedOn w:val="Standaard"/>
-    <w:next w:val="Standaard"/>
-    <w:link w:val="Kop2Char"/>
+    <w:basedOn w:val="Normal"/>
+    <w:next w:val="Normal"/>
+    <w:link w:val="Heading2Char"/>
     <w:uiPriority w:val="9"/>
     <w:unhideWhenUsed/>
     <w:qFormat/>
@@ -7595,11 +8072,11 @@
       <w:szCs w:val="28"/>
     </w:rPr>
   </w:style>
-  <w:style w:type="paragraph" w:styleId="Kop3">
+  <w:style w:type="paragraph" w:styleId="Heading3">
     <w:name w:val="heading 3"/>
-    <w:basedOn w:val="Standaard"/>
-    <w:next w:val="Standaard"/>
-    <w:link w:val="Kop3Char"/>
+    <w:basedOn w:val="Normal"/>
+    <w:next w:val="Normal"/>
+    <w:link w:val="Heading3Char"/>
     <w:uiPriority w:val="9"/>
     <w:unhideWhenUsed/>
     <w:qFormat/>
@@ -7617,11 +8094,11 @@
       <w:szCs w:val="24"/>
     </w:rPr>
   </w:style>
-  <w:style w:type="paragraph" w:styleId="Kop4">
+  <w:style w:type="paragraph" w:styleId="Heading4">
     <w:name w:val="heading 4"/>
-    <w:basedOn w:val="Standaard"/>
-    <w:next w:val="Standaard"/>
-    <w:link w:val="Kop4Char"/>
+    <w:basedOn w:val="Normal"/>
+    <w:next w:val="Normal"/>
+    <w:link w:val="Heading4Char"/>
     <w:uiPriority w:val="9"/>
     <w:semiHidden/>
     <w:unhideWhenUsed/>
@@ -7639,11 +8116,11 @@
       <w:szCs w:val="22"/>
     </w:rPr>
   </w:style>
-  <w:style w:type="paragraph" w:styleId="Kop5">
+  <w:style w:type="paragraph" w:styleId="Heading5">
     <w:name w:val="heading 5"/>
-    <w:basedOn w:val="Standaard"/>
-    <w:next w:val="Standaard"/>
-    <w:link w:val="Kop5Char"/>
+    <w:basedOn w:val="Normal"/>
+    <w:next w:val="Normal"/>
+    <w:link w:val="Heading5Char"/>
     <w:uiPriority w:val="9"/>
     <w:semiHidden/>
     <w:unhideWhenUsed/>
@@ -7662,11 +8139,11 @@
       <w:szCs w:val="22"/>
     </w:rPr>
   </w:style>
-  <w:style w:type="paragraph" w:styleId="Kop6">
+  <w:style w:type="paragraph" w:styleId="Heading6">
     <w:name w:val="heading 6"/>
-    <w:basedOn w:val="Standaard"/>
-    <w:next w:val="Standaard"/>
-    <w:link w:val="Kop6Char"/>
+    <w:basedOn w:val="Normal"/>
+    <w:next w:val="Normal"/>
+    <w:link w:val="Heading6Char"/>
     <w:uiPriority w:val="9"/>
     <w:semiHidden/>
     <w:unhideWhenUsed/>
@@ -7687,11 +8164,11 @@
       <w:szCs w:val="21"/>
     </w:rPr>
   </w:style>
-  <w:style w:type="paragraph" w:styleId="Kop7">
+  <w:style w:type="paragraph" w:styleId="Heading7">
     <w:name w:val="heading 7"/>
-    <w:basedOn w:val="Standaard"/>
-    <w:next w:val="Standaard"/>
-    <w:link w:val="Kop7Char"/>
+    <w:basedOn w:val="Normal"/>
+    <w:next w:val="Normal"/>
+    <w:link w:val="Heading7Char"/>
     <w:uiPriority w:val="9"/>
     <w:semiHidden/>
     <w:unhideWhenUsed/>
@@ -7712,11 +8189,11 @@
       <w:szCs w:val="21"/>
     </w:rPr>
   </w:style>
-  <w:style w:type="paragraph" w:styleId="Kop8">
+  <w:style w:type="paragraph" w:styleId="Heading8">
     <w:name w:val="heading 8"/>
-    <w:basedOn w:val="Standaard"/>
-    <w:next w:val="Standaard"/>
-    <w:link w:val="Kop8Char"/>
+    <w:basedOn w:val="Normal"/>
+    <w:next w:val="Normal"/>
+    <w:link w:val="Heading8Char"/>
     <w:uiPriority w:val="9"/>
     <w:semiHidden/>
     <w:unhideWhenUsed/>
@@ -7735,11 +8212,11 @@
       <w:color w:val="44546A" w:themeColor="text2"/>
     </w:rPr>
   </w:style>
-  <w:style w:type="paragraph" w:styleId="Kop9">
+  <w:style w:type="paragraph" w:styleId="Heading9">
     <w:name w:val="heading 9"/>
-    <w:basedOn w:val="Standaard"/>
-    <w:next w:val="Standaard"/>
-    <w:link w:val="Kop9Char"/>
+    <w:basedOn w:val="Normal"/>
+    <w:next w:val="Normal"/>
+    <w:link w:val="Heading9Char"/>
     <w:uiPriority w:val="9"/>
     <w:semiHidden/>
     <w:unhideWhenUsed/>
@@ -7760,13 +8237,12 @@
       <w:color w:val="44546A" w:themeColor="text2"/>
     </w:rPr>
   </w:style>
-  <w:style w:type="character" w:default="1" w:styleId="Standaardalinea-lettertype">
+  <w:style w:type="character" w:default="1" w:styleId="DefaultParagraphFont">
     <w:name w:val="Default Paragraph Font"/>
     <w:uiPriority w:val="1"/>
-    <w:semiHidden/>
     <w:unhideWhenUsed/>
   </w:style>
-  <w:style w:type="table" w:default="1" w:styleId="Standaardtabel">
+  <w:style w:type="table" w:default="1" w:styleId="TableNormal">
     <w:name w:val="Normal Table"/>
     <w:uiPriority w:val="99"/>
     <w:semiHidden/>
@@ -7781,16 +8257,16 @@
       </w:tblCellMar>
     </w:tblPr>
   </w:style>
-  <w:style w:type="numbering" w:default="1" w:styleId="Geenlijst">
+  <w:style w:type="numbering" w:default="1" w:styleId="NoList">
     <w:name w:val="No List"/>
     <w:uiPriority w:val="99"/>
     <w:semiHidden/>
     <w:unhideWhenUsed/>
   </w:style>
-  <w:style w:type="character" w:customStyle="1" w:styleId="Kop1Char">
-    <w:name w:val="Kop 1 Char"/>
-    <w:basedOn w:val="Standaardalinea-lettertype"/>
-    <w:link w:val="Kop1"/>
+  <w:style w:type="character" w:customStyle="1" w:styleId="Heading1Char">
+    <w:name w:val="Heading 1 Char"/>
+    <w:basedOn w:val="DefaultParagraphFont"/>
+    <w:link w:val="Heading1"/>
     <w:uiPriority w:val="9"/>
     <w:rsid w:val="00231EF0"/>
     <w:rPr>
@@ -7800,10 +8276,10 @@
       <w:szCs w:val="32"/>
     </w:rPr>
   </w:style>
-  <w:style w:type="character" w:customStyle="1" w:styleId="Kop2Char">
-    <w:name w:val="Kop 2 Char"/>
-    <w:basedOn w:val="Standaardalinea-lettertype"/>
-    <w:link w:val="Kop2"/>
+  <w:style w:type="character" w:customStyle="1" w:styleId="Heading2Char">
+    <w:name w:val="Heading 2 Char"/>
+    <w:basedOn w:val="DefaultParagraphFont"/>
+    <w:link w:val="Heading2"/>
     <w:uiPriority w:val="9"/>
     <w:rsid w:val="00231EF0"/>
     <w:rPr>
@@ -7813,9 +8289,9 @@
       <w:szCs w:val="28"/>
     </w:rPr>
   </w:style>
-  <w:style w:type="paragraph" w:styleId="Geenafstand">
+  <w:style w:type="paragraph" w:styleId="NoSpacing">
     <w:name w:val="No Spacing"/>
-    <w:link w:val="GeenafstandChar"/>
+    <w:link w:val="NoSpacingChar"/>
     <w:uiPriority w:val="1"/>
     <w:qFormat/>
     <w:rsid w:val="004379D2"/>
@@ -7823,17 +8299,17 @@
       <w:spacing w:after="0" w:line="240" w:lineRule="auto"/>
     </w:pPr>
   </w:style>
-  <w:style w:type="character" w:customStyle="1" w:styleId="GeenafstandChar">
-    <w:name w:val="Geen afstand Char"/>
-    <w:basedOn w:val="Standaardalinea-lettertype"/>
-    <w:link w:val="Geenafstand"/>
+  <w:style w:type="character" w:customStyle="1" w:styleId="NoSpacingChar">
+    <w:name w:val="No Spacing Char"/>
+    <w:basedOn w:val="DefaultParagraphFont"/>
+    <w:link w:val="NoSpacing"/>
     <w:uiPriority w:val="1"/>
     <w:rsid w:val="00CB03A7"/>
   </w:style>
-  <w:style w:type="character" w:customStyle="1" w:styleId="Kop3Char">
-    <w:name w:val="Kop 3 Char"/>
-    <w:basedOn w:val="Standaardalinea-lettertype"/>
-    <w:link w:val="Kop3"/>
+  <w:style w:type="character" w:customStyle="1" w:styleId="Heading3Char">
+    <w:name w:val="Heading 3 Char"/>
+    <w:basedOn w:val="DefaultParagraphFont"/>
+    <w:link w:val="Heading3"/>
     <w:uiPriority w:val="9"/>
     <w:rsid w:val="00E55B80"/>
     <w:rPr>
@@ -7843,10 +8319,10 @@
       <w:szCs w:val="24"/>
     </w:rPr>
   </w:style>
-  <w:style w:type="character" w:customStyle="1" w:styleId="Kop4Char">
-    <w:name w:val="Kop 4 Char"/>
-    <w:basedOn w:val="Standaardalinea-lettertype"/>
-    <w:link w:val="Kop4"/>
+  <w:style w:type="character" w:customStyle="1" w:styleId="Heading4Char">
+    <w:name w:val="Heading 4 Char"/>
+    <w:basedOn w:val="DefaultParagraphFont"/>
+    <w:link w:val="Heading4"/>
     <w:uiPriority w:val="9"/>
     <w:semiHidden/>
     <w:rsid w:val="00E55B80"/>
@@ -7856,10 +8332,10 @@
       <w:szCs w:val="22"/>
     </w:rPr>
   </w:style>
-  <w:style w:type="character" w:customStyle="1" w:styleId="Kop5Char">
-    <w:name w:val="Kop 5 Char"/>
-    <w:basedOn w:val="Standaardalinea-lettertype"/>
-    <w:link w:val="Kop5"/>
+  <w:style w:type="character" w:customStyle="1" w:styleId="Heading5Char">
+    <w:name w:val="Heading 5 Char"/>
+    <w:basedOn w:val="DefaultParagraphFont"/>
+    <w:link w:val="Heading5"/>
     <w:uiPriority w:val="9"/>
     <w:semiHidden/>
     <w:rsid w:val="00E55B80"/>
@@ -7870,10 +8346,10 @@
       <w:szCs w:val="22"/>
     </w:rPr>
   </w:style>
-  <w:style w:type="character" w:customStyle="1" w:styleId="Kop6Char">
-    <w:name w:val="Kop 6 Char"/>
-    <w:basedOn w:val="Standaardalinea-lettertype"/>
-    <w:link w:val="Kop6"/>
+  <w:style w:type="character" w:customStyle="1" w:styleId="Heading6Char">
+    <w:name w:val="Heading 6 Char"/>
+    <w:basedOn w:val="DefaultParagraphFont"/>
+    <w:link w:val="Heading6"/>
     <w:uiPriority w:val="9"/>
     <w:semiHidden/>
     <w:rsid w:val="00E55B80"/>
@@ -7886,10 +8362,10 @@
       <w:szCs w:val="21"/>
     </w:rPr>
   </w:style>
-  <w:style w:type="character" w:customStyle="1" w:styleId="Kop7Char">
-    <w:name w:val="Kop 7 Char"/>
-    <w:basedOn w:val="Standaardalinea-lettertype"/>
-    <w:link w:val="Kop7"/>
+  <w:style w:type="character" w:customStyle="1" w:styleId="Heading7Char">
+    <w:name w:val="Heading 7 Char"/>
+    <w:basedOn w:val="DefaultParagraphFont"/>
+    <w:link w:val="Heading7"/>
     <w:uiPriority w:val="9"/>
     <w:semiHidden/>
     <w:rsid w:val="00E55B80"/>
@@ -7902,10 +8378,10 @@
       <w:szCs w:val="21"/>
     </w:rPr>
   </w:style>
-  <w:style w:type="character" w:customStyle="1" w:styleId="Kop8Char">
-    <w:name w:val="Kop 8 Char"/>
-    <w:basedOn w:val="Standaardalinea-lettertype"/>
-    <w:link w:val="Kop8"/>
+  <w:style w:type="character" w:customStyle="1" w:styleId="Heading8Char">
+    <w:name w:val="Heading 8 Char"/>
+    <w:basedOn w:val="DefaultParagraphFont"/>
+    <w:link w:val="Heading8"/>
     <w:uiPriority w:val="9"/>
     <w:semiHidden/>
     <w:rsid w:val="00E55B80"/>
@@ -7916,10 +8392,10 @@
       <w:color w:val="44546A" w:themeColor="text2"/>
     </w:rPr>
   </w:style>
-  <w:style w:type="character" w:customStyle="1" w:styleId="Kop9Char">
-    <w:name w:val="Kop 9 Char"/>
-    <w:basedOn w:val="Standaardalinea-lettertype"/>
-    <w:link w:val="Kop9"/>
+  <w:style w:type="character" w:customStyle="1" w:styleId="Heading9Char">
+    <w:name w:val="Heading 9 Char"/>
+    <w:basedOn w:val="DefaultParagraphFont"/>
+    <w:link w:val="Heading9"/>
     <w:uiPriority w:val="9"/>
     <w:semiHidden/>
     <w:rsid w:val="00E55B80"/>
@@ -7932,10 +8408,10 @@
       <w:color w:val="44546A" w:themeColor="text2"/>
     </w:rPr>
   </w:style>
-  <w:style w:type="paragraph" w:styleId="Bijschrift">
+  <w:style w:type="paragraph" w:styleId="Caption">
     <w:name w:val="caption"/>
-    <w:basedOn w:val="Standaard"/>
-    <w:next w:val="Standaard"/>
+    <w:basedOn w:val="Normal"/>
+    <w:next w:val="Normal"/>
     <w:uiPriority w:val="35"/>
     <w:semiHidden/>
     <w:unhideWhenUsed/>
@@ -7952,11 +8428,11 @@
       <w:spacing w:val="6"/>
     </w:rPr>
   </w:style>
-  <w:style w:type="paragraph" w:styleId="Titel">
+  <w:style w:type="paragraph" w:styleId="Title">
     <w:name w:val="Title"/>
-    <w:basedOn w:val="Standaard"/>
-    <w:next w:val="Standaard"/>
-    <w:link w:val="TitelChar"/>
+    <w:basedOn w:val="Normal"/>
+    <w:next w:val="Normal"/>
+    <w:link w:val="TitleChar"/>
     <w:uiPriority w:val="10"/>
     <w:qFormat/>
     <w:rsid w:val="004379D2"/>
@@ -7972,10 +8448,10 @@
       <w:szCs w:val="56"/>
     </w:rPr>
   </w:style>
-  <w:style w:type="character" w:customStyle="1" w:styleId="TitelChar">
-    <w:name w:val="Titel Char"/>
-    <w:basedOn w:val="Standaardalinea-lettertype"/>
-    <w:link w:val="Titel"/>
+  <w:style w:type="character" w:customStyle="1" w:styleId="TitleChar">
+    <w:name w:val="Title Char"/>
+    <w:basedOn w:val="DefaultParagraphFont"/>
+    <w:link w:val="Title"/>
     <w:uiPriority w:val="10"/>
     <w:rsid w:val="00E55B80"/>
     <w:rPr>
@@ -7986,11 +8462,11 @@
       <w:szCs w:val="56"/>
     </w:rPr>
   </w:style>
-  <w:style w:type="paragraph" w:styleId="Ondertitel">
+  <w:style w:type="paragraph" w:styleId="Subtitle">
     <w:name w:val="Subtitle"/>
-    <w:basedOn w:val="Standaard"/>
-    <w:next w:val="Standaard"/>
-    <w:link w:val="OndertitelChar"/>
+    <w:basedOn w:val="Normal"/>
+    <w:next w:val="Normal"/>
+    <w:link w:val="SubtitleChar"/>
     <w:uiPriority w:val="11"/>
     <w:qFormat/>
     <w:rsid w:val="004379D2"/>
@@ -8006,10 +8482,10 @@
       <w:szCs w:val="24"/>
     </w:rPr>
   </w:style>
-  <w:style w:type="character" w:customStyle="1" w:styleId="OndertitelChar">
-    <w:name w:val="Ondertitel Char"/>
-    <w:basedOn w:val="Standaardalinea-lettertype"/>
-    <w:link w:val="Ondertitel"/>
+  <w:style w:type="character" w:customStyle="1" w:styleId="SubtitleChar">
+    <w:name w:val="Subtitle Char"/>
+    <w:basedOn w:val="DefaultParagraphFont"/>
+    <w:link w:val="Subtitle"/>
     <w:uiPriority w:val="11"/>
     <w:rsid w:val="00E55B80"/>
     <w:rPr>
@@ -8018,9 +8494,9 @@
       <w:szCs w:val="24"/>
     </w:rPr>
   </w:style>
-  <w:style w:type="character" w:styleId="Zwaar">
+  <w:style w:type="character" w:styleId="Strong">
     <w:name w:val="Strong"/>
-    <w:basedOn w:val="Standaardalinea-lettertype"/>
+    <w:basedOn w:val="DefaultParagraphFont"/>
     <w:uiPriority w:val="22"/>
     <w:qFormat/>
     <w:rsid w:val="00E55B80"/>
@@ -8029,9 +8505,9 @@
       <w:bCs/>
     </w:rPr>
   </w:style>
-  <w:style w:type="character" w:styleId="Nadruk">
+  <w:style w:type="character" w:styleId="Emphasis">
     <w:name w:val="Emphasis"/>
-    <w:basedOn w:val="Standaardalinea-lettertype"/>
+    <w:basedOn w:val="DefaultParagraphFont"/>
     <w:uiPriority w:val="20"/>
     <w:qFormat/>
     <w:rsid w:val="00E55B80"/>
@@ -8040,11 +8516,11 @@
       <w:iCs/>
     </w:rPr>
   </w:style>
-  <w:style w:type="paragraph" w:styleId="Citaat">
+  <w:style w:type="paragraph" w:styleId="Quote">
     <w:name w:val="Quote"/>
-    <w:basedOn w:val="Standaard"/>
-    <w:next w:val="Standaard"/>
-    <w:link w:val="CitaatChar"/>
+    <w:basedOn w:val="Normal"/>
+    <w:next w:val="Normal"/>
+    <w:link w:val="QuoteChar"/>
     <w:uiPriority w:val="29"/>
     <w:qFormat/>
     <w:rsid w:val="004379D2"/>
@@ -8058,10 +8534,10 @@
       <w:color w:val="404040" w:themeColor="text1" w:themeTint="BF"/>
     </w:rPr>
   </w:style>
-  <w:style w:type="character" w:customStyle="1" w:styleId="CitaatChar">
-    <w:name w:val="Citaat Char"/>
-    <w:basedOn w:val="Standaardalinea-lettertype"/>
-    <w:link w:val="Citaat"/>
+  <w:style w:type="character" w:customStyle="1" w:styleId="QuoteChar">
+    <w:name w:val="Quote Char"/>
+    <w:basedOn w:val="DefaultParagraphFont"/>
+    <w:link w:val="Quote"/>
     <w:uiPriority w:val="29"/>
     <w:rsid w:val="00E55B80"/>
     <w:rPr>
@@ -8070,11 +8546,11 @@
       <w:color w:val="404040" w:themeColor="text1" w:themeTint="BF"/>
     </w:rPr>
   </w:style>
-  <w:style w:type="paragraph" w:styleId="Duidelijkcitaat">
+  <w:style w:type="paragraph" w:styleId="IntenseQuote">
     <w:name w:val="Intense Quote"/>
-    <w:basedOn w:val="Standaard"/>
-    <w:next w:val="Standaard"/>
-    <w:link w:val="DuidelijkcitaatChar"/>
+    <w:basedOn w:val="Normal"/>
+    <w:next w:val="Normal"/>
+    <w:link w:val="IntenseQuoteChar"/>
     <w:uiPriority w:val="30"/>
     <w:qFormat/>
     <w:rsid w:val="004379D2"/>
@@ -8092,10 +8568,10 @@
       <w:szCs w:val="28"/>
     </w:rPr>
   </w:style>
-  <w:style w:type="character" w:customStyle="1" w:styleId="DuidelijkcitaatChar">
-    <w:name w:val="Duidelijk citaat Char"/>
-    <w:basedOn w:val="Standaardalinea-lettertype"/>
-    <w:link w:val="Duidelijkcitaat"/>
+  <w:style w:type="character" w:customStyle="1" w:styleId="IntenseQuoteChar">
+    <w:name w:val="Intense Quote Char"/>
+    <w:basedOn w:val="DefaultParagraphFont"/>
+    <w:link w:val="IntenseQuote"/>
     <w:uiPriority w:val="30"/>
     <w:rsid w:val="00E55B80"/>
     <w:rPr>
@@ -8105,9 +8581,9 @@
       <w:szCs w:val="28"/>
     </w:rPr>
   </w:style>
-  <w:style w:type="character" w:styleId="Subtielebenadrukking">
+  <w:style w:type="character" w:styleId="SubtleEmphasis">
     <w:name w:val="Subtle Emphasis"/>
-    <w:basedOn w:val="Standaardalinea-lettertype"/>
+    <w:basedOn w:val="DefaultParagraphFont"/>
     <w:uiPriority w:val="19"/>
     <w:qFormat/>
     <w:rsid w:val="00E55B80"/>
@@ -8117,9 +8593,9 @@
       <w:color w:val="404040" w:themeColor="text1" w:themeTint="BF"/>
     </w:rPr>
   </w:style>
-  <w:style w:type="character" w:styleId="Intensievebenadrukking">
+  <w:style w:type="character" w:styleId="IntenseEmphasis">
     <w:name w:val="Intense Emphasis"/>
-    <w:basedOn w:val="Standaardalinea-lettertype"/>
+    <w:basedOn w:val="DefaultParagraphFont"/>
     <w:uiPriority w:val="21"/>
     <w:qFormat/>
     <w:rsid w:val="00E55B80"/>
@@ -8130,9 +8606,9 @@
       <w:iCs/>
     </w:rPr>
   </w:style>
-  <w:style w:type="character" w:styleId="Subtieleverwijzing">
+  <w:style w:type="character" w:styleId="SubtleReference">
     <w:name w:val="Subtle Reference"/>
-    <w:basedOn w:val="Standaardalinea-lettertype"/>
+    <w:basedOn w:val="DefaultParagraphFont"/>
     <w:uiPriority w:val="31"/>
     <w:qFormat/>
     <w:rsid w:val="00E55B80"/>
@@ -8142,9 +8618,9 @@
       <w:u w:val="single" w:color="7F7F7F" w:themeColor="text1" w:themeTint="80"/>
     </w:rPr>
   </w:style>
-  <w:style w:type="character" w:styleId="Intensieveverwijzing">
+  <w:style w:type="character" w:styleId="IntenseReference">
     <w:name w:val="Intense Reference"/>
-    <w:basedOn w:val="Standaardalinea-lettertype"/>
+    <w:basedOn w:val="DefaultParagraphFont"/>
     <w:uiPriority w:val="32"/>
     <w:qFormat/>
     <w:rsid w:val="00E55B80"/>
@@ -8156,9 +8632,9 @@
       <w:u w:val="single"/>
     </w:rPr>
   </w:style>
-  <w:style w:type="character" w:styleId="Titelvanboek">
+  <w:style w:type="character" w:styleId="BookTitle">
     <w:name w:val="Book Title"/>
-    <w:basedOn w:val="Standaardalinea-lettertype"/>
+    <w:basedOn w:val="DefaultParagraphFont"/>
     <w:uiPriority w:val="33"/>
     <w:qFormat/>
     <w:rsid w:val="00E55B80"/>
@@ -8168,10 +8644,10 @@
       <w:smallCaps/>
     </w:rPr>
   </w:style>
-  <w:style w:type="paragraph" w:styleId="Kopvaninhoudsopgave">
+  <w:style w:type="paragraph" w:styleId="TOCHeading">
     <w:name w:val="TOC Heading"/>
-    <w:basedOn w:val="Kop1"/>
-    <w:next w:val="Standaard"/>
+    <w:basedOn w:val="Heading1"/>
+    <w:next w:val="Normal"/>
     <w:uiPriority w:val="39"/>
     <w:semiHidden/>
     <w:unhideWhenUsed/>
@@ -8181,10 +8657,10 @@
       <w:outlineLvl w:val="9"/>
     </w:pPr>
   </w:style>
-  <w:style w:type="paragraph" w:styleId="Koptekst">
+  <w:style w:type="paragraph" w:styleId="Header">
     <w:name w:val="header"/>
-    <w:basedOn w:val="Standaard"/>
-    <w:link w:val="KoptekstChar"/>
+    <w:basedOn w:val="Normal"/>
+    <w:link w:val="HeaderChar"/>
     <w:uiPriority w:val="99"/>
     <w:unhideWhenUsed/>
     <w:rsid w:val="002213F2"/>
@@ -8196,17 +8672,17 @@
       <w:spacing w:after="0" w:line="240" w:lineRule="auto"/>
     </w:pPr>
   </w:style>
-  <w:style w:type="character" w:customStyle="1" w:styleId="KoptekstChar">
-    <w:name w:val="Koptekst Char"/>
-    <w:basedOn w:val="Standaardalinea-lettertype"/>
-    <w:link w:val="Koptekst"/>
+  <w:style w:type="character" w:customStyle="1" w:styleId="HeaderChar">
+    <w:name w:val="Header Char"/>
+    <w:basedOn w:val="DefaultParagraphFont"/>
+    <w:link w:val="Header"/>
     <w:uiPriority w:val="99"/>
     <w:rsid w:val="00C23EC0"/>
   </w:style>
-  <w:style w:type="paragraph" w:styleId="Voettekst">
+  <w:style w:type="paragraph" w:styleId="Footer">
     <w:name w:val="footer"/>
-    <w:basedOn w:val="Standaard"/>
-    <w:link w:val="VoettekstChar"/>
+    <w:basedOn w:val="Normal"/>
+    <w:link w:val="FooterChar"/>
     <w:uiPriority w:val="99"/>
     <w:unhideWhenUsed/>
     <w:rsid w:val="002213F2"/>
@@ -8218,16 +8694,16 @@
       <w:spacing w:after="0" w:line="240" w:lineRule="auto"/>
     </w:pPr>
   </w:style>
-  <w:style w:type="character" w:customStyle="1" w:styleId="VoettekstChar">
-    <w:name w:val="Voettekst Char"/>
-    <w:basedOn w:val="Standaardalinea-lettertype"/>
-    <w:link w:val="Voettekst"/>
+  <w:style w:type="character" w:customStyle="1" w:styleId="FooterChar">
+    <w:name w:val="Footer Char"/>
+    <w:basedOn w:val="DefaultParagraphFont"/>
+    <w:link w:val="Footer"/>
     <w:uiPriority w:val="99"/>
     <w:rsid w:val="00C23EC0"/>
   </w:style>
   <w:style w:type="character" w:styleId="Hyperlink">
     <w:name w:val="Hyperlink"/>
-    <w:basedOn w:val="Standaardalinea-lettertype"/>
+    <w:basedOn w:val="DefaultParagraphFont"/>
     <w:uiPriority w:val="99"/>
     <w:unhideWhenUsed/>
     <w:rsid w:val="00C23EC0"/>
@@ -8236,9 +8712,9 @@
       <w:u w:val="single"/>
     </w:rPr>
   </w:style>
-  <w:style w:type="character" w:styleId="Verwijzingopmerking">
+  <w:style w:type="character" w:styleId="CommentReference">
     <w:name w:val="annotation reference"/>
-    <w:basedOn w:val="Standaardalinea-lettertype"/>
+    <w:basedOn w:val="DefaultParagraphFont"/>
     <w:uiPriority w:val="99"/>
     <w:semiHidden/>
     <w:unhideWhenUsed/>
@@ -8248,10 +8724,10 @@
       <w:szCs w:val="16"/>
     </w:rPr>
   </w:style>
-  <w:style w:type="paragraph" w:styleId="Tekstopmerking">
+  <w:style w:type="paragraph" w:styleId="CommentText">
     <w:name w:val="annotation text"/>
-    <w:basedOn w:val="Standaard"/>
-    <w:link w:val="TekstopmerkingChar"/>
+    <w:basedOn w:val="Normal"/>
+    <w:link w:val="CommentTextChar"/>
     <w:uiPriority w:val="99"/>
     <w:semiHidden/>
     <w:unhideWhenUsed/>
@@ -8260,19 +8736,19 @@
       <w:spacing w:line="240" w:lineRule="auto"/>
     </w:pPr>
   </w:style>
-  <w:style w:type="character" w:customStyle="1" w:styleId="TekstopmerkingChar">
-    <w:name w:val="Tekst opmerking Char"/>
-    <w:basedOn w:val="Standaardalinea-lettertype"/>
-    <w:link w:val="Tekstopmerking"/>
+  <w:style w:type="character" w:customStyle="1" w:styleId="CommentTextChar">
+    <w:name w:val="Comment Text Char"/>
+    <w:basedOn w:val="DefaultParagraphFont"/>
+    <w:link w:val="CommentText"/>
     <w:uiPriority w:val="99"/>
     <w:semiHidden/>
     <w:rsid w:val="00D631DC"/>
   </w:style>
-  <w:style w:type="paragraph" w:styleId="Onderwerpvanopmerking">
+  <w:style w:type="paragraph" w:styleId="CommentSubject">
     <w:name w:val="annotation subject"/>
-    <w:basedOn w:val="Tekstopmerking"/>
-    <w:next w:val="Tekstopmerking"/>
-    <w:link w:val="OnderwerpvanopmerkingChar"/>
+    <w:basedOn w:val="CommentText"/>
+    <w:next w:val="CommentText"/>
+    <w:link w:val="CommentSubjectChar"/>
     <w:uiPriority w:val="99"/>
     <w:semiHidden/>
     <w:unhideWhenUsed/>
@@ -8282,10 +8758,10 @@
       <w:bCs/>
     </w:rPr>
   </w:style>
-  <w:style w:type="character" w:customStyle="1" w:styleId="OnderwerpvanopmerkingChar">
-    <w:name w:val="Onderwerp van opmerking Char"/>
-    <w:basedOn w:val="TekstopmerkingChar"/>
-    <w:link w:val="Onderwerpvanopmerking"/>
+  <w:style w:type="character" w:customStyle="1" w:styleId="CommentSubjectChar">
+    <w:name w:val="Comment Subject Char"/>
+    <w:basedOn w:val="CommentTextChar"/>
+    <w:link w:val="CommentSubject"/>
     <w:uiPriority w:val="99"/>
     <w:semiHidden/>
     <w:rsid w:val="00D631DC"/>
@@ -8294,10 +8770,10 @@
       <w:bCs/>
     </w:rPr>
   </w:style>
-  <w:style w:type="paragraph" w:styleId="Ballontekst">
+  <w:style w:type="paragraph" w:styleId="BalloonText">
     <w:name w:val="Balloon Text"/>
-    <w:basedOn w:val="Standaard"/>
-    <w:link w:val="BallontekstChar"/>
+    <w:basedOn w:val="Normal"/>
+    <w:link w:val="BalloonTextChar"/>
     <w:uiPriority w:val="99"/>
     <w:semiHidden/>
     <w:unhideWhenUsed/>
@@ -8311,10 +8787,10 @@
       <w:szCs w:val="18"/>
     </w:rPr>
   </w:style>
-  <w:style w:type="character" w:customStyle="1" w:styleId="BallontekstChar">
-    <w:name w:val="Ballontekst Char"/>
-    <w:basedOn w:val="Standaardalinea-lettertype"/>
-    <w:link w:val="Ballontekst"/>
+  <w:style w:type="character" w:customStyle="1" w:styleId="BalloonTextChar">
+    <w:name w:val="Balloon Text Char"/>
+    <w:basedOn w:val="DefaultParagraphFont"/>
+    <w:link w:val="BalloonText"/>
     <w:uiPriority w:val="99"/>
     <w:semiHidden/>
     <w:rsid w:val="00D631DC"/>
@@ -8324,9 +8800,9 @@
       <w:szCs w:val="18"/>
     </w:rPr>
   </w:style>
-  <w:style w:type="character" w:styleId="Onopgelostemelding">
+  <w:style w:type="character" w:styleId="UnresolvedMention">
     <w:name w:val="Unresolved Mention"/>
-    <w:basedOn w:val="Standaardalinea-lettertype"/>
+    <w:basedOn w:val="DefaultParagraphFont"/>
     <w:uiPriority w:val="99"/>
     <w:semiHidden/>
     <w:unhideWhenUsed/>
@@ -8336,9 +8812,9 @@
       <w:shd w:val="clear" w:color="auto" w:fill="E1DFDD"/>
     </w:rPr>
   </w:style>
-  <w:style w:type="character" w:styleId="GevolgdeHyperlink">
+  <w:style w:type="character" w:styleId="FollowedHyperlink">
     <w:name w:val="FollowedHyperlink"/>
-    <w:basedOn w:val="Standaardalinea-lettertype"/>
+    <w:basedOn w:val="DefaultParagraphFont"/>
     <w:uiPriority w:val="99"/>
     <w:semiHidden/>
     <w:unhideWhenUsed/>
@@ -8348,9 +8824,9 @@
       <w:u w:val="single"/>
     </w:rPr>
   </w:style>
-  <w:style w:type="paragraph" w:styleId="Lijstalinea">
+  <w:style w:type="paragraph" w:styleId="ListParagraph">
     <w:name w:val="List Paragraph"/>
-    <w:basedOn w:val="Standaard"/>
+    <w:basedOn w:val="Normal"/>
     <w:uiPriority w:val="34"/>
     <w:qFormat/>
     <w:rsid w:val="00BA66A5"/>
@@ -8359,10 +8835,10 @@
       <w:contextualSpacing/>
     </w:pPr>
   </w:style>
-  <w:style w:type="paragraph" w:styleId="Bibliografie">
+  <w:style w:type="paragraph" w:styleId="Bibliography">
     <w:name w:val="Bibliography"/>
-    <w:basedOn w:val="Standaard"/>
-    <w:next w:val="Standaard"/>
+    <w:basedOn w:val="Normal"/>
+    <w:next w:val="Normal"/>
     <w:uiPriority w:val="37"/>
     <w:unhideWhenUsed/>
     <w:rsid w:val="007E3B78"/>
@@ -8692,6 +9168,87 @@
 </file>
 
 <file path=customXml/item4.xml><?xml version="1.0" encoding="utf-8"?>
+<b:Sources xmlns:b="http://schemas.openxmlformats.org/officeDocument/2006/bibliography" xmlns="http://schemas.openxmlformats.org/officeDocument/2006/bibliography" SelectedStyle="\APASixthEditionOfficeOnline.xsl" StyleName="APA" Version="6">
+  <b:Source>
+    <b:Tag>Shr</b:Tag>
+    <b:SourceType>JournalArticle</b:SourceType>
+    <b:Guid>{19E8FD7A-4515-432D-8A0E-1C16DE0B14FA}</b:Guid>
+    <b:JournalName>IJCSI International Journal of Computer Science Issues Vol. 9, Issue 5, No 1</b:JournalName>
+    <b:Author>
+      <b:Author>
+        <b:NameList>
+          <b:Person>
+            <b:Last>Shrivakhan</b:Last>
+            <b:Middle>T</b:Middle>
+            <b:First>G</b:First>
+          </b:Person>
+          <b:Person>
+            <b:Last>Chandrasekar</b:Last>
+            <b:First>C</b:First>
+          </b:Person>
+        </b:NameList>
+      </b:Author>
+    </b:Author>
+    <b:Title>A Comparison of various Edge Detection Techniques used in Image Processing</b:Title>
+    <b:Year>2012</b:Year>
+    <b:Pages>269-276</b:Pages>
+    <b:RefOrder>2</b:RefOrder>
+  </b:Source>
+  <b:Source>
+    <b:Tag>Sam13</b:Tag>
+    <b:SourceType>JournalArticle</b:SourceType>
+    <b:Guid>{74E24279-A1CC-45FF-BA2D-2070C30671BC}</b:Guid>
+    <b:Title>Sobel edge detection algorithm</b:Title>
+    <b:Year>2013</b:Year>
+    <b:Author>
+      <b:Author>
+        <b:NameList>
+          <b:Person>
+            <b:Last>Gupta</b:Last>
+            <b:First>Samta</b:First>
+          </b:Person>
+          <b:Person>
+            <b:Last>Mazumbar</b:Last>
+            <b:Middle>Ghosh</b:Middle>
+            <b:First>Susmita</b:First>
+          </b:Person>
+        </b:NameList>
+      </b:Author>
+    </b:Author>
+    <b:JournalName>International Journal of Computer Science and Management Research Vol. 2, Issue 2</b:JournalName>
+    <b:Pages>1578-1583</b:Pages>
+    <b:RefOrder>1</b:RefOrder>
+  </b:Source>
+  <b:Source>
+    <b:Tag>Als09</b:Tag>
+    <b:SourceType>ArticleInAPeriodical</b:SourceType>
+    <b:Guid>{4949BAC2-53CC-454F-9CB0-DB76F1F4E756}</b:Guid>
+    <b:Title>Edge Detection in Digital Images  Using Fuzzy Logic Technique Vol. 3, No. 3</b:Title>
+    <b:Year>2009</b:Year>
+    <b:PeriodicalTitle>International Scholarly and Scientific Research &amp; Innovation</b:PeriodicalTitle>
+    <b:Pages>540-548</b:Pages>
+    <b:Author>
+      <b:Author>
+        <b:NameList>
+          <b:Person>
+            <b:Last>Alshennawy</b:Last>
+            <b:Middle>A</b:Middle>
+            <b:First>Abdallah</b:First>
+          </b:Person>
+          <b:Person>
+            <b:Last>Aly</b:Last>
+            <b:Middle>A</b:Middle>
+            <b:First>Ayman</b:First>
+          </b:Person>
+        </b:NameList>
+      </b:Author>
+    </b:Author>
+    <b:RefOrder>3</b:RefOrder>
+  </b:Source>
+</b:Sources>
+</file>
+
+<file path=customXml/item5.xml><?xml version="1.0" encoding="utf-8"?>
 <ct:contentTypeSchema xmlns:ct="http://schemas.microsoft.com/office/2006/metadata/contentType" xmlns:ma="http://schemas.microsoft.com/office/2006/metadata/properties/metaAttributes" ct:_="" ma:_="" ma:contentTypeName="Document" ma:contentTypeID="0x0101002054C47B36654B41886E8C6FB4E0E4C9" ma:contentTypeVersion="11" ma:contentTypeDescription="Een nieuw document maken." ma:contentTypeScope="" ma:versionID="03780d50da1bbe846326e93ee90cab5c">
   <xsd:schema xmlns:xsd="http://www.w3.org/2001/XMLSchema" xmlns:xs="http://www.w3.org/2001/XMLSchema" xmlns:p="http://schemas.microsoft.com/office/2006/metadata/properties" xmlns:ns3="895cd890-ef38-4707-bb3f-08f208c2e508" xmlns:ns4="46d30cae-b145-4003-955f-2c9c10fa036a" targetNamespace="http://schemas.microsoft.com/office/2006/metadata/properties" ma:root="true" ma:fieldsID="315d0f3eee5f8a4377add63946ce1909" ns3:_="" ns4:_="">
     <xsd:import namespace="895cd890-ef38-4707-bb3f-08f208c2e508"/>
@@ -8900,61 +9457,6 @@
 </ct:contentTypeSchema>
 </file>
 
-<file path=customXml/item5.xml><?xml version="1.0" encoding="utf-8"?>
-<b:Sources xmlns:b="http://schemas.openxmlformats.org/officeDocument/2006/bibliography" xmlns="http://schemas.openxmlformats.org/officeDocument/2006/bibliography" SelectedStyle="\APASixthEditionOfficeOnline.xsl" StyleName="APA" Version="6">
-  <b:Source>
-    <b:Tag>Shr</b:Tag>
-    <b:SourceType>JournalArticle</b:SourceType>
-    <b:Guid>{19E8FD7A-4515-432D-8A0E-1C16DE0B14FA}</b:Guid>
-    <b:JournalName>IJCSI International Journal of Computer Science Issues Vol. 9, Issue 5, No 1</b:JournalName>
-    <b:Author>
-      <b:Author>
-        <b:NameList>
-          <b:Person>
-            <b:Last>Shrivakhan</b:Last>
-            <b:Middle>T</b:Middle>
-            <b:First>G</b:First>
-          </b:Person>
-          <b:Person>
-            <b:Last>Chandrasekar</b:Last>
-            <b:First>C</b:First>
-          </b:Person>
-        </b:NameList>
-      </b:Author>
-    </b:Author>
-    <b:Title>A Comparison of various Edge Detection Techniques used in Image Processing</b:Title>
-    <b:Year>2012</b:Year>
-    <b:Pages>269-276</b:Pages>
-    <b:RefOrder>2</b:RefOrder>
-  </b:Source>
-  <b:Source>
-    <b:Tag>Sam13</b:Tag>
-    <b:SourceType>JournalArticle</b:SourceType>
-    <b:Guid>{74E24279-A1CC-45FF-BA2D-2070C30671BC}</b:Guid>
-    <b:Title>Sobel edge detection algorithm</b:Title>
-    <b:Year>2013</b:Year>
-    <b:Author>
-      <b:Author>
-        <b:NameList>
-          <b:Person>
-            <b:Last>Gupta</b:Last>
-            <b:First>Samta</b:First>
-          </b:Person>
-          <b:Person>
-            <b:Last>Mazumbar</b:Last>
-            <b:Middle>Ghosh</b:Middle>
-            <b:First>Susmita</b:First>
-          </b:Person>
-        </b:NameList>
-      </b:Author>
-    </b:Author>
-    <b:JournalName>International Journal of Computer Science and Management Research Vol. 2, Issue 2</b:JournalName>
-    <b:Pages>1578-1583</b:Pages>
-    <b:RefOrder>1</b:RefOrder>
-  </b:Source>
-</b:Sources>
-</file>
-
 <file path=customXml/itemProps1.xml><?xml version="1.0" encoding="utf-8"?>
 <ds:datastoreItem xmlns:ds="http://schemas.openxmlformats.org/officeDocument/2006/customXml" ds:itemID="{55AF091B-3C7A-41E3-B477-F2FDAA23CFDA}">
   <ds:schemaRefs>
@@ -8966,8 +9468,16 @@
 <file path=customXml/itemProps2.xml><?xml version="1.0" encoding="utf-8"?>
 <ds:datastoreItem xmlns:ds="http://schemas.openxmlformats.org/officeDocument/2006/customXml" ds:itemID="{3674AA11-1737-414C-BF9C-302FBAE7BB39}">
   <ds:schemaRefs>
+    <ds:schemaRef ds:uri="http://purl.org/dc/elements/1.1/"/>
+    <ds:schemaRef ds:uri="http://purl.org/dc/terms/"/>
+    <ds:schemaRef ds:uri="http://schemas.microsoft.com/office/2006/documentManagement/types"/>
     <ds:schemaRef ds:uri="http://schemas.microsoft.com/office/2006/metadata/properties"/>
+    <ds:schemaRef ds:uri="895cd890-ef38-4707-bb3f-08f208c2e508"/>
+    <ds:schemaRef ds:uri="http://www.w3.org/XML/1998/namespace"/>
+    <ds:schemaRef ds:uri="http://purl.org/dc/dcmitype/"/>
     <ds:schemaRef ds:uri="http://schemas.microsoft.com/office/infopath/2007/PartnerControls"/>
+    <ds:schemaRef ds:uri="http://schemas.openxmlformats.org/package/2006/metadata/core-properties"/>
+    <ds:schemaRef ds:uri="46d30cae-b145-4003-955f-2c9c10fa036a"/>
   </ds:schemaRefs>
 </ds:datastoreItem>
 </file>
@@ -8981,6 +9491,14 @@
 </file>
 
 <file path=customXml/itemProps4.xml><?xml version="1.0" encoding="utf-8"?>
+<ds:datastoreItem xmlns:ds="http://schemas.openxmlformats.org/officeDocument/2006/customXml" ds:itemID="{BBC0FF60-495A-4A5C-9B8D-EC4E5247E4A9}">
+  <ds:schemaRefs>
+    <ds:schemaRef ds:uri="http://schemas.openxmlformats.org/officeDocument/2006/bibliography"/>
+  </ds:schemaRefs>
+</ds:datastoreItem>
+</file>
+
+<file path=customXml/itemProps5.xml><?xml version="1.0" encoding="utf-8"?>
 <ds:datastoreItem xmlns:ds="http://schemas.openxmlformats.org/officeDocument/2006/customXml" ds:itemID="{ADA448A1-E04A-44DD-B532-5868B38F76CE}">
   <ds:schemaRefs>
     <ds:schemaRef ds:uri="http://schemas.microsoft.com/office/2006/metadata/contentType"/>
@@ -8997,12 +9515,4 @@
     <ds:schemaRef ds:uri="http://schemas.microsoft.com/internal/obd"/>
   </ds:schemaRefs>
 </ds:datastoreItem>
-</file>
-
-<file path=customXml/itemProps5.xml><?xml version="1.0" encoding="utf-8"?>
-<ds:datastoreItem xmlns:ds="http://schemas.openxmlformats.org/officeDocument/2006/customXml" ds:itemID="{14D1FD1E-3793-4CC9-9C0A-C5DBFB94B629}">
-  <ds:schemaRefs>
-    <ds:schemaRef ds:uri="http://schemas.openxmlformats.org/officeDocument/2006/bibliography"/>
-  </ds:schemaRefs>
-</ds:datastoreItem>
 </file>
</xml_diff>